<commit_message>
Terceiro commit versonamento semantico
</commit_message>
<xml_diff>
--- a/Curso de git e github/Curso de Git e Github.docx
+++ b/Curso de git e github/Curso de Git e Github.docx
@@ -2617,7 +2617,23 @@
           <w:rFonts w:ascii="Arial" w:hAnsi="Arial" w:cs="Arial"/>
           <w:color w:val="999999"/>
         </w:rPr>
-        <w:t xml:space="preserve"> + seu usuário + nome do repositório. Este é um padrão de URL que representa cada repositório criado.</w:t>
+        <w:t xml:space="preserve"> + seu usuário </w:t>
+      </w:r>
+      <w:proofErr w:type="gramStart"/>
+      <w:r>
+        <w:rPr>
+          <w:rFonts w:ascii="Arial" w:hAnsi="Arial" w:cs="Arial"/>
+          <w:color w:val="999999"/>
+        </w:rPr>
+        <w:t>+</w:t>
+      </w:r>
+      <w:proofErr w:type="gramEnd"/>
+      <w:r>
+        <w:rPr>
+          <w:rFonts w:ascii="Arial" w:hAnsi="Arial" w:cs="Arial"/>
+          <w:color w:val="999999"/>
+        </w:rPr>
+        <w:t xml:space="preserve"> nome do repositório. Este é um padrão de URL que representa cada repositório criado.</w:t>
       </w:r>
     </w:p>
     <w:p>
@@ -15564,6 +15580,569 @@
           <w:color w:val="999999"/>
         </w:rPr>
         <w:t>, no repositório dele. A partir daí, suas implementações farão parte do repositório original, e você já contribuiu com sua parte.</w:t>
+      </w:r>
+    </w:p>
+    <w:p>
+      <w:pPr>
+        <w:pStyle w:val="Ttulo1"/>
+        <w:shd w:val="clear" w:color="auto" w:fill="FFFFFF"/>
+        <w:spacing w:before="300" w:beforeAutospacing="0" w:after="150" w:afterAutospacing="0"/>
+        <w:rPr>
+          <w:rFonts w:ascii="Arial" w:hAnsi="Arial" w:cs="Arial"/>
+          <w:b w:val="0"/>
+          <w:bCs w:val="0"/>
+          <w:color w:val="888888"/>
+          <w:sz w:val="54"/>
+          <w:szCs w:val="54"/>
+        </w:rPr>
+      </w:pPr>
+      <w:r>
+        <w:rPr>
+          <w:rFonts w:ascii="Arial" w:hAnsi="Arial" w:cs="Arial"/>
+          <w:b w:val="0"/>
+          <w:bCs w:val="0"/>
+          <w:color w:val="888888"/>
+          <w:sz w:val="54"/>
+          <w:szCs w:val="54"/>
+        </w:rPr>
+        <w:t>Versionamento semântico</w:t>
+      </w:r>
+    </w:p>
+    <w:p>
+      <w:pPr>
+        <w:pStyle w:val="NormalWeb"/>
+        <w:shd w:val="clear" w:color="auto" w:fill="FFFFFF"/>
+        <w:spacing w:before="0" w:beforeAutospacing="0" w:after="150" w:afterAutospacing="0"/>
+        <w:rPr>
+          <w:rFonts w:ascii="Arial" w:hAnsi="Arial" w:cs="Arial"/>
+          <w:color w:val="999999"/>
+        </w:rPr>
+      </w:pPr>
+      <w:r>
+        <w:rPr>
+          <w:rFonts w:ascii="Arial" w:hAnsi="Arial" w:cs="Arial"/>
+          <w:color w:val="999999"/>
+        </w:rPr>
+        <w:t>Já que falamos de versões, no módulo anterior, precisamos passar para vocês, um conceito de versionamento semântico.</w:t>
+      </w:r>
+    </w:p>
+    <w:p>
+      <w:pPr>
+        <w:pStyle w:val="NormalWeb"/>
+        <w:shd w:val="clear" w:color="auto" w:fill="FFFFFF"/>
+        <w:spacing w:before="0" w:beforeAutospacing="0" w:after="150" w:afterAutospacing="0"/>
+        <w:rPr>
+          <w:rFonts w:ascii="Arial" w:hAnsi="Arial" w:cs="Arial"/>
+          <w:color w:val="999999"/>
+        </w:rPr>
+      </w:pPr>
+      <w:r>
+        <w:rPr>
+          <w:rFonts w:ascii="Arial" w:hAnsi="Arial" w:cs="Arial"/>
+          <w:color w:val="999999"/>
+        </w:rPr>
+        <w:t xml:space="preserve">Versionamento semântico é uma forma, organizada, de </w:t>
+      </w:r>
+      <w:proofErr w:type="spellStart"/>
+      <w:r>
+        <w:rPr>
+          <w:rFonts w:ascii="Arial" w:hAnsi="Arial" w:cs="Arial"/>
+          <w:color w:val="999999"/>
+        </w:rPr>
+        <w:t>versionar</w:t>
+      </w:r>
+      <w:proofErr w:type="spellEnd"/>
+      <w:r>
+        <w:rPr>
+          <w:rFonts w:ascii="Arial" w:hAnsi="Arial" w:cs="Arial"/>
+          <w:color w:val="999999"/>
+        </w:rPr>
+        <w:t xml:space="preserve"> o software. Este assunto não está relacionado com </w:t>
+      </w:r>
+      <w:proofErr w:type="spellStart"/>
+      <w:r>
+        <w:rPr>
+          <w:rFonts w:ascii="Arial" w:hAnsi="Arial" w:cs="Arial"/>
+          <w:color w:val="999999"/>
+        </w:rPr>
+        <w:t>Git</w:t>
+      </w:r>
+      <w:proofErr w:type="spellEnd"/>
+      <w:r>
+        <w:rPr>
+          <w:rFonts w:ascii="Arial" w:hAnsi="Arial" w:cs="Arial"/>
+          <w:color w:val="999999"/>
+        </w:rPr>
+        <w:t xml:space="preserve"> e </w:t>
+      </w:r>
+      <w:proofErr w:type="spellStart"/>
+      <w:r>
+        <w:rPr>
+          <w:rFonts w:ascii="Arial" w:hAnsi="Arial" w:cs="Arial"/>
+          <w:color w:val="999999"/>
+        </w:rPr>
+        <w:t>Github</w:t>
+      </w:r>
+      <w:proofErr w:type="spellEnd"/>
+      <w:r>
+        <w:rPr>
+          <w:rFonts w:ascii="Arial" w:hAnsi="Arial" w:cs="Arial"/>
+          <w:color w:val="999999"/>
+        </w:rPr>
+        <w:t>, mas acabam interligados, de uma maneira ou de outra.</w:t>
+      </w:r>
+    </w:p>
+    <w:p>
+      <w:pPr>
+        <w:pStyle w:val="NormalWeb"/>
+        <w:shd w:val="clear" w:color="auto" w:fill="FFFFFF"/>
+        <w:spacing w:before="0" w:beforeAutospacing="0" w:after="150" w:afterAutospacing="0"/>
+        <w:rPr>
+          <w:rFonts w:ascii="Arial" w:hAnsi="Arial" w:cs="Arial"/>
+          <w:color w:val="999999"/>
+        </w:rPr>
+      </w:pPr>
+      <w:r>
+        <w:rPr>
+          <w:rFonts w:ascii="Arial" w:hAnsi="Arial" w:cs="Arial"/>
+          <w:color w:val="999999"/>
+        </w:rPr>
+        <w:t>Existem 3 itens principais, como vocês podem ver no exemplo abaixo:</w:t>
+      </w:r>
+    </w:p>
+    <w:p>
+      <w:pPr>
+        <w:pStyle w:val="NormalWeb"/>
+        <w:shd w:val="clear" w:color="auto" w:fill="FFFFFF"/>
+        <w:spacing w:before="0" w:beforeAutospacing="0" w:after="0" w:afterAutospacing="0"/>
+        <w:rPr>
+          <w:rFonts w:ascii="Arial" w:hAnsi="Arial" w:cs="Arial"/>
+          <w:color w:val="999999"/>
+          <w:sz w:val="26"/>
+          <w:szCs w:val="26"/>
+        </w:rPr>
+      </w:pPr>
+      <w:r>
+        <w:rPr>
+          <w:rFonts w:ascii="Arial" w:hAnsi="Arial" w:cs="Arial"/>
+          <w:color w:val="999999"/>
+          <w:sz w:val="26"/>
+          <w:szCs w:val="26"/>
+        </w:rPr>
+        <w:t>0.1.0</w:t>
+      </w:r>
+    </w:p>
+    <w:p>
+      <w:pPr>
+        <w:pStyle w:val="NormalWeb"/>
+        <w:shd w:val="clear" w:color="auto" w:fill="FFFFFF"/>
+        <w:spacing w:before="0" w:beforeAutospacing="0" w:after="150" w:afterAutospacing="0"/>
+        <w:rPr>
+          <w:rFonts w:ascii="Arial" w:hAnsi="Arial" w:cs="Arial"/>
+          <w:color w:val="999999"/>
+        </w:rPr>
+      </w:pPr>
+      <w:r>
+        <w:rPr>
+          <w:rFonts w:ascii="Arial" w:hAnsi="Arial" w:cs="Arial"/>
+          <w:color w:val="999999"/>
+        </w:rPr>
+        <w:t>O primeiro item representa a versão principal, do sistema. Conhecido como </w:t>
+      </w:r>
+      <w:r>
+        <w:rPr>
+          <w:rStyle w:val="Forte"/>
+          <w:rFonts w:ascii="Arial" w:hAnsi="Arial" w:cs="Arial"/>
+          <w:color w:val="999999"/>
+        </w:rPr>
+        <w:t xml:space="preserve">Major </w:t>
+      </w:r>
+      <w:proofErr w:type="spellStart"/>
+      <w:r>
+        <w:rPr>
+          <w:rStyle w:val="Forte"/>
+          <w:rFonts w:ascii="Arial" w:hAnsi="Arial" w:cs="Arial"/>
+          <w:color w:val="999999"/>
+        </w:rPr>
+        <w:t>version</w:t>
+      </w:r>
+      <w:proofErr w:type="spellEnd"/>
+      <w:r>
+        <w:rPr>
+          <w:rFonts w:ascii="Arial" w:hAnsi="Arial" w:cs="Arial"/>
+          <w:color w:val="999999"/>
+        </w:rPr>
+        <w:t>.</w:t>
+      </w:r>
+    </w:p>
+    <w:p>
+      <w:pPr>
+        <w:pStyle w:val="NormalWeb"/>
+        <w:shd w:val="clear" w:color="auto" w:fill="FFFFFF"/>
+        <w:spacing w:before="0" w:beforeAutospacing="0" w:after="150" w:afterAutospacing="0"/>
+        <w:rPr>
+          <w:rFonts w:ascii="Arial" w:hAnsi="Arial" w:cs="Arial"/>
+          <w:color w:val="999999"/>
+        </w:rPr>
+      </w:pPr>
+      <w:r>
+        <w:rPr>
+          <w:rFonts w:ascii="Arial" w:hAnsi="Arial" w:cs="Arial"/>
+          <w:color w:val="999999"/>
+        </w:rPr>
+        <w:t>O segundo item, representa uma subversão, ou uma versão dentro da versão principal. Conhecido como </w:t>
+      </w:r>
+      <w:proofErr w:type="spellStart"/>
+      <w:r>
+        <w:rPr>
+          <w:rStyle w:val="Forte"/>
+          <w:rFonts w:ascii="Arial" w:hAnsi="Arial" w:cs="Arial"/>
+          <w:color w:val="999999"/>
+        </w:rPr>
+        <w:t>Minor</w:t>
+      </w:r>
+      <w:proofErr w:type="spellEnd"/>
+      <w:r>
+        <w:rPr>
+          <w:rStyle w:val="Forte"/>
+          <w:rFonts w:ascii="Arial" w:hAnsi="Arial" w:cs="Arial"/>
+          <w:color w:val="999999"/>
+        </w:rPr>
+        <w:t xml:space="preserve"> </w:t>
+      </w:r>
+      <w:proofErr w:type="spellStart"/>
+      <w:r>
+        <w:rPr>
+          <w:rStyle w:val="Forte"/>
+          <w:rFonts w:ascii="Arial" w:hAnsi="Arial" w:cs="Arial"/>
+          <w:color w:val="999999"/>
+        </w:rPr>
+        <w:t>version</w:t>
+      </w:r>
+      <w:proofErr w:type="spellEnd"/>
+      <w:r>
+        <w:rPr>
+          <w:rFonts w:ascii="Arial" w:hAnsi="Arial" w:cs="Arial"/>
+          <w:color w:val="999999"/>
+        </w:rPr>
+        <w:t>. Este item, geralmente, representa as funcionalidades dentro da versão principal, ou seja, uma segunda funcionalidade criada, poderíamos criar a versão </w:t>
+      </w:r>
+      <w:r>
+        <w:rPr>
+          <w:rStyle w:val="Forte"/>
+          <w:rFonts w:ascii="Arial" w:hAnsi="Arial" w:cs="Arial"/>
+          <w:color w:val="999999"/>
+        </w:rPr>
+        <w:t>0.2.0</w:t>
+      </w:r>
+      <w:r>
+        <w:rPr>
+          <w:rFonts w:ascii="Arial" w:hAnsi="Arial" w:cs="Arial"/>
+          <w:color w:val="999999"/>
+        </w:rPr>
+        <w:t>.</w:t>
+      </w:r>
+    </w:p>
+    <w:p>
+      <w:pPr>
+        <w:pStyle w:val="NormalWeb"/>
+        <w:shd w:val="clear" w:color="auto" w:fill="FFFFFF"/>
+        <w:spacing w:before="0" w:beforeAutospacing="0" w:after="150" w:afterAutospacing="0"/>
+        <w:rPr>
+          <w:rFonts w:ascii="Arial" w:hAnsi="Arial" w:cs="Arial"/>
+          <w:color w:val="999999"/>
+        </w:rPr>
+      </w:pPr>
+      <w:r>
+        <w:rPr>
+          <w:rFonts w:ascii="Arial" w:hAnsi="Arial" w:cs="Arial"/>
+          <w:color w:val="999999"/>
+        </w:rPr>
+        <w:t>Precisamos estar atentos quando chegar a hora de atualizar um sistema. Fiquem atentos a esta questão de versionamento, porque da versão 0.1.0 para 0.2.0 pode ser que tenhamos algumas quebras de funcionamento e que precisarão ser corrigidas.</w:t>
+      </w:r>
+    </w:p>
+    <w:p>
+      <w:pPr>
+        <w:pStyle w:val="NormalWeb"/>
+        <w:shd w:val="clear" w:color="auto" w:fill="FFFFFF"/>
+        <w:spacing w:before="0" w:beforeAutospacing="0" w:after="150" w:afterAutospacing="0"/>
+        <w:rPr>
+          <w:rFonts w:ascii="Arial" w:hAnsi="Arial" w:cs="Arial"/>
+          <w:color w:val="999999"/>
+        </w:rPr>
+      </w:pPr>
+      <w:r>
+        <w:rPr>
+          <w:rFonts w:ascii="Arial" w:hAnsi="Arial" w:cs="Arial"/>
+          <w:color w:val="999999"/>
+        </w:rPr>
+        <w:t>O terceiro item é conhecido como </w:t>
+      </w:r>
+      <w:r>
+        <w:rPr>
+          <w:rStyle w:val="Forte"/>
+          <w:rFonts w:ascii="Arial" w:hAnsi="Arial" w:cs="Arial"/>
+          <w:color w:val="999999"/>
+        </w:rPr>
+        <w:t>PATCH</w:t>
+      </w:r>
+      <w:r>
+        <w:rPr>
+          <w:rFonts w:ascii="Arial" w:hAnsi="Arial" w:cs="Arial"/>
+          <w:color w:val="999999"/>
+        </w:rPr>
+        <w:t xml:space="preserve"> e é utilizado para correções e melhorias, mas que não quebram a compatibilidade. Imaginem que foi encontrado um bug na versão 0.2.0 e foi corrigido. Atualizaremos para 0.2.1, desde que, esta correção ou melhoria, não quebre a compatibilidade. Se, por acaso, tenha esta quebra de compatibilidade, já seria o caso de criarmos mais uma </w:t>
+      </w:r>
+      <w:proofErr w:type="spellStart"/>
+      <w:r>
+        <w:rPr>
+          <w:rFonts w:ascii="Arial" w:hAnsi="Arial" w:cs="Arial"/>
+          <w:color w:val="999999"/>
+        </w:rPr>
+        <w:t>minor</w:t>
+      </w:r>
+      <w:proofErr w:type="spellEnd"/>
+      <w:r>
+        <w:rPr>
+          <w:rFonts w:ascii="Arial" w:hAnsi="Arial" w:cs="Arial"/>
+          <w:color w:val="999999"/>
+        </w:rPr>
+        <w:t xml:space="preserve"> </w:t>
+      </w:r>
+      <w:proofErr w:type="spellStart"/>
+      <w:r>
+        <w:rPr>
+          <w:rFonts w:ascii="Arial" w:hAnsi="Arial" w:cs="Arial"/>
+          <w:color w:val="999999"/>
+        </w:rPr>
+        <w:t>version</w:t>
+      </w:r>
+      <w:proofErr w:type="spellEnd"/>
+      <w:r>
+        <w:rPr>
+          <w:rFonts w:ascii="Arial" w:hAnsi="Arial" w:cs="Arial"/>
+          <w:color w:val="999999"/>
+        </w:rPr>
+        <w:t xml:space="preserve"> e criar a versão 0.3.0.</w:t>
+      </w:r>
+    </w:p>
+    <w:p>
+      <w:pPr>
+        <w:pStyle w:val="NormalWeb"/>
+        <w:shd w:val="clear" w:color="auto" w:fill="FFFFFF"/>
+        <w:spacing w:before="0" w:beforeAutospacing="0" w:after="150" w:afterAutospacing="0"/>
+        <w:rPr>
+          <w:rFonts w:ascii="Arial" w:hAnsi="Arial" w:cs="Arial"/>
+          <w:color w:val="999999"/>
+        </w:rPr>
+      </w:pPr>
+      <w:r>
+        <w:rPr>
+          <w:rFonts w:ascii="Arial" w:hAnsi="Arial" w:cs="Arial"/>
+          <w:color w:val="999999"/>
+        </w:rPr>
+        <w:t xml:space="preserve">Caso venhamos a criar a versão 1.0.0, alterando a Major </w:t>
+      </w:r>
+      <w:proofErr w:type="spellStart"/>
+      <w:r>
+        <w:rPr>
+          <w:rFonts w:ascii="Arial" w:hAnsi="Arial" w:cs="Arial"/>
+          <w:color w:val="999999"/>
+        </w:rPr>
+        <w:t>Version</w:t>
+      </w:r>
+      <w:proofErr w:type="spellEnd"/>
+      <w:r>
+        <w:rPr>
+          <w:rFonts w:ascii="Arial" w:hAnsi="Arial" w:cs="Arial"/>
+          <w:color w:val="999999"/>
+        </w:rPr>
+        <w:t>, não temos obrigação nenhuma de manter a compatibilidade com as demais versões.</w:t>
+      </w:r>
+    </w:p>
+    <w:p>
+      <w:pPr>
+        <w:pStyle w:val="NormalWeb"/>
+        <w:shd w:val="clear" w:color="auto" w:fill="FFFFFF"/>
+        <w:spacing w:before="0" w:beforeAutospacing="0" w:after="150" w:afterAutospacing="0"/>
+        <w:rPr>
+          <w:rFonts w:ascii="Arial" w:hAnsi="Arial" w:cs="Arial"/>
+          <w:color w:val="999999"/>
+        </w:rPr>
+      </w:pPr>
+      <w:r>
+        <w:rPr>
+          <w:rFonts w:ascii="Arial" w:hAnsi="Arial" w:cs="Arial"/>
+          <w:color w:val="999999"/>
+        </w:rPr>
+        <w:t xml:space="preserve">A obrigatoriedade de manter a compatibilidade, vem da direita para esquerda, ou seja, qualquer alteração no patch, não pode afetar a compatibilidade da </w:t>
+      </w:r>
+      <w:proofErr w:type="spellStart"/>
+      <w:r>
+        <w:rPr>
+          <w:rFonts w:ascii="Arial" w:hAnsi="Arial" w:cs="Arial"/>
+          <w:color w:val="999999"/>
+        </w:rPr>
+        <w:t>minor</w:t>
+      </w:r>
+      <w:proofErr w:type="spellEnd"/>
+      <w:r>
+        <w:rPr>
+          <w:rFonts w:ascii="Arial" w:hAnsi="Arial" w:cs="Arial"/>
+          <w:color w:val="999999"/>
+        </w:rPr>
+        <w:t xml:space="preserve"> </w:t>
+      </w:r>
+      <w:proofErr w:type="spellStart"/>
+      <w:r>
+        <w:rPr>
+          <w:rFonts w:ascii="Arial" w:hAnsi="Arial" w:cs="Arial"/>
+          <w:color w:val="999999"/>
+        </w:rPr>
+        <w:t>version</w:t>
+      </w:r>
+      <w:proofErr w:type="spellEnd"/>
+      <w:r>
+        <w:rPr>
+          <w:rFonts w:ascii="Arial" w:hAnsi="Arial" w:cs="Arial"/>
+          <w:color w:val="999999"/>
+        </w:rPr>
+        <w:t xml:space="preserve"> e, do mesmo modo, qualquer alteração na </w:t>
+      </w:r>
+      <w:proofErr w:type="spellStart"/>
+      <w:r>
+        <w:rPr>
+          <w:rFonts w:ascii="Arial" w:hAnsi="Arial" w:cs="Arial"/>
+          <w:color w:val="999999"/>
+        </w:rPr>
+        <w:t>minor</w:t>
+      </w:r>
+      <w:proofErr w:type="spellEnd"/>
+      <w:r>
+        <w:rPr>
+          <w:rFonts w:ascii="Arial" w:hAnsi="Arial" w:cs="Arial"/>
+          <w:color w:val="999999"/>
+        </w:rPr>
+        <w:t xml:space="preserve"> </w:t>
+      </w:r>
+      <w:proofErr w:type="spellStart"/>
+      <w:r>
+        <w:rPr>
+          <w:rFonts w:ascii="Arial" w:hAnsi="Arial" w:cs="Arial"/>
+          <w:color w:val="999999"/>
+        </w:rPr>
+        <w:t>version</w:t>
+      </w:r>
+      <w:proofErr w:type="spellEnd"/>
+      <w:r>
+        <w:rPr>
+          <w:rFonts w:ascii="Arial" w:hAnsi="Arial" w:cs="Arial"/>
+          <w:color w:val="999999"/>
+        </w:rPr>
+        <w:t xml:space="preserve"> não pode afetar a compatibilidade da major </w:t>
+      </w:r>
+      <w:proofErr w:type="spellStart"/>
+      <w:r>
+        <w:rPr>
+          <w:rFonts w:ascii="Arial" w:hAnsi="Arial" w:cs="Arial"/>
+          <w:color w:val="999999"/>
+        </w:rPr>
+        <w:t>version</w:t>
+      </w:r>
+      <w:proofErr w:type="spellEnd"/>
+      <w:r>
+        <w:rPr>
+          <w:rFonts w:ascii="Arial" w:hAnsi="Arial" w:cs="Arial"/>
+          <w:color w:val="999999"/>
+        </w:rPr>
+        <w:t>.</w:t>
+      </w:r>
+    </w:p>
+    <w:p>
+      <w:pPr>
+        <w:pStyle w:val="NormalWeb"/>
+        <w:shd w:val="clear" w:color="auto" w:fill="FFFFFF"/>
+        <w:spacing w:before="0" w:beforeAutospacing="0" w:after="150" w:afterAutospacing="0"/>
+        <w:rPr>
+          <w:rFonts w:ascii="Arial" w:hAnsi="Arial" w:cs="Arial"/>
+          <w:color w:val="999999"/>
+        </w:rPr>
+      </w:pPr>
+      <w:r>
+        <w:rPr>
+          <w:rFonts w:ascii="Arial" w:hAnsi="Arial" w:cs="Arial"/>
+          <w:color w:val="999999"/>
+        </w:rPr>
+        <w:t xml:space="preserve">Um exemplo real, que teve esta mudança, é o </w:t>
+      </w:r>
+      <w:proofErr w:type="spellStart"/>
+      <w:r>
+        <w:rPr>
+          <w:rFonts w:ascii="Arial" w:hAnsi="Arial" w:cs="Arial"/>
+          <w:color w:val="999999"/>
+        </w:rPr>
+        <w:t>Zend</w:t>
+      </w:r>
+      <w:proofErr w:type="spellEnd"/>
+      <w:r>
+        <w:rPr>
+          <w:rFonts w:ascii="Arial" w:hAnsi="Arial" w:cs="Arial"/>
+          <w:color w:val="999999"/>
+        </w:rPr>
+        <w:t xml:space="preserve"> Framework, que tinha a versão 1 e veio com a versão 2, quebrando toda compatibilidade, por ser uma versão muito diferente da primeira e com muitas outras funcionalidades. Mas isso não causou nenhum estranhamento, porque eles mudaram a Major </w:t>
+      </w:r>
+      <w:proofErr w:type="spellStart"/>
+      <w:r>
+        <w:rPr>
+          <w:rFonts w:ascii="Arial" w:hAnsi="Arial" w:cs="Arial"/>
+          <w:color w:val="999999"/>
+        </w:rPr>
+        <w:t>Version</w:t>
+      </w:r>
+      <w:proofErr w:type="spellEnd"/>
+      <w:r>
+        <w:rPr>
+          <w:rFonts w:ascii="Arial" w:hAnsi="Arial" w:cs="Arial"/>
+          <w:color w:val="999999"/>
+        </w:rPr>
+        <w:t xml:space="preserve"> do projeto.</w:t>
+      </w:r>
+    </w:p>
+    <w:p>
+      <w:pPr>
+        <w:pStyle w:val="NormalWeb"/>
+        <w:shd w:val="clear" w:color="auto" w:fill="FFFFFF"/>
+        <w:spacing w:before="0" w:beforeAutospacing="0" w:after="150" w:afterAutospacing="0"/>
+        <w:rPr>
+          <w:rFonts w:ascii="Arial" w:hAnsi="Arial" w:cs="Arial"/>
+          <w:color w:val="999999"/>
+        </w:rPr>
+      </w:pPr>
+      <w:r>
+        <w:rPr>
+          <w:rFonts w:ascii="Arial" w:hAnsi="Arial" w:cs="Arial"/>
+          <w:color w:val="999999"/>
+        </w:rPr>
+        <w:lastRenderedPageBreak/>
+        <w:t>Quando forem criar o versionamento dos seus projetos, sempre levem este conceito em consideração, para quem for utilizar saber se pode ou não atualizar o projeto, sem que quebre, totalmente, o código.</w:t>
+      </w:r>
+    </w:p>
+    <w:p>
+      <w:pPr>
+        <w:pStyle w:val="NormalWeb"/>
+        <w:shd w:val="clear" w:color="auto" w:fill="FFFFFF"/>
+        <w:spacing w:before="0" w:beforeAutospacing="0" w:after="150" w:afterAutospacing="0"/>
+        <w:rPr>
+          <w:rFonts w:ascii="Arial" w:hAnsi="Arial" w:cs="Arial"/>
+          <w:color w:val="999999"/>
+        </w:rPr>
+      </w:pPr>
+      <w:r>
+        <w:rPr>
+          <w:rFonts w:ascii="Arial" w:hAnsi="Arial" w:cs="Arial"/>
+          <w:color w:val="999999"/>
+        </w:rPr>
+        <w:t>Este módulo serviu para que pudéssemos passar este conceito, que é simples, porém muito importante. Agora, vocês sabem que os desenvolvedores não saem criando versões, sem nenhum método específico e sem responsabilidade. Vocês tem que saber que muitos, podem estar utilizando o seu código. Quando disponibilizado para muitos, a responsabilidade sempre aumenta.</w:t>
       </w:r>
     </w:p>
     <w:p>

</xml_diff>

<commit_message>
Quarto commit resolvendo conflitos
</commit_message>
<xml_diff>
--- a/Curso de git e github/Curso de Git e Github.docx
+++ b/Curso de git e github/Curso de Git e Github.docx
@@ -4060,7 +4060,23 @@
           <w:rFonts w:ascii="Arial" w:hAnsi="Arial" w:cs="Arial"/>
           <w:color w:val="999999"/>
         </w:rPr>
-        <w:t xml:space="preserve">, em inglês, é "empurrar". Para o nosso cenário ele significa, praticamente, isso mesmo. Quando vocês tem o repositório local e querem enviar os </w:t>
+        <w:t xml:space="preserve">, em inglês, é "empurrar". Para o nosso cenário ele significa, praticamente, isso mesmo. Quando </w:t>
+      </w:r>
+      <w:proofErr w:type="gramStart"/>
+      <w:r>
+        <w:rPr>
+          <w:rFonts w:ascii="Arial" w:hAnsi="Arial" w:cs="Arial"/>
+          <w:color w:val="999999"/>
+        </w:rPr>
+        <w:t>vocês tem</w:t>
+      </w:r>
+      <w:proofErr w:type="gramEnd"/>
+      <w:r>
+        <w:rPr>
+          <w:rFonts w:ascii="Arial" w:hAnsi="Arial" w:cs="Arial"/>
+          <w:color w:val="999999"/>
+        </w:rPr>
+        <w:t xml:space="preserve"> o repositório local e querem enviar os </w:t>
       </w:r>
       <w:proofErr w:type="spellStart"/>
       <w:r>
@@ -16143,6 +16159,4762 @@
           <w:color w:val="999999"/>
         </w:rPr>
         <w:t>Este módulo serviu para que pudéssemos passar este conceito, que é simples, porém muito importante. Agora, vocês sabem que os desenvolvedores não saem criando versões, sem nenhum método específico e sem responsabilidade. Vocês tem que saber que muitos, podem estar utilizando o seu código. Quando disponibilizado para muitos, a responsabilidade sempre aumenta.</w:t>
+      </w:r>
+    </w:p>
+    <w:p>
+      <w:pPr>
+        <w:pStyle w:val="Ttulo1"/>
+        <w:shd w:val="clear" w:color="auto" w:fill="FFFFFF"/>
+        <w:spacing w:before="300" w:beforeAutospacing="0" w:after="150" w:afterAutospacing="0"/>
+        <w:rPr>
+          <w:rFonts w:ascii="Arial" w:hAnsi="Arial" w:cs="Arial"/>
+          <w:b w:val="0"/>
+          <w:bCs w:val="0"/>
+          <w:color w:val="888888"/>
+          <w:sz w:val="54"/>
+          <w:szCs w:val="54"/>
+        </w:rPr>
+      </w:pPr>
+      <w:r>
+        <w:rPr>
+          <w:rFonts w:ascii="Arial" w:hAnsi="Arial" w:cs="Arial"/>
+          <w:b w:val="0"/>
+          <w:bCs w:val="0"/>
+          <w:color w:val="888888"/>
+          <w:sz w:val="54"/>
+          <w:szCs w:val="54"/>
+        </w:rPr>
+        <w:t>Resolvendo conflitos</w:t>
+      </w:r>
+    </w:p>
+    <w:p>
+      <w:pPr>
+        <w:pStyle w:val="NormalWeb"/>
+        <w:shd w:val="clear" w:color="auto" w:fill="FFFFFF"/>
+        <w:spacing w:before="0" w:beforeAutospacing="0" w:after="150" w:afterAutospacing="0"/>
+        <w:rPr>
+          <w:rFonts w:ascii="Arial" w:hAnsi="Arial" w:cs="Arial"/>
+          <w:color w:val="999999"/>
+        </w:rPr>
+      </w:pPr>
+      <w:r>
+        <w:rPr>
+          <w:rFonts w:ascii="Arial" w:hAnsi="Arial" w:cs="Arial"/>
+          <w:color w:val="999999"/>
+        </w:rPr>
+        <w:t xml:space="preserve">Este módulo foi criado para ajudá-los com as dicas mais variadas, possíveis, do </w:t>
+      </w:r>
+      <w:proofErr w:type="spellStart"/>
+      <w:r>
+        <w:rPr>
+          <w:rFonts w:ascii="Arial" w:hAnsi="Arial" w:cs="Arial"/>
+          <w:color w:val="999999"/>
+        </w:rPr>
+        <w:t>Git</w:t>
+      </w:r>
+      <w:proofErr w:type="spellEnd"/>
+      <w:r>
+        <w:rPr>
+          <w:rFonts w:ascii="Arial" w:hAnsi="Arial" w:cs="Arial"/>
+          <w:color w:val="999999"/>
+        </w:rPr>
+        <w:t>. Se estivermos falando de várias coisas, ao mesmo tempo, não fiquem preocupados, este módulo é misto, para que possamos abordar alguns pontos que vocês poderão se deparar, no dia a dia.</w:t>
+      </w:r>
+    </w:p>
+    <w:p>
+      <w:pPr>
+        <w:pStyle w:val="NormalWeb"/>
+        <w:shd w:val="clear" w:color="auto" w:fill="FFFFFF"/>
+        <w:spacing w:before="0" w:beforeAutospacing="0" w:after="150" w:afterAutospacing="0"/>
+        <w:rPr>
+          <w:rFonts w:ascii="Arial" w:hAnsi="Arial" w:cs="Arial"/>
+          <w:color w:val="999999"/>
+        </w:rPr>
+      </w:pPr>
+      <w:r>
+        <w:rPr>
+          <w:rFonts w:ascii="Arial" w:hAnsi="Arial" w:cs="Arial"/>
+          <w:color w:val="999999"/>
+        </w:rPr>
+        <w:t>Infelizmente, quando trabalhamos com repositórios, estamos sujeitos a nos deparar com conflitos, mesmo trabalhando sozinhos, em um único repositório.</w:t>
+      </w:r>
+    </w:p>
+    <w:p>
+      <w:pPr>
+        <w:pStyle w:val="NormalWeb"/>
+        <w:shd w:val="clear" w:color="auto" w:fill="FFFFFF"/>
+        <w:spacing w:before="0" w:beforeAutospacing="0" w:after="150" w:afterAutospacing="0"/>
+        <w:rPr>
+          <w:rFonts w:ascii="Arial" w:hAnsi="Arial" w:cs="Arial"/>
+          <w:color w:val="999999"/>
+        </w:rPr>
+      </w:pPr>
+      <w:r>
+        <w:rPr>
+          <w:rFonts w:ascii="Arial" w:hAnsi="Arial" w:cs="Arial"/>
+          <w:color w:val="999999"/>
+        </w:rPr>
+        <w:t>Para falarmos sobre os conflitos possíveis, utilizaremos nosso próprio exemplo. Estamos dentro do repositório </w:t>
+      </w:r>
+      <w:proofErr w:type="spellStart"/>
+      <w:r>
+        <w:rPr>
+          <w:rStyle w:val="Forte"/>
+          <w:rFonts w:ascii="Arial" w:hAnsi="Arial" w:cs="Arial"/>
+          <w:color w:val="999999"/>
+        </w:rPr>
+        <w:t>aulagit</w:t>
+      </w:r>
+      <w:proofErr w:type="spellEnd"/>
+      <w:r>
+        <w:rPr>
+          <w:rFonts w:ascii="Arial" w:hAnsi="Arial" w:cs="Arial"/>
+          <w:color w:val="999999"/>
+        </w:rPr>
+        <w:t xml:space="preserve">. Verificamos se os </w:t>
+      </w:r>
+      <w:proofErr w:type="spellStart"/>
+      <w:r>
+        <w:rPr>
+          <w:rFonts w:ascii="Arial" w:hAnsi="Arial" w:cs="Arial"/>
+          <w:color w:val="999999"/>
+        </w:rPr>
+        <w:t>branchs</w:t>
+      </w:r>
+      <w:proofErr w:type="spellEnd"/>
+      <w:r>
+        <w:rPr>
+          <w:rFonts w:ascii="Arial" w:hAnsi="Arial" w:cs="Arial"/>
+          <w:color w:val="999999"/>
+        </w:rPr>
+        <w:t xml:space="preserve"> estavam no mesmo </w:t>
+      </w:r>
+      <w:proofErr w:type="spellStart"/>
+      <w:r>
+        <w:rPr>
+          <w:rFonts w:ascii="Arial" w:hAnsi="Arial" w:cs="Arial"/>
+          <w:color w:val="999999"/>
+        </w:rPr>
+        <w:t>commit</w:t>
+      </w:r>
+      <w:proofErr w:type="spellEnd"/>
+      <w:r>
+        <w:rPr>
+          <w:rFonts w:ascii="Arial" w:hAnsi="Arial" w:cs="Arial"/>
+          <w:color w:val="999999"/>
+        </w:rPr>
+        <w:t xml:space="preserve">, percebemos que os </w:t>
+      </w:r>
+      <w:proofErr w:type="spellStart"/>
+      <w:r>
+        <w:rPr>
+          <w:rFonts w:ascii="Arial" w:hAnsi="Arial" w:cs="Arial"/>
+          <w:color w:val="999999"/>
+        </w:rPr>
+        <w:t>branchs</w:t>
+      </w:r>
+      <w:proofErr w:type="spellEnd"/>
+      <w:r>
+        <w:rPr>
+          <w:rFonts w:ascii="Arial" w:hAnsi="Arial" w:cs="Arial"/>
+          <w:color w:val="999999"/>
+        </w:rPr>
+        <w:t xml:space="preserve"> não estavam sincronizados. Rodamos o comando abaixo, para sincronizá-los.</w:t>
+      </w:r>
+    </w:p>
+    <w:p>
+      <w:pPr>
+        <w:pStyle w:val="NormalWeb"/>
+        <w:shd w:val="clear" w:color="auto" w:fill="FFFFFF"/>
+        <w:spacing w:before="0" w:beforeAutospacing="0" w:after="150" w:afterAutospacing="0"/>
+        <w:rPr>
+          <w:rFonts w:ascii="Arial" w:hAnsi="Arial" w:cs="Arial"/>
+          <w:color w:val="999999"/>
+        </w:rPr>
+      </w:pPr>
+      <w:r>
+        <w:rPr>
+          <w:rStyle w:val="CdigoHTML"/>
+          <w:rFonts w:ascii="Consolas" w:hAnsi="Consolas"/>
+          <w:color w:val="C7254E"/>
+          <w:sz w:val="22"/>
+          <w:szCs w:val="22"/>
+          <w:shd w:val="clear" w:color="auto" w:fill="F9F2F4"/>
+        </w:rPr>
+        <w:t xml:space="preserve">$ </w:t>
+      </w:r>
+      <w:proofErr w:type="spellStart"/>
+      <w:r>
+        <w:rPr>
+          <w:rStyle w:val="CdigoHTML"/>
+          <w:rFonts w:ascii="Consolas" w:hAnsi="Consolas"/>
+          <w:color w:val="C7254E"/>
+          <w:sz w:val="22"/>
+          <w:szCs w:val="22"/>
+          <w:shd w:val="clear" w:color="auto" w:fill="F9F2F4"/>
+        </w:rPr>
+        <w:t>git</w:t>
+      </w:r>
+      <w:proofErr w:type="spellEnd"/>
+      <w:r>
+        <w:rPr>
+          <w:rStyle w:val="CdigoHTML"/>
+          <w:rFonts w:ascii="Consolas" w:hAnsi="Consolas"/>
+          <w:color w:val="C7254E"/>
+          <w:sz w:val="22"/>
+          <w:szCs w:val="22"/>
+          <w:shd w:val="clear" w:color="auto" w:fill="F9F2F4"/>
+        </w:rPr>
+        <w:t xml:space="preserve"> merge </w:t>
+      </w:r>
+      <w:proofErr w:type="spellStart"/>
+      <w:r>
+        <w:rPr>
+          <w:rStyle w:val="CdigoHTML"/>
+          <w:rFonts w:ascii="Consolas" w:hAnsi="Consolas"/>
+          <w:color w:val="C7254E"/>
+          <w:sz w:val="22"/>
+          <w:szCs w:val="22"/>
+          <w:shd w:val="clear" w:color="auto" w:fill="F9F2F4"/>
+        </w:rPr>
+        <w:t>novobranch</w:t>
+      </w:r>
+      <w:proofErr w:type="spellEnd"/>
+    </w:p>
+    <w:p>
+      <w:pPr>
+        <w:pStyle w:val="NormalWeb"/>
+        <w:shd w:val="clear" w:color="auto" w:fill="FFFFFF"/>
+        <w:spacing w:before="0" w:beforeAutospacing="0" w:after="150" w:afterAutospacing="0"/>
+        <w:rPr>
+          <w:rFonts w:ascii="Arial" w:hAnsi="Arial" w:cs="Arial"/>
+          <w:color w:val="999999"/>
+        </w:rPr>
+      </w:pPr>
+      <w:r>
+        <w:rPr>
+          <w:rFonts w:ascii="Arial" w:hAnsi="Arial" w:cs="Arial"/>
+          <w:color w:val="999999"/>
+        </w:rPr>
+        <w:t xml:space="preserve">Pronto, agora temos os dois </w:t>
+      </w:r>
+      <w:proofErr w:type="spellStart"/>
+      <w:r>
+        <w:rPr>
+          <w:rFonts w:ascii="Arial" w:hAnsi="Arial" w:cs="Arial"/>
+          <w:color w:val="999999"/>
+        </w:rPr>
+        <w:t>branchs</w:t>
+      </w:r>
+      <w:proofErr w:type="spellEnd"/>
+      <w:r>
+        <w:rPr>
+          <w:rFonts w:ascii="Arial" w:hAnsi="Arial" w:cs="Arial"/>
+          <w:color w:val="999999"/>
+        </w:rPr>
+        <w:t xml:space="preserve"> apontando para o mesmo </w:t>
+      </w:r>
+      <w:proofErr w:type="spellStart"/>
+      <w:r>
+        <w:rPr>
+          <w:rFonts w:ascii="Arial" w:hAnsi="Arial" w:cs="Arial"/>
+          <w:color w:val="999999"/>
+        </w:rPr>
+        <w:t>commit</w:t>
+      </w:r>
+      <w:proofErr w:type="spellEnd"/>
+      <w:r>
+        <w:rPr>
+          <w:rFonts w:ascii="Arial" w:hAnsi="Arial" w:cs="Arial"/>
+          <w:color w:val="999999"/>
+        </w:rPr>
+        <w:t xml:space="preserve"> final, ou seja, estão sincronizados.</w:t>
+      </w:r>
+    </w:p>
+    <w:p>
+      <w:pPr>
+        <w:pStyle w:val="NormalWeb"/>
+        <w:shd w:val="clear" w:color="auto" w:fill="FFFFFF"/>
+        <w:spacing w:before="0" w:beforeAutospacing="0" w:after="150" w:afterAutospacing="0"/>
+        <w:rPr>
+          <w:rFonts w:ascii="Arial" w:hAnsi="Arial" w:cs="Arial"/>
+          <w:color w:val="999999"/>
+        </w:rPr>
+      </w:pPr>
+      <w:r>
+        <w:rPr>
+          <w:rFonts w:ascii="Arial" w:hAnsi="Arial" w:cs="Arial"/>
+          <w:color w:val="999999"/>
+        </w:rPr>
+        <w:t>Alteraremos o arquivo </w:t>
+      </w:r>
+      <w:r>
+        <w:rPr>
+          <w:rStyle w:val="Forte"/>
+          <w:rFonts w:ascii="Arial" w:hAnsi="Arial" w:cs="Arial"/>
+          <w:color w:val="999999"/>
+        </w:rPr>
+        <w:t>arquivo-</w:t>
+      </w:r>
+      <w:proofErr w:type="spellStart"/>
+      <w:r>
+        <w:rPr>
+          <w:rStyle w:val="Forte"/>
+          <w:rFonts w:ascii="Arial" w:hAnsi="Arial" w:cs="Arial"/>
+          <w:color w:val="999999"/>
+        </w:rPr>
+        <w:t>novobranch.php</w:t>
+      </w:r>
+      <w:proofErr w:type="spellEnd"/>
+      <w:r>
+        <w:rPr>
+          <w:rFonts w:ascii="Arial" w:hAnsi="Arial" w:cs="Arial"/>
+          <w:color w:val="999999"/>
+        </w:rPr>
+        <w:t>, colocando o seguinte conteúdo:</w:t>
+      </w:r>
+    </w:p>
+    <w:p>
+      <w:pPr>
+        <w:pStyle w:val="Pr-formataoHTML"/>
+        <w:pBdr>
+          <w:top w:val="single" w:sz="6" w:space="0" w:color="CCCCCC"/>
+          <w:left w:val="single" w:sz="6" w:space="0" w:color="CCCCCC"/>
+          <w:bottom w:val="single" w:sz="6" w:space="0" w:color="CCCCCC"/>
+          <w:right w:val="single" w:sz="6" w:space="0" w:color="CCCCCC"/>
+        </w:pBdr>
+        <w:shd w:val="clear" w:color="auto" w:fill="F5F5F5"/>
+        <w:wordWrap w:val="0"/>
+        <w:spacing w:after="150"/>
+        <w:rPr>
+          <w:rStyle w:val="php"/>
+          <w:rFonts w:ascii="Arial" w:hAnsi="Arial" w:cs="Arial"/>
+          <w:color w:val="333333"/>
+          <w:sz w:val="24"/>
+          <w:szCs w:val="24"/>
+        </w:rPr>
+      </w:pPr>
+      <w:r>
+        <w:rPr>
+          <w:rStyle w:val="hljs-meta"/>
+          <w:rFonts w:ascii="Arial" w:hAnsi="Arial" w:cs="Arial"/>
+          <w:color w:val="969896"/>
+          <w:sz w:val="24"/>
+          <w:szCs w:val="24"/>
+        </w:rPr>
+        <w:t>&lt;?</w:t>
+      </w:r>
+      <w:proofErr w:type="spellStart"/>
+      <w:r>
+        <w:rPr>
+          <w:rStyle w:val="hljs-meta"/>
+          <w:rFonts w:ascii="Arial" w:hAnsi="Arial" w:cs="Arial"/>
+          <w:color w:val="969896"/>
+          <w:sz w:val="24"/>
+          <w:szCs w:val="24"/>
+        </w:rPr>
+        <w:t>php</w:t>
+      </w:r>
+      <w:proofErr w:type="spellEnd"/>
+    </w:p>
+    <w:p>
+      <w:pPr>
+        <w:pStyle w:val="Pr-formataoHTML"/>
+        <w:pBdr>
+          <w:top w:val="single" w:sz="6" w:space="0" w:color="CCCCCC"/>
+          <w:left w:val="single" w:sz="6" w:space="0" w:color="CCCCCC"/>
+          <w:bottom w:val="single" w:sz="6" w:space="0" w:color="CCCCCC"/>
+          <w:right w:val="single" w:sz="6" w:space="0" w:color="CCCCCC"/>
+        </w:pBdr>
+        <w:shd w:val="clear" w:color="auto" w:fill="F5F5F5"/>
+        <w:wordWrap w:val="0"/>
+        <w:spacing w:after="150"/>
+        <w:rPr>
+          <w:rStyle w:val="php"/>
+          <w:rFonts w:ascii="Arial" w:hAnsi="Arial" w:cs="Arial"/>
+          <w:color w:val="333333"/>
+          <w:sz w:val="24"/>
+          <w:szCs w:val="24"/>
+        </w:rPr>
+      </w:pPr>
+      <w:proofErr w:type="spellStart"/>
+      <w:r>
+        <w:rPr>
+          <w:rStyle w:val="hljs-keyword"/>
+          <w:rFonts w:ascii="Arial" w:hAnsi="Arial" w:cs="Arial"/>
+          <w:b/>
+          <w:bCs/>
+          <w:color w:val="A71D5D"/>
+          <w:sz w:val="24"/>
+          <w:szCs w:val="24"/>
+        </w:rPr>
+        <w:t>echo</w:t>
+      </w:r>
+      <w:proofErr w:type="spellEnd"/>
+      <w:r>
+        <w:rPr>
+          <w:rStyle w:val="php"/>
+          <w:rFonts w:ascii="Arial" w:hAnsi="Arial" w:cs="Arial"/>
+          <w:color w:val="333333"/>
+          <w:sz w:val="24"/>
+          <w:szCs w:val="24"/>
+        </w:rPr>
+        <w:t xml:space="preserve"> </w:t>
+      </w:r>
+      <w:r>
+        <w:rPr>
+          <w:rStyle w:val="hljs-string"/>
+          <w:rFonts w:ascii="Arial" w:hAnsi="Arial" w:cs="Arial"/>
+          <w:color w:val="DF5000"/>
+          <w:sz w:val="24"/>
+          <w:szCs w:val="24"/>
+        </w:rPr>
+        <w:t xml:space="preserve">"novo </w:t>
+      </w:r>
+      <w:proofErr w:type="spellStart"/>
+      <w:r>
+        <w:rPr>
+          <w:rStyle w:val="hljs-string"/>
+          <w:rFonts w:ascii="Arial" w:hAnsi="Arial" w:cs="Arial"/>
+          <w:color w:val="DF5000"/>
+          <w:sz w:val="24"/>
+          <w:szCs w:val="24"/>
+        </w:rPr>
+        <w:t>branch</w:t>
+      </w:r>
+      <w:proofErr w:type="spellEnd"/>
+      <w:r>
+        <w:rPr>
+          <w:rStyle w:val="hljs-string"/>
+          <w:rFonts w:ascii="Arial" w:hAnsi="Arial" w:cs="Arial"/>
+          <w:color w:val="DF5000"/>
+          <w:sz w:val="24"/>
+          <w:szCs w:val="24"/>
+        </w:rPr>
+        <w:t xml:space="preserve"> -1"</w:t>
+      </w:r>
+      <w:r>
+        <w:rPr>
+          <w:rStyle w:val="php"/>
+          <w:rFonts w:ascii="Arial" w:hAnsi="Arial" w:cs="Arial"/>
+          <w:color w:val="333333"/>
+          <w:sz w:val="24"/>
+          <w:szCs w:val="24"/>
+        </w:rPr>
+        <w:t>;</w:t>
+      </w:r>
+    </w:p>
+    <w:p>
+      <w:pPr>
+        <w:pStyle w:val="Pr-formataoHTML"/>
+        <w:pBdr>
+          <w:top w:val="single" w:sz="6" w:space="0" w:color="CCCCCC"/>
+          <w:left w:val="single" w:sz="6" w:space="0" w:color="CCCCCC"/>
+          <w:bottom w:val="single" w:sz="6" w:space="0" w:color="CCCCCC"/>
+          <w:right w:val="single" w:sz="6" w:space="0" w:color="CCCCCC"/>
+        </w:pBdr>
+        <w:shd w:val="clear" w:color="auto" w:fill="F5F5F5"/>
+        <w:wordWrap w:val="0"/>
+        <w:spacing w:after="150"/>
+        <w:rPr>
+          <w:rStyle w:val="CdigoHTML"/>
+          <w:rFonts w:ascii="Arial" w:hAnsi="Arial" w:cs="Arial"/>
+          <w:color w:val="333333"/>
+          <w:sz w:val="24"/>
+          <w:szCs w:val="24"/>
+        </w:rPr>
+      </w:pPr>
+      <w:r>
+        <w:rPr>
+          <w:rStyle w:val="hljs-meta"/>
+          <w:rFonts w:ascii="Arial" w:hAnsi="Arial" w:cs="Arial"/>
+          <w:color w:val="969896"/>
+          <w:sz w:val="24"/>
+          <w:szCs w:val="24"/>
+        </w:rPr>
+        <w:t>?&gt;</w:t>
+      </w:r>
+    </w:p>
+    <w:p>
+      <w:pPr>
+        <w:pStyle w:val="NormalWeb"/>
+        <w:shd w:val="clear" w:color="auto" w:fill="FFFFFF"/>
+        <w:spacing w:before="0" w:beforeAutospacing="0" w:after="150" w:afterAutospacing="0"/>
+        <w:rPr>
+          <w:rFonts w:ascii="Arial" w:hAnsi="Arial" w:cs="Arial"/>
+          <w:color w:val="999999"/>
+        </w:rPr>
+      </w:pPr>
+      <w:r>
+        <w:rPr>
+          <w:rFonts w:ascii="Arial" w:hAnsi="Arial" w:cs="Arial"/>
+          <w:color w:val="999999"/>
+        </w:rPr>
+        <w:t xml:space="preserve">Depois de alterarem, </w:t>
+      </w:r>
+      <w:proofErr w:type="spellStart"/>
+      <w:r>
+        <w:rPr>
+          <w:rFonts w:ascii="Arial" w:hAnsi="Arial" w:cs="Arial"/>
+          <w:color w:val="999999"/>
+        </w:rPr>
+        <w:t>comitem</w:t>
+      </w:r>
+      <w:proofErr w:type="spellEnd"/>
+      <w:r>
+        <w:rPr>
+          <w:rFonts w:ascii="Arial" w:hAnsi="Arial" w:cs="Arial"/>
+          <w:color w:val="999999"/>
+        </w:rPr>
+        <w:t xml:space="preserve"> esta alteração.</w:t>
+      </w:r>
+    </w:p>
+    <w:p>
+      <w:pPr>
+        <w:pStyle w:val="NormalWeb"/>
+        <w:shd w:val="clear" w:color="auto" w:fill="FFFFFF"/>
+        <w:spacing w:before="0" w:beforeAutospacing="0" w:after="150" w:afterAutospacing="0"/>
+        <w:rPr>
+          <w:rFonts w:ascii="Arial" w:hAnsi="Arial" w:cs="Arial"/>
+          <w:color w:val="999999"/>
+        </w:rPr>
+      </w:pPr>
+      <w:r>
+        <w:rPr>
+          <w:rStyle w:val="CdigoHTML"/>
+          <w:rFonts w:ascii="Consolas" w:hAnsi="Consolas"/>
+          <w:color w:val="C7254E"/>
+          <w:sz w:val="22"/>
+          <w:szCs w:val="22"/>
+          <w:shd w:val="clear" w:color="auto" w:fill="F9F2F4"/>
+        </w:rPr>
+        <w:t xml:space="preserve">$ </w:t>
+      </w:r>
+      <w:proofErr w:type="spellStart"/>
+      <w:r>
+        <w:rPr>
+          <w:rStyle w:val="CdigoHTML"/>
+          <w:rFonts w:ascii="Consolas" w:hAnsi="Consolas"/>
+          <w:color w:val="C7254E"/>
+          <w:sz w:val="22"/>
+          <w:szCs w:val="22"/>
+          <w:shd w:val="clear" w:color="auto" w:fill="F9F2F4"/>
+        </w:rPr>
+        <w:t>git</w:t>
+      </w:r>
+      <w:proofErr w:type="spellEnd"/>
+      <w:r>
+        <w:rPr>
+          <w:rStyle w:val="CdigoHTML"/>
+          <w:rFonts w:ascii="Consolas" w:hAnsi="Consolas"/>
+          <w:color w:val="C7254E"/>
+          <w:sz w:val="22"/>
+          <w:szCs w:val="22"/>
+          <w:shd w:val="clear" w:color="auto" w:fill="F9F2F4"/>
+        </w:rPr>
+        <w:t xml:space="preserve"> </w:t>
+      </w:r>
+      <w:proofErr w:type="spellStart"/>
+      <w:r>
+        <w:rPr>
+          <w:rStyle w:val="CdigoHTML"/>
+          <w:rFonts w:ascii="Consolas" w:hAnsi="Consolas"/>
+          <w:color w:val="C7254E"/>
+          <w:sz w:val="22"/>
+          <w:szCs w:val="22"/>
+          <w:shd w:val="clear" w:color="auto" w:fill="F9F2F4"/>
+        </w:rPr>
+        <w:t>commit</w:t>
+      </w:r>
+      <w:proofErr w:type="spellEnd"/>
+      <w:r>
+        <w:rPr>
+          <w:rStyle w:val="CdigoHTML"/>
+          <w:rFonts w:ascii="Consolas" w:hAnsi="Consolas"/>
+          <w:color w:val="C7254E"/>
+          <w:sz w:val="22"/>
+          <w:szCs w:val="22"/>
+          <w:shd w:val="clear" w:color="auto" w:fill="F9F2F4"/>
+        </w:rPr>
+        <w:t xml:space="preserve"> -a -m "Mudando o novo </w:t>
+      </w:r>
+      <w:proofErr w:type="spellStart"/>
+      <w:r>
+        <w:rPr>
+          <w:rStyle w:val="CdigoHTML"/>
+          <w:rFonts w:ascii="Consolas" w:hAnsi="Consolas"/>
+          <w:color w:val="C7254E"/>
+          <w:sz w:val="22"/>
+          <w:szCs w:val="22"/>
+          <w:shd w:val="clear" w:color="auto" w:fill="F9F2F4"/>
+        </w:rPr>
+        <w:t>branch</w:t>
+      </w:r>
+      <w:proofErr w:type="spellEnd"/>
+      <w:r>
+        <w:rPr>
+          <w:rStyle w:val="CdigoHTML"/>
+          <w:rFonts w:ascii="Consolas" w:hAnsi="Consolas"/>
+          <w:color w:val="C7254E"/>
+          <w:sz w:val="22"/>
+          <w:szCs w:val="22"/>
+          <w:shd w:val="clear" w:color="auto" w:fill="F9F2F4"/>
+        </w:rPr>
+        <w:t xml:space="preserve"> -1"</w:t>
+      </w:r>
+    </w:p>
+    <w:p>
+      <w:pPr>
+        <w:pStyle w:val="NormalWeb"/>
+        <w:shd w:val="clear" w:color="auto" w:fill="FFFFFF"/>
+        <w:spacing w:before="0" w:beforeAutospacing="0" w:after="150" w:afterAutospacing="0"/>
+        <w:rPr>
+          <w:rFonts w:ascii="Arial" w:hAnsi="Arial" w:cs="Arial"/>
+          <w:color w:val="999999"/>
+        </w:rPr>
+      </w:pPr>
+      <w:r>
+        <w:rPr>
+          <w:rFonts w:ascii="Arial" w:hAnsi="Arial" w:cs="Arial"/>
+          <w:color w:val="999999"/>
+        </w:rPr>
+        <w:t xml:space="preserve">Em seguida, acessem o </w:t>
+      </w:r>
+      <w:proofErr w:type="spellStart"/>
+      <w:r>
+        <w:rPr>
+          <w:rFonts w:ascii="Arial" w:hAnsi="Arial" w:cs="Arial"/>
+          <w:color w:val="999999"/>
+        </w:rPr>
+        <w:t>branch</w:t>
+      </w:r>
+      <w:proofErr w:type="spellEnd"/>
+      <w:r>
+        <w:rPr>
+          <w:rFonts w:ascii="Arial" w:hAnsi="Arial" w:cs="Arial"/>
+          <w:color w:val="999999"/>
+        </w:rPr>
+        <w:t xml:space="preserve">, </w:t>
+      </w:r>
+      <w:proofErr w:type="spellStart"/>
+      <w:r>
+        <w:rPr>
+          <w:rFonts w:ascii="Arial" w:hAnsi="Arial" w:cs="Arial"/>
+          <w:color w:val="999999"/>
+        </w:rPr>
+        <w:t>novobranch</w:t>
+      </w:r>
+      <w:proofErr w:type="spellEnd"/>
+      <w:r>
+        <w:rPr>
+          <w:rFonts w:ascii="Arial" w:hAnsi="Arial" w:cs="Arial"/>
+          <w:color w:val="999999"/>
+        </w:rPr>
+        <w:t xml:space="preserve"> e, dentro dele, editem o mesmo arquivo, colocando o seguinte conteúdo.</w:t>
+      </w:r>
+    </w:p>
+    <w:p>
+      <w:pPr>
+        <w:pStyle w:val="Pr-formataoHTML"/>
+        <w:pBdr>
+          <w:top w:val="single" w:sz="6" w:space="0" w:color="CCCCCC"/>
+          <w:left w:val="single" w:sz="6" w:space="0" w:color="CCCCCC"/>
+          <w:bottom w:val="single" w:sz="6" w:space="0" w:color="CCCCCC"/>
+          <w:right w:val="single" w:sz="6" w:space="0" w:color="CCCCCC"/>
+        </w:pBdr>
+        <w:shd w:val="clear" w:color="auto" w:fill="F5F5F5"/>
+        <w:wordWrap w:val="0"/>
+        <w:spacing w:after="150"/>
+        <w:rPr>
+          <w:rStyle w:val="php"/>
+          <w:rFonts w:ascii="Arial" w:hAnsi="Arial" w:cs="Arial"/>
+          <w:color w:val="333333"/>
+          <w:sz w:val="24"/>
+          <w:szCs w:val="24"/>
+        </w:rPr>
+      </w:pPr>
+      <w:r>
+        <w:rPr>
+          <w:rStyle w:val="hljs-meta"/>
+          <w:rFonts w:ascii="Arial" w:hAnsi="Arial" w:cs="Arial"/>
+          <w:color w:val="969896"/>
+          <w:sz w:val="24"/>
+          <w:szCs w:val="24"/>
+        </w:rPr>
+        <w:t>&lt;?</w:t>
+      </w:r>
+      <w:proofErr w:type="spellStart"/>
+      <w:r>
+        <w:rPr>
+          <w:rStyle w:val="hljs-meta"/>
+          <w:rFonts w:ascii="Arial" w:hAnsi="Arial" w:cs="Arial"/>
+          <w:color w:val="969896"/>
+          <w:sz w:val="24"/>
+          <w:szCs w:val="24"/>
+        </w:rPr>
+        <w:t>php</w:t>
+      </w:r>
+      <w:proofErr w:type="spellEnd"/>
+    </w:p>
+    <w:p>
+      <w:pPr>
+        <w:pStyle w:val="Pr-formataoHTML"/>
+        <w:pBdr>
+          <w:top w:val="single" w:sz="6" w:space="0" w:color="CCCCCC"/>
+          <w:left w:val="single" w:sz="6" w:space="0" w:color="CCCCCC"/>
+          <w:bottom w:val="single" w:sz="6" w:space="0" w:color="CCCCCC"/>
+          <w:right w:val="single" w:sz="6" w:space="0" w:color="CCCCCC"/>
+        </w:pBdr>
+        <w:shd w:val="clear" w:color="auto" w:fill="F5F5F5"/>
+        <w:wordWrap w:val="0"/>
+        <w:spacing w:after="150"/>
+        <w:rPr>
+          <w:rStyle w:val="php"/>
+          <w:rFonts w:ascii="Arial" w:hAnsi="Arial" w:cs="Arial"/>
+          <w:color w:val="333333"/>
+          <w:sz w:val="24"/>
+          <w:szCs w:val="24"/>
+        </w:rPr>
+      </w:pPr>
+      <w:proofErr w:type="spellStart"/>
+      <w:r>
+        <w:rPr>
+          <w:rStyle w:val="hljs-keyword"/>
+          <w:rFonts w:ascii="Arial" w:hAnsi="Arial" w:cs="Arial"/>
+          <w:b/>
+          <w:bCs/>
+          <w:color w:val="A71D5D"/>
+          <w:sz w:val="24"/>
+          <w:szCs w:val="24"/>
+        </w:rPr>
+        <w:t>echo</w:t>
+      </w:r>
+      <w:proofErr w:type="spellEnd"/>
+      <w:r>
+        <w:rPr>
+          <w:rStyle w:val="php"/>
+          <w:rFonts w:ascii="Arial" w:hAnsi="Arial" w:cs="Arial"/>
+          <w:color w:val="333333"/>
+          <w:sz w:val="24"/>
+          <w:szCs w:val="24"/>
+        </w:rPr>
+        <w:t xml:space="preserve"> </w:t>
+      </w:r>
+      <w:r>
+        <w:rPr>
+          <w:rStyle w:val="hljs-string"/>
+          <w:rFonts w:ascii="Arial" w:hAnsi="Arial" w:cs="Arial"/>
+          <w:color w:val="DF5000"/>
+          <w:sz w:val="24"/>
+          <w:szCs w:val="24"/>
+        </w:rPr>
+        <w:t xml:space="preserve">"novo </w:t>
+      </w:r>
+      <w:proofErr w:type="spellStart"/>
+      <w:r>
+        <w:rPr>
+          <w:rStyle w:val="hljs-string"/>
+          <w:rFonts w:ascii="Arial" w:hAnsi="Arial" w:cs="Arial"/>
+          <w:color w:val="DF5000"/>
+          <w:sz w:val="24"/>
+          <w:szCs w:val="24"/>
+        </w:rPr>
+        <w:t>branch</w:t>
+      </w:r>
+      <w:proofErr w:type="spellEnd"/>
+      <w:r>
+        <w:rPr>
+          <w:rStyle w:val="hljs-string"/>
+          <w:rFonts w:ascii="Arial" w:hAnsi="Arial" w:cs="Arial"/>
+          <w:color w:val="DF5000"/>
+          <w:sz w:val="24"/>
+          <w:szCs w:val="24"/>
+        </w:rPr>
+        <w:t xml:space="preserve"> -2"</w:t>
+      </w:r>
+      <w:r>
+        <w:rPr>
+          <w:rStyle w:val="php"/>
+          <w:rFonts w:ascii="Arial" w:hAnsi="Arial" w:cs="Arial"/>
+          <w:color w:val="333333"/>
+          <w:sz w:val="24"/>
+          <w:szCs w:val="24"/>
+        </w:rPr>
+        <w:t>;</w:t>
+      </w:r>
+    </w:p>
+    <w:p>
+      <w:pPr>
+        <w:pStyle w:val="Pr-formataoHTML"/>
+        <w:pBdr>
+          <w:top w:val="single" w:sz="6" w:space="0" w:color="CCCCCC"/>
+          <w:left w:val="single" w:sz="6" w:space="0" w:color="CCCCCC"/>
+          <w:bottom w:val="single" w:sz="6" w:space="0" w:color="CCCCCC"/>
+          <w:right w:val="single" w:sz="6" w:space="0" w:color="CCCCCC"/>
+        </w:pBdr>
+        <w:shd w:val="clear" w:color="auto" w:fill="F5F5F5"/>
+        <w:wordWrap w:val="0"/>
+        <w:spacing w:after="150"/>
+        <w:rPr>
+          <w:rStyle w:val="CdigoHTML"/>
+          <w:rFonts w:ascii="Arial" w:hAnsi="Arial" w:cs="Arial"/>
+          <w:color w:val="333333"/>
+          <w:sz w:val="24"/>
+          <w:szCs w:val="24"/>
+        </w:rPr>
+      </w:pPr>
+      <w:r>
+        <w:rPr>
+          <w:rStyle w:val="hljs-meta"/>
+          <w:rFonts w:ascii="Arial" w:hAnsi="Arial" w:cs="Arial"/>
+          <w:color w:val="969896"/>
+          <w:sz w:val="24"/>
+          <w:szCs w:val="24"/>
+        </w:rPr>
+        <w:t>?&gt;</w:t>
+      </w:r>
+    </w:p>
+    <w:p>
+      <w:pPr>
+        <w:pStyle w:val="NormalWeb"/>
+        <w:shd w:val="clear" w:color="auto" w:fill="FFFFFF"/>
+        <w:spacing w:before="0" w:beforeAutospacing="0" w:after="150" w:afterAutospacing="0"/>
+        <w:rPr>
+          <w:rFonts w:ascii="Arial" w:hAnsi="Arial" w:cs="Arial"/>
+          <w:color w:val="999999"/>
+        </w:rPr>
+      </w:pPr>
+      <w:r>
+        <w:rPr>
+          <w:rFonts w:ascii="Arial" w:hAnsi="Arial" w:cs="Arial"/>
+          <w:color w:val="999999"/>
+        </w:rPr>
+        <w:t xml:space="preserve">Depois </w:t>
+      </w:r>
+      <w:proofErr w:type="spellStart"/>
+      <w:r>
+        <w:rPr>
+          <w:rFonts w:ascii="Arial" w:hAnsi="Arial" w:cs="Arial"/>
+          <w:color w:val="999999"/>
+        </w:rPr>
+        <w:t>comitaremos</w:t>
+      </w:r>
+      <w:proofErr w:type="spellEnd"/>
+      <w:r>
+        <w:rPr>
+          <w:rFonts w:ascii="Arial" w:hAnsi="Arial" w:cs="Arial"/>
+          <w:color w:val="999999"/>
+        </w:rPr>
+        <w:t>.</w:t>
+      </w:r>
+    </w:p>
+    <w:p>
+      <w:pPr>
+        <w:pStyle w:val="NormalWeb"/>
+        <w:shd w:val="clear" w:color="auto" w:fill="FFFFFF"/>
+        <w:spacing w:before="0" w:beforeAutospacing="0" w:after="150" w:afterAutospacing="0"/>
+        <w:rPr>
+          <w:rFonts w:ascii="Arial" w:hAnsi="Arial" w:cs="Arial"/>
+          <w:color w:val="999999"/>
+        </w:rPr>
+      </w:pPr>
+      <w:r>
+        <w:rPr>
+          <w:rStyle w:val="CdigoHTML"/>
+          <w:rFonts w:ascii="Consolas" w:hAnsi="Consolas"/>
+          <w:color w:val="C7254E"/>
+          <w:sz w:val="22"/>
+          <w:szCs w:val="22"/>
+          <w:shd w:val="clear" w:color="auto" w:fill="F9F2F4"/>
+        </w:rPr>
+        <w:t xml:space="preserve">$ </w:t>
+      </w:r>
+      <w:proofErr w:type="spellStart"/>
+      <w:r>
+        <w:rPr>
+          <w:rStyle w:val="CdigoHTML"/>
+          <w:rFonts w:ascii="Consolas" w:hAnsi="Consolas"/>
+          <w:color w:val="C7254E"/>
+          <w:sz w:val="22"/>
+          <w:szCs w:val="22"/>
+          <w:shd w:val="clear" w:color="auto" w:fill="F9F2F4"/>
+        </w:rPr>
+        <w:t>git</w:t>
+      </w:r>
+      <w:proofErr w:type="spellEnd"/>
+      <w:r>
+        <w:rPr>
+          <w:rStyle w:val="CdigoHTML"/>
+          <w:rFonts w:ascii="Consolas" w:hAnsi="Consolas"/>
+          <w:color w:val="C7254E"/>
+          <w:sz w:val="22"/>
+          <w:szCs w:val="22"/>
+          <w:shd w:val="clear" w:color="auto" w:fill="F9F2F4"/>
+        </w:rPr>
+        <w:t xml:space="preserve"> </w:t>
+      </w:r>
+      <w:proofErr w:type="spellStart"/>
+      <w:r>
+        <w:rPr>
+          <w:rStyle w:val="CdigoHTML"/>
+          <w:rFonts w:ascii="Consolas" w:hAnsi="Consolas"/>
+          <w:color w:val="C7254E"/>
+          <w:sz w:val="22"/>
+          <w:szCs w:val="22"/>
+          <w:shd w:val="clear" w:color="auto" w:fill="F9F2F4"/>
+        </w:rPr>
+        <w:t>commit</w:t>
+      </w:r>
+      <w:proofErr w:type="spellEnd"/>
+      <w:r>
+        <w:rPr>
+          <w:rStyle w:val="CdigoHTML"/>
+          <w:rFonts w:ascii="Consolas" w:hAnsi="Consolas"/>
+          <w:color w:val="C7254E"/>
+          <w:sz w:val="22"/>
+          <w:szCs w:val="22"/>
+          <w:shd w:val="clear" w:color="auto" w:fill="F9F2F4"/>
+        </w:rPr>
+        <w:t xml:space="preserve"> -a -m "Mudando o novo </w:t>
+      </w:r>
+      <w:proofErr w:type="spellStart"/>
+      <w:r>
+        <w:rPr>
+          <w:rStyle w:val="CdigoHTML"/>
+          <w:rFonts w:ascii="Consolas" w:hAnsi="Consolas"/>
+          <w:color w:val="C7254E"/>
+          <w:sz w:val="22"/>
+          <w:szCs w:val="22"/>
+          <w:shd w:val="clear" w:color="auto" w:fill="F9F2F4"/>
+        </w:rPr>
+        <w:t>branch</w:t>
+      </w:r>
+      <w:proofErr w:type="spellEnd"/>
+      <w:r>
+        <w:rPr>
+          <w:rStyle w:val="CdigoHTML"/>
+          <w:rFonts w:ascii="Consolas" w:hAnsi="Consolas"/>
+          <w:color w:val="C7254E"/>
+          <w:sz w:val="22"/>
+          <w:szCs w:val="22"/>
+          <w:shd w:val="clear" w:color="auto" w:fill="F9F2F4"/>
+        </w:rPr>
+        <w:t xml:space="preserve"> -2"</w:t>
+      </w:r>
+    </w:p>
+    <w:p>
+      <w:pPr>
+        <w:pStyle w:val="NormalWeb"/>
+        <w:shd w:val="clear" w:color="auto" w:fill="FFFFFF"/>
+        <w:spacing w:before="0" w:beforeAutospacing="0" w:after="150" w:afterAutospacing="0"/>
+        <w:rPr>
+          <w:rFonts w:ascii="Arial" w:hAnsi="Arial" w:cs="Arial"/>
+          <w:color w:val="999999"/>
+        </w:rPr>
+      </w:pPr>
+      <w:r>
+        <w:rPr>
+          <w:rFonts w:ascii="Arial" w:hAnsi="Arial" w:cs="Arial"/>
+          <w:color w:val="999999"/>
+        </w:rPr>
+        <w:lastRenderedPageBreak/>
+        <w:t xml:space="preserve">Com estas alterações, podemos concluir que temos dois </w:t>
+      </w:r>
+      <w:proofErr w:type="spellStart"/>
+      <w:r>
+        <w:rPr>
+          <w:rFonts w:ascii="Arial" w:hAnsi="Arial" w:cs="Arial"/>
+          <w:color w:val="999999"/>
+        </w:rPr>
+        <w:t>branchs</w:t>
+      </w:r>
+      <w:proofErr w:type="spellEnd"/>
+      <w:r>
+        <w:rPr>
+          <w:rFonts w:ascii="Arial" w:hAnsi="Arial" w:cs="Arial"/>
+          <w:color w:val="999999"/>
+        </w:rPr>
+        <w:t xml:space="preserve">, com dois diferentes </w:t>
+      </w:r>
+      <w:proofErr w:type="spellStart"/>
+      <w:r>
+        <w:rPr>
+          <w:rFonts w:ascii="Arial" w:hAnsi="Arial" w:cs="Arial"/>
+          <w:color w:val="999999"/>
+        </w:rPr>
+        <w:t>commits</w:t>
+      </w:r>
+      <w:proofErr w:type="spellEnd"/>
+      <w:r>
+        <w:rPr>
+          <w:rFonts w:ascii="Arial" w:hAnsi="Arial" w:cs="Arial"/>
+          <w:color w:val="999999"/>
+        </w:rPr>
+        <w:t xml:space="preserve">, no mesmo arquivo. Neste caso, não existe uma mágica que resolva nossa situação, porque, nem matematicamente falando, o </w:t>
+      </w:r>
+      <w:proofErr w:type="spellStart"/>
+      <w:r>
+        <w:rPr>
+          <w:rFonts w:ascii="Arial" w:hAnsi="Arial" w:cs="Arial"/>
+          <w:color w:val="999999"/>
+        </w:rPr>
+        <w:t>Git</w:t>
+      </w:r>
+      <w:proofErr w:type="spellEnd"/>
+      <w:r>
+        <w:rPr>
+          <w:rFonts w:ascii="Arial" w:hAnsi="Arial" w:cs="Arial"/>
+          <w:color w:val="999999"/>
+        </w:rPr>
+        <w:t xml:space="preserve"> saberia o que fazer nesta situação. Tentem imaginar como ele decidiria qual </w:t>
+      </w:r>
+      <w:proofErr w:type="spellStart"/>
+      <w:r>
+        <w:rPr>
+          <w:rFonts w:ascii="Arial" w:hAnsi="Arial" w:cs="Arial"/>
+          <w:color w:val="999999"/>
+        </w:rPr>
+        <w:t>commit</w:t>
+      </w:r>
+      <w:proofErr w:type="spellEnd"/>
+      <w:r>
+        <w:rPr>
+          <w:rFonts w:ascii="Arial" w:hAnsi="Arial" w:cs="Arial"/>
+          <w:color w:val="999999"/>
+        </w:rPr>
+        <w:t xml:space="preserve"> assumir como sendo, o correto ou incorreto, para descartar.</w:t>
+      </w:r>
+    </w:p>
+    <w:p>
+      <w:pPr>
+        <w:pStyle w:val="NormalWeb"/>
+        <w:shd w:val="clear" w:color="auto" w:fill="FFFFFF"/>
+        <w:spacing w:before="0" w:beforeAutospacing="0" w:after="150" w:afterAutospacing="0"/>
+        <w:rPr>
+          <w:rFonts w:ascii="Arial" w:hAnsi="Arial" w:cs="Arial"/>
+          <w:color w:val="999999"/>
+        </w:rPr>
+      </w:pPr>
+      <w:r>
+        <w:rPr>
+          <w:rFonts w:ascii="Arial" w:hAnsi="Arial" w:cs="Arial"/>
+          <w:color w:val="999999"/>
+        </w:rPr>
+        <w:t>Para mostrar este conflito rodaremos o comando abaixo:</w:t>
+      </w:r>
+    </w:p>
+    <w:p>
+      <w:pPr>
+        <w:pStyle w:val="NormalWeb"/>
+        <w:shd w:val="clear" w:color="auto" w:fill="FFFFFF"/>
+        <w:spacing w:before="0" w:beforeAutospacing="0" w:after="150" w:afterAutospacing="0"/>
+        <w:rPr>
+          <w:rFonts w:ascii="Arial" w:hAnsi="Arial" w:cs="Arial"/>
+          <w:color w:val="999999"/>
+        </w:rPr>
+      </w:pPr>
+      <w:r>
+        <w:rPr>
+          <w:rStyle w:val="CdigoHTML"/>
+          <w:rFonts w:ascii="Consolas" w:hAnsi="Consolas"/>
+          <w:color w:val="C7254E"/>
+          <w:sz w:val="22"/>
+          <w:szCs w:val="22"/>
+          <w:shd w:val="clear" w:color="auto" w:fill="F9F2F4"/>
+        </w:rPr>
+        <w:t xml:space="preserve">$ </w:t>
+      </w:r>
+      <w:proofErr w:type="spellStart"/>
+      <w:r>
+        <w:rPr>
+          <w:rStyle w:val="CdigoHTML"/>
+          <w:rFonts w:ascii="Consolas" w:hAnsi="Consolas"/>
+          <w:color w:val="C7254E"/>
+          <w:sz w:val="22"/>
+          <w:szCs w:val="22"/>
+          <w:shd w:val="clear" w:color="auto" w:fill="F9F2F4"/>
+        </w:rPr>
+        <w:t>git</w:t>
+      </w:r>
+      <w:proofErr w:type="spellEnd"/>
+      <w:r>
+        <w:rPr>
+          <w:rStyle w:val="CdigoHTML"/>
+          <w:rFonts w:ascii="Consolas" w:hAnsi="Consolas"/>
+          <w:color w:val="C7254E"/>
+          <w:sz w:val="22"/>
+          <w:szCs w:val="22"/>
+          <w:shd w:val="clear" w:color="auto" w:fill="F9F2F4"/>
+        </w:rPr>
+        <w:t xml:space="preserve"> merge </w:t>
+      </w:r>
+      <w:proofErr w:type="spellStart"/>
+      <w:r>
+        <w:rPr>
+          <w:rStyle w:val="CdigoHTML"/>
+          <w:rFonts w:ascii="Consolas" w:hAnsi="Consolas"/>
+          <w:color w:val="C7254E"/>
+          <w:sz w:val="22"/>
+          <w:szCs w:val="22"/>
+          <w:shd w:val="clear" w:color="auto" w:fill="F9F2F4"/>
+        </w:rPr>
+        <w:t>master</w:t>
+      </w:r>
+      <w:proofErr w:type="spellEnd"/>
+    </w:p>
+    <w:p>
+      <w:pPr>
+        <w:pStyle w:val="NormalWeb"/>
+        <w:shd w:val="clear" w:color="auto" w:fill="FFFFFF"/>
+        <w:spacing w:before="0" w:beforeAutospacing="0" w:after="150" w:afterAutospacing="0"/>
+        <w:rPr>
+          <w:rFonts w:ascii="Arial" w:hAnsi="Arial" w:cs="Arial"/>
+          <w:color w:val="999999"/>
+        </w:rPr>
+      </w:pPr>
+      <w:r>
+        <w:rPr>
+          <w:rFonts w:ascii="Arial" w:hAnsi="Arial" w:cs="Arial"/>
+          <w:color w:val="999999"/>
+        </w:rPr>
+        <w:t xml:space="preserve">Teremos o seguinte conflito, sendo mostrado pelo </w:t>
+      </w:r>
+      <w:proofErr w:type="spellStart"/>
+      <w:r>
+        <w:rPr>
+          <w:rFonts w:ascii="Arial" w:hAnsi="Arial" w:cs="Arial"/>
+          <w:color w:val="999999"/>
+        </w:rPr>
+        <w:t>Git</w:t>
+      </w:r>
+      <w:proofErr w:type="spellEnd"/>
+      <w:r>
+        <w:rPr>
+          <w:rFonts w:ascii="Arial" w:hAnsi="Arial" w:cs="Arial"/>
+          <w:color w:val="999999"/>
+        </w:rPr>
+        <w:t>.</w:t>
+      </w:r>
+    </w:p>
+    <w:p>
+      <w:pPr>
+        <w:pStyle w:val="Pr-formataoHTML"/>
+        <w:pBdr>
+          <w:top w:val="single" w:sz="6" w:space="0" w:color="CCCCCC"/>
+          <w:left w:val="single" w:sz="6" w:space="0" w:color="CCCCCC"/>
+          <w:bottom w:val="single" w:sz="6" w:space="0" w:color="CCCCCC"/>
+          <w:right w:val="single" w:sz="6" w:space="0" w:color="CCCCCC"/>
+        </w:pBdr>
+        <w:shd w:val="clear" w:color="auto" w:fill="F5F5F5"/>
+        <w:wordWrap w:val="0"/>
+        <w:spacing w:after="150"/>
+        <w:rPr>
+          <w:rStyle w:val="CdigoHTML"/>
+          <w:rFonts w:ascii="Arial" w:hAnsi="Arial" w:cs="Arial"/>
+          <w:color w:val="333333"/>
+          <w:sz w:val="24"/>
+          <w:szCs w:val="24"/>
+        </w:rPr>
+      </w:pPr>
+      <w:proofErr w:type="spellStart"/>
+      <w:r>
+        <w:rPr>
+          <w:rStyle w:val="CdigoHTML"/>
+          <w:rFonts w:ascii="Arial" w:hAnsi="Arial" w:cs="Arial"/>
+          <w:color w:val="333333"/>
+          <w:sz w:val="24"/>
+          <w:szCs w:val="24"/>
+        </w:rPr>
+        <w:t>Auto-merging</w:t>
+      </w:r>
+      <w:proofErr w:type="spellEnd"/>
+      <w:r>
+        <w:rPr>
+          <w:rStyle w:val="CdigoHTML"/>
+          <w:rFonts w:ascii="Arial" w:hAnsi="Arial" w:cs="Arial"/>
+          <w:color w:val="333333"/>
+          <w:sz w:val="24"/>
+          <w:szCs w:val="24"/>
+        </w:rPr>
+        <w:t xml:space="preserve"> arquivo-</w:t>
+      </w:r>
+      <w:proofErr w:type="spellStart"/>
+      <w:r>
+        <w:rPr>
+          <w:rStyle w:val="CdigoHTML"/>
+          <w:rFonts w:ascii="Arial" w:hAnsi="Arial" w:cs="Arial"/>
+          <w:color w:val="333333"/>
+          <w:sz w:val="24"/>
+          <w:szCs w:val="24"/>
+        </w:rPr>
+        <w:t>novobranch.php</w:t>
+      </w:r>
+      <w:proofErr w:type="spellEnd"/>
+    </w:p>
+    <w:p>
+      <w:pPr>
+        <w:pStyle w:val="Pr-formataoHTML"/>
+        <w:pBdr>
+          <w:top w:val="single" w:sz="6" w:space="0" w:color="CCCCCC"/>
+          <w:left w:val="single" w:sz="6" w:space="0" w:color="CCCCCC"/>
+          <w:bottom w:val="single" w:sz="6" w:space="0" w:color="CCCCCC"/>
+          <w:right w:val="single" w:sz="6" w:space="0" w:color="CCCCCC"/>
+        </w:pBdr>
+        <w:shd w:val="clear" w:color="auto" w:fill="F5F5F5"/>
+        <w:wordWrap w:val="0"/>
+        <w:spacing w:after="150"/>
+        <w:rPr>
+          <w:rStyle w:val="CdigoHTML"/>
+          <w:rFonts w:ascii="Arial" w:hAnsi="Arial" w:cs="Arial"/>
+          <w:color w:val="333333"/>
+          <w:sz w:val="24"/>
+          <w:szCs w:val="24"/>
+        </w:rPr>
+      </w:pPr>
+      <w:r>
+        <w:rPr>
+          <w:rStyle w:val="CdigoHTML"/>
+          <w:rFonts w:ascii="Arial" w:hAnsi="Arial" w:cs="Arial"/>
+          <w:color w:val="333333"/>
+          <w:sz w:val="24"/>
+          <w:szCs w:val="24"/>
+        </w:rPr>
+        <w:t>CONFLICT (</w:t>
+      </w:r>
+      <w:proofErr w:type="spellStart"/>
+      <w:r>
+        <w:rPr>
+          <w:rStyle w:val="CdigoHTML"/>
+          <w:rFonts w:ascii="Arial" w:hAnsi="Arial" w:cs="Arial"/>
+          <w:color w:val="333333"/>
+          <w:sz w:val="24"/>
+          <w:szCs w:val="24"/>
+        </w:rPr>
+        <w:t>content</w:t>
+      </w:r>
+      <w:proofErr w:type="spellEnd"/>
+      <w:r>
+        <w:rPr>
+          <w:rStyle w:val="CdigoHTML"/>
+          <w:rFonts w:ascii="Arial" w:hAnsi="Arial" w:cs="Arial"/>
+          <w:color w:val="333333"/>
+          <w:sz w:val="24"/>
+          <w:szCs w:val="24"/>
+        </w:rPr>
+        <w:t xml:space="preserve">): </w:t>
+      </w:r>
+      <w:r>
+        <w:rPr>
+          <w:rStyle w:val="hljs-keyword"/>
+          <w:rFonts w:ascii="Arial" w:hAnsi="Arial" w:cs="Arial"/>
+          <w:b/>
+          <w:bCs/>
+          <w:color w:val="A71D5D"/>
+          <w:sz w:val="24"/>
+          <w:szCs w:val="24"/>
+        </w:rPr>
+        <w:t>Merge</w:t>
+      </w:r>
+      <w:r>
+        <w:rPr>
+          <w:rStyle w:val="CdigoHTML"/>
+          <w:rFonts w:ascii="Arial" w:hAnsi="Arial" w:cs="Arial"/>
+          <w:color w:val="333333"/>
+          <w:sz w:val="24"/>
+          <w:szCs w:val="24"/>
+        </w:rPr>
+        <w:t xml:space="preserve"> </w:t>
+      </w:r>
+      <w:proofErr w:type="spellStart"/>
+      <w:r>
+        <w:rPr>
+          <w:rStyle w:val="CdigoHTML"/>
+          <w:rFonts w:ascii="Arial" w:hAnsi="Arial" w:cs="Arial"/>
+          <w:color w:val="333333"/>
+          <w:sz w:val="24"/>
+          <w:szCs w:val="24"/>
+        </w:rPr>
+        <w:t>conflict</w:t>
+      </w:r>
+      <w:proofErr w:type="spellEnd"/>
+      <w:r>
+        <w:rPr>
+          <w:rStyle w:val="CdigoHTML"/>
+          <w:rFonts w:ascii="Arial" w:hAnsi="Arial" w:cs="Arial"/>
+          <w:color w:val="333333"/>
+          <w:sz w:val="24"/>
+          <w:szCs w:val="24"/>
+        </w:rPr>
+        <w:t xml:space="preserve"> </w:t>
+      </w:r>
+      <w:r>
+        <w:rPr>
+          <w:rStyle w:val="hljs-keyword"/>
+          <w:rFonts w:ascii="Arial" w:hAnsi="Arial" w:cs="Arial"/>
+          <w:b/>
+          <w:bCs/>
+          <w:color w:val="A71D5D"/>
+          <w:sz w:val="24"/>
+          <w:szCs w:val="24"/>
+        </w:rPr>
+        <w:t>in</w:t>
+      </w:r>
+      <w:r>
+        <w:rPr>
+          <w:rStyle w:val="CdigoHTML"/>
+          <w:rFonts w:ascii="Arial" w:hAnsi="Arial" w:cs="Arial"/>
+          <w:color w:val="333333"/>
+          <w:sz w:val="24"/>
+          <w:szCs w:val="24"/>
+        </w:rPr>
+        <w:t xml:space="preserve"> arquivo-</w:t>
+      </w:r>
+      <w:proofErr w:type="spellStart"/>
+      <w:r>
+        <w:rPr>
+          <w:rStyle w:val="CdigoHTML"/>
+          <w:rFonts w:ascii="Arial" w:hAnsi="Arial" w:cs="Arial"/>
+          <w:color w:val="333333"/>
+          <w:sz w:val="24"/>
+          <w:szCs w:val="24"/>
+        </w:rPr>
+        <w:t>novobranch.php</w:t>
+      </w:r>
+      <w:proofErr w:type="spellEnd"/>
+    </w:p>
+    <w:p>
+      <w:pPr>
+        <w:pStyle w:val="Pr-formataoHTML"/>
+        <w:pBdr>
+          <w:top w:val="single" w:sz="6" w:space="0" w:color="CCCCCC"/>
+          <w:left w:val="single" w:sz="6" w:space="0" w:color="CCCCCC"/>
+          <w:bottom w:val="single" w:sz="6" w:space="0" w:color="CCCCCC"/>
+          <w:right w:val="single" w:sz="6" w:space="0" w:color="CCCCCC"/>
+        </w:pBdr>
+        <w:shd w:val="clear" w:color="auto" w:fill="F5F5F5"/>
+        <w:wordWrap w:val="0"/>
+        <w:spacing w:after="150"/>
+        <w:rPr>
+          <w:rStyle w:val="CdigoHTML"/>
+          <w:rFonts w:ascii="Arial" w:hAnsi="Arial" w:cs="Arial"/>
+          <w:color w:val="333333"/>
+          <w:sz w:val="24"/>
+          <w:szCs w:val="24"/>
+        </w:rPr>
+      </w:pPr>
+      <w:proofErr w:type="spellStart"/>
+      <w:r>
+        <w:rPr>
+          <w:rStyle w:val="hljs-keyword"/>
+          <w:rFonts w:ascii="Arial" w:hAnsi="Arial" w:cs="Arial"/>
+          <w:b/>
+          <w:bCs/>
+          <w:color w:val="A71D5D"/>
+          <w:sz w:val="24"/>
+          <w:szCs w:val="24"/>
+        </w:rPr>
+        <w:t>Automatic</w:t>
+      </w:r>
+      <w:proofErr w:type="spellEnd"/>
+      <w:r>
+        <w:rPr>
+          <w:rStyle w:val="CdigoHTML"/>
+          <w:rFonts w:ascii="Arial" w:hAnsi="Arial" w:cs="Arial"/>
+          <w:color w:val="333333"/>
+          <w:sz w:val="24"/>
+          <w:szCs w:val="24"/>
+        </w:rPr>
+        <w:t xml:space="preserve"> </w:t>
+      </w:r>
+      <w:r>
+        <w:rPr>
+          <w:rStyle w:val="hljs-keyword"/>
+          <w:rFonts w:ascii="Arial" w:hAnsi="Arial" w:cs="Arial"/>
+          <w:b/>
+          <w:bCs/>
+          <w:color w:val="A71D5D"/>
+          <w:sz w:val="24"/>
+          <w:szCs w:val="24"/>
+        </w:rPr>
+        <w:t>merge</w:t>
+      </w:r>
+      <w:r>
+        <w:rPr>
+          <w:rStyle w:val="CdigoHTML"/>
+          <w:rFonts w:ascii="Arial" w:hAnsi="Arial" w:cs="Arial"/>
+          <w:color w:val="333333"/>
+          <w:sz w:val="24"/>
+          <w:szCs w:val="24"/>
+        </w:rPr>
+        <w:t xml:space="preserve"> </w:t>
+      </w:r>
+      <w:proofErr w:type="spellStart"/>
+      <w:r>
+        <w:rPr>
+          <w:rStyle w:val="hljs-keyword"/>
+          <w:rFonts w:ascii="Arial" w:hAnsi="Arial" w:cs="Arial"/>
+          <w:b/>
+          <w:bCs/>
+          <w:color w:val="A71D5D"/>
+          <w:sz w:val="24"/>
+          <w:szCs w:val="24"/>
+        </w:rPr>
+        <w:t>failed</w:t>
+      </w:r>
+      <w:proofErr w:type="spellEnd"/>
+      <w:r>
+        <w:rPr>
+          <w:rStyle w:val="CdigoHTML"/>
+          <w:rFonts w:ascii="Arial" w:hAnsi="Arial" w:cs="Arial"/>
+          <w:color w:val="333333"/>
+          <w:sz w:val="24"/>
+          <w:szCs w:val="24"/>
+        </w:rPr>
+        <w:t xml:space="preserve">; </w:t>
+      </w:r>
+      <w:proofErr w:type="spellStart"/>
+      <w:r>
+        <w:rPr>
+          <w:rStyle w:val="CdigoHTML"/>
+          <w:rFonts w:ascii="Arial" w:hAnsi="Arial" w:cs="Arial"/>
+          <w:color w:val="333333"/>
+          <w:sz w:val="24"/>
+          <w:szCs w:val="24"/>
+        </w:rPr>
+        <w:t>fix</w:t>
+      </w:r>
+      <w:proofErr w:type="spellEnd"/>
+      <w:r>
+        <w:rPr>
+          <w:rStyle w:val="CdigoHTML"/>
+          <w:rFonts w:ascii="Arial" w:hAnsi="Arial" w:cs="Arial"/>
+          <w:color w:val="333333"/>
+          <w:sz w:val="24"/>
+          <w:szCs w:val="24"/>
+        </w:rPr>
+        <w:t xml:space="preserve"> </w:t>
+      </w:r>
+      <w:proofErr w:type="spellStart"/>
+      <w:r>
+        <w:rPr>
+          <w:rStyle w:val="CdigoHTML"/>
+          <w:rFonts w:ascii="Arial" w:hAnsi="Arial" w:cs="Arial"/>
+          <w:color w:val="333333"/>
+          <w:sz w:val="24"/>
+          <w:szCs w:val="24"/>
+        </w:rPr>
+        <w:t>conflicts</w:t>
+      </w:r>
+      <w:proofErr w:type="spellEnd"/>
+      <w:r>
+        <w:rPr>
+          <w:rStyle w:val="CdigoHTML"/>
+          <w:rFonts w:ascii="Arial" w:hAnsi="Arial" w:cs="Arial"/>
+          <w:color w:val="333333"/>
+          <w:sz w:val="24"/>
+          <w:szCs w:val="24"/>
+        </w:rPr>
+        <w:t xml:space="preserve"> </w:t>
+      </w:r>
+      <w:proofErr w:type="spellStart"/>
+      <w:r>
+        <w:rPr>
+          <w:rStyle w:val="CdigoHTML"/>
+          <w:rFonts w:ascii="Arial" w:hAnsi="Arial" w:cs="Arial"/>
+          <w:color w:val="333333"/>
+          <w:sz w:val="24"/>
+          <w:szCs w:val="24"/>
+        </w:rPr>
+        <w:t>and</w:t>
+      </w:r>
+      <w:proofErr w:type="spellEnd"/>
+      <w:r>
+        <w:rPr>
+          <w:rStyle w:val="CdigoHTML"/>
+          <w:rFonts w:ascii="Arial" w:hAnsi="Arial" w:cs="Arial"/>
+          <w:color w:val="333333"/>
+          <w:sz w:val="24"/>
+          <w:szCs w:val="24"/>
+        </w:rPr>
+        <w:t xml:space="preserve"> </w:t>
+      </w:r>
+      <w:proofErr w:type="spellStart"/>
+      <w:r>
+        <w:rPr>
+          <w:rStyle w:val="CdigoHTML"/>
+          <w:rFonts w:ascii="Arial" w:hAnsi="Arial" w:cs="Arial"/>
+          <w:color w:val="333333"/>
+          <w:sz w:val="24"/>
+          <w:szCs w:val="24"/>
+        </w:rPr>
+        <w:t>then</w:t>
+      </w:r>
+      <w:proofErr w:type="spellEnd"/>
+      <w:r>
+        <w:rPr>
+          <w:rStyle w:val="CdigoHTML"/>
+          <w:rFonts w:ascii="Arial" w:hAnsi="Arial" w:cs="Arial"/>
+          <w:color w:val="333333"/>
+          <w:sz w:val="24"/>
+          <w:szCs w:val="24"/>
+        </w:rPr>
+        <w:t xml:space="preserve"> </w:t>
+      </w:r>
+      <w:proofErr w:type="spellStart"/>
+      <w:r>
+        <w:rPr>
+          <w:rStyle w:val="hljs-keyword"/>
+          <w:rFonts w:ascii="Arial" w:hAnsi="Arial" w:cs="Arial"/>
+          <w:b/>
+          <w:bCs/>
+          <w:color w:val="A71D5D"/>
+          <w:sz w:val="24"/>
+          <w:szCs w:val="24"/>
+        </w:rPr>
+        <w:t>commit</w:t>
+      </w:r>
+      <w:proofErr w:type="spellEnd"/>
+      <w:r>
+        <w:rPr>
+          <w:rStyle w:val="CdigoHTML"/>
+          <w:rFonts w:ascii="Arial" w:hAnsi="Arial" w:cs="Arial"/>
+          <w:color w:val="333333"/>
+          <w:sz w:val="24"/>
+          <w:szCs w:val="24"/>
+        </w:rPr>
+        <w:t xml:space="preserve"> </w:t>
+      </w:r>
+      <w:proofErr w:type="spellStart"/>
+      <w:r>
+        <w:rPr>
+          <w:rStyle w:val="CdigoHTML"/>
+          <w:rFonts w:ascii="Arial" w:hAnsi="Arial" w:cs="Arial"/>
+          <w:color w:val="333333"/>
+          <w:sz w:val="24"/>
+          <w:szCs w:val="24"/>
+        </w:rPr>
+        <w:t>the</w:t>
+      </w:r>
+      <w:proofErr w:type="spellEnd"/>
+      <w:r>
+        <w:rPr>
+          <w:rStyle w:val="CdigoHTML"/>
+          <w:rFonts w:ascii="Arial" w:hAnsi="Arial" w:cs="Arial"/>
+          <w:color w:val="333333"/>
+          <w:sz w:val="24"/>
+          <w:szCs w:val="24"/>
+        </w:rPr>
+        <w:t xml:space="preserve"> result.</w:t>
+      </w:r>
+    </w:p>
+    <w:p>
+      <w:pPr>
+        <w:pStyle w:val="NormalWeb"/>
+        <w:shd w:val="clear" w:color="auto" w:fill="FFFFFF"/>
+        <w:spacing w:before="0" w:beforeAutospacing="0" w:after="150" w:afterAutospacing="0"/>
+        <w:rPr>
+          <w:rFonts w:ascii="Arial" w:hAnsi="Arial" w:cs="Arial"/>
+          <w:color w:val="999999"/>
+        </w:rPr>
+      </w:pPr>
+      <w:r>
+        <w:rPr>
+          <w:rFonts w:ascii="Arial" w:hAnsi="Arial" w:cs="Arial"/>
+          <w:color w:val="999999"/>
+        </w:rPr>
+        <w:t xml:space="preserve">Isso ocorre porque o </w:t>
+      </w:r>
+      <w:proofErr w:type="spellStart"/>
+      <w:r>
+        <w:rPr>
+          <w:rFonts w:ascii="Arial" w:hAnsi="Arial" w:cs="Arial"/>
+          <w:color w:val="999999"/>
+        </w:rPr>
+        <w:t>Git</w:t>
+      </w:r>
+      <w:proofErr w:type="spellEnd"/>
+      <w:r>
+        <w:rPr>
+          <w:rFonts w:ascii="Arial" w:hAnsi="Arial" w:cs="Arial"/>
+          <w:color w:val="999999"/>
+        </w:rPr>
+        <w:t xml:space="preserve">, realmente, não sabe qual dos </w:t>
+      </w:r>
+      <w:proofErr w:type="spellStart"/>
+      <w:r>
+        <w:rPr>
+          <w:rFonts w:ascii="Arial" w:hAnsi="Arial" w:cs="Arial"/>
+          <w:color w:val="999999"/>
+        </w:rPr>
+        <w:t>commits</w:t>
+      </w:r>
+      <w:proofErr w:type="spellEnd"/>
+      <w:r>
+        <w:rPr>
+          <w:rFonts w:ascii="Arial" w:hAnsi="Arial" w:cs="Arial"/>
+          <w:color w:val="999999"/>
+        </w:rPr>
+        <w:t xml:space="preserve"> tomar como sendo o correto. Neste caso, temos que abrir o arquivo e analisar o código, para ver qual seria o correto. O </w:t>
+      </w:r>
+      <w:proofErr w:type="spellStart"/>
+      <w:r>
+        <w:rPr>
+          <w:rFonts w:ascii="Arial" w:hAnsi="Arial" w:cs="Arial"/>
+          <w:color w:val="999999"/>
+        </w:rPr>
+        <w:t>Git</w:t>
+      </w:r>
+      <w:proofErr w:type="spellEnd"/>
+      <w:r>
+        <w:rPr>
+          <w:rFonts w:ascii="Arial" w:hAnsi="Arial" w:cs="Arial"/>
+          <w:color w:val="999999"/>
+        </w:rPr>
+        <w:t xml:space="preserve"> nos ajuda neste momento. Para visualizar esta ajuda, abram o arquivo para editar e verão que o </w:t>
+      </w:r>
+      <w:proofErr w:type="spellStart"/>
+      <w:r>
+        <w:rPr>
+          <w:rFonts w:ascii="Arial" w:hAnsi="Arial" w:cs="Arial"/>
+          <w:color w:val="999999"/>
+        </w:rPr>
+        <w:t>Git</w:t>
+      </w:r>
+      <w:proofErr w:type="spellEnd"/>
+      <w:r>
+        <w:rPr>
+          <w:rFonts w:ascii="Arial" w:hAnsi="Arial" w:cs="Arial"/>
+          <w:color w:val="999999"/>
+        </w:rPr>
+        <w:t xml:space="preserve"> criou uma marcação.</w:t>
+      </w:r>
+    </w:p>
+    <w:p>
+      <w:pPr>
+        <w:pStyle w:val="Pr-formataoHTML"/>
+        <w:pBdr>
+          <w:top w:val="single" w:sz="6" w:space="0" w:color="CCCCCC"/>
+          <w:left w:val="single" w:sz="6" w:space="0" w:color="CCCCCC"/>
+          <w:bottom w:val="single" w:sz="6" w:space="0" w:color="CCCCCC"/>
+          <w:right w:val="single" w:sz="6" w:space="0" w:color="CCCCCC"/>
+        </w:pBdr>
+        <w:shd w:val="clear" w:color="auto" w:fill="F5F5F5"/>
+        <w:wordWrap w:val="0"/>
+        <w:spacing w:after="150"/>
+        <w:rPr>
+          <w:rStyle w:val="CdigoHTML"/>
+          <w:rFonts w:ascii="Arial" w:hAnsi="Arial" w:cs="Arial"/>
+          <w:color w:val="333333"/>
+          <w:sz w:val="24"/>
+          <w:szCs w:val="24"/>
+        </w:rPr>
+      </w:pPr>
+      <w:r>
+        <w:rPr>
+          <w:rStyle w:val="CdigoHTML"/>
+          <w:rFonts w:ascii="Arial" w:hAnsi="Arial" w:cs="Arial"/>
+          <w:color w:val="333333"/>
+          <w:sz w:val="24"/>
+          <w:szCs w:val="24"/>
+        </w:rPr>
+        <w:t>&lt;&lt;&lt;&lt;&lt;&lt;&lt; HEAD</w:t>
+      </w:r>
+    </w:p>
+    <w:p>
+      <w:pPr>
+        <w:pStyle w:val="Pr-formataoHTML"/>
+        <w:pBdr>
+          <w:top w:val="single" w:sz="6" w:space="0" w:color="CCCCCC"/>
+          <w:left w:val="single" w:sz="6" w:space="0" w:color="CCCCCC"/>
+          <w:bottom w:val="single" w:sz="6" w:space="0" w:color="CCCCCC"/>
+          <w:right w:val="single" w:sz="6" w:space="0" w:color="CCCCCC"/>
+        </w:pBdr>
+        <w:shd w:val="clear" w:color="auto" w:fill="F5F5F5"/>
+        <w:wordWrap w:val="0"/>
+        <w:spacing w:after="150"/>
+        <w:rPr>
+          <w:rStyle w:val="hljs-section"/>
+          <w:rFonts w:ascii="Arial" w:hAnsi="Arial" w:cs="Arial"/>
+          <w:b/>
+          <w:bCs/>
+          <w:color w:val="63A35C"/>
+          <w:sz w:val="24"/>
+          <w:szCs w:val="24"/>
+        </w:rPr>
+      </w:pPr>
+      <w:proofErr w:type="spellStart"/>
+      <w:r>
+        <w:rPr>
+          <w:rStyle w:val="hljs-section"/>
+          <w:rFonts w:ascii="Arial" w:hAnsi="Arial" w:cs="Arial"/>
+          <w:b/>
+          <w:bCs/>
+          <w:color w:val="63A35C"/>
+          <w:sz w:val="24"/>
+          <w:szCs w:val="24"/>
+        </w:rPr>
+        <w:t>echo</w:t>
+      </w:r>
+      <w:proofErr w:type="spellEnd"/>
+      <w:r>
+        <w:rPr>
+          <w:rStyle w:val="hljs-section"/>
+          <w:rFonts w:ascii="Arial" w:hAnsi="Arial" w:cs="Arial"/>
+          <w:b/>
+          <w:bCs/>
+          <w:color w:val="63A35C"/>
+          <w:sz w:val="24"/>
+          <w:szCs w:val="24"/>
+        </w:rPr>
+        <w:t xml:space="preserve"> "novo </w:t>
+      </w:r>
+      <w:proofErr w:type="spellStart"/>
+      <w:r>
+        <w:rPr>
+          <w:rStyle w:val="hljs-section"/>
+          <w:rFonts w:ascii="Arial" w:hAnsi="Arial" w:cs="Arial"/>
+          <w:b/>
+          <w:bCs/>
+          <w:color w:val="63A35C"/>
+          <w:sz w:val="24"/>
+          <w:szCs w:val="24"/>
+        </w:rPr>
+        <w:t>branch</w:t>
+      </w:r>
+      <w:proofErr w:type="spellEnd"/>
+      <w:r>
+        <w:rPr>
+          <w:rStyle w:val="hljs-section"/>
+          <w:rFonts w:ascii="Arial" w:hAnsi="Arial" w:cs="Arial"/>
+          <w:b/>
+          <w:bCs/>
+          <w:color w:val="63A35C"/>
+          <w:sz w:val="24"/>
+          <w:szCs w:val="24"/>
+        </w:rPr>
+        <w:t xml:space="preserve"> -2";</w:t>
+      </w:r>
+    </w:p>
+    <w:p>
+      <w:pPr>
+        <w:pStyle w:val="Pr-formataoHTML"/>
+        <w:pBdr>
+          <w:top w:val="single" w:sz="6" w:space="0" w:color="CCCCCC"/>
+          <w:left w:val="single" w:sz="6" w:space="0" w:color="CCCCCC"/>
+          <w:bottom w:val="single" w:sz="6" w:space="0" w:color="CCCCCC"/>
+          <w:right w:val="single" w:sz="6" w:space="0" w:color="CCCCCC"/>
+        </w:pBdr>
+        <w:shd w:val="clear" w:color="auto" w:fill="F5F5F5"/>
+        <w:wordWrap w:val="0"/>
+        <w:spacing w:after="150"/>
+        <w:rPr>
+          <w:rStyle w:val="CdigoHTML"/>
+          <w:rFonts w:ascii="Arial" w:hAnsi="Arial" w:cs="Arial"/>
+          <w:color w:val="333333"/>
+          <w:sz w:val="24"/>
+          <w:szCs w:val="24"/>
+        </w:rPr>
+      </w:pPr>
+      <w:r>
+        <w:rPr>
+          <w:rStyle w:val="hljs-section"/>
+          <w:rFonts w:ascii="Arial" w:hAnsi="Arial" w:cs="Arial"/>
+          <w:b/>
+          <w:bCs/>
+          <w:color w:val="63A35C"/>
+          <w:sz w:val="24"/>
+          <w:szCs w:val="24"/>
+        </w:rPr>
+        <w:t>=======</w:t>
+      </w:r>
+    </w:p>
+    <w:p>
+      <w:pPr>
+        <w:pStyle w:val="Pr-formataoHTML"/>
+        <w:pBdr>
+          <w:top w:val="single" w:sz="6" w:space="0" w:color="CCCCCC"/>
+          <w:left w:val="single" w:sz="6" w:space="0" w:color="CCCCCC"/>
+          <w:bottom w:val="single" w:sz="6" w:space="0" w:color="CCCCCC"/>
+          <w:right w:val="single" w:sz="6" w:space="0" w:color="CCCCCC"/>
+        </w:pBdr>
+        <w:shd w:val="clear" w:color="auto" w:fill="F5F5F5"/>
+        <w:wordWrap w:val="0"/>
+        <w:spacing w:after="150"/>
+        <w:rPr>
+          <w:rStyle w:val="CdigoHTML"/>
+          <w:rFonts w:ascii="Arial" w:hAnsi="Arial" w:cs="Arial"/>
+          <w:color w:val="333333"/>
+          <w:sz w:val="24"/>
+          <w:szCs w:val="24"/>
+        </w:rPr>
+      </w:pPr>
+      <w:proofErr w:type="spellStart"/>
+      <w:r>
+        <w:rPr>
+          <w:rStyle w:val="CdigoHTML"/>
+          <w:rFonts w:ascii="Arial" w:hAnsi="Arial" w:cs="Arial"/>
+          <w:color w:val="333333"/>
+          <w:sz w:val="24"/>
+          <w:szCs w:val="24"/>
+        </w:rPr>
+        <w:t>echo</w:t>
+      </w:r>
+      <w:proofErr w:type="spellEnd"/>
+      <w:r>
+        <w:rPr>
+          <w:rStyle w:val="CdigoHTML"/>
+          <w:rFonts w:ascii="Arial" w:hAnsi="Arial" w:cs="Arial"/>
+          <w:color w:val="333333"/>
+          <w:sz w:val="24"/>
+          <w:szCs w:val="24"/>
+        </w:rPr>
+        <w:t xml:space="preserve"> "novo </w:t>
+      </w:r>
+      <w:proofErr w:type="spellStart"/>
+      <w:r>
+        <w:rPr>
+          <w:rStyle w:val="CdigoHTML"/>
+          <w:rFonts w:ascii="Arial" w:hAnsi="Arial" w:cs="Arial"/>
+          <w:color w:val="333333"/>
+          <w:sz w:val="24"/>
+          <w:szCs w:val="24"/>
+        </w:rPr>
+        <w:t>branch</w:t>
+      </w:r>
+      <w:proofErr w:type="spellEnd"/>
+      <w:r>
+        <w:rPr>
+          <w:rStyle w:val="CdigoHTML"/>
+          <w:rFonts w:ascii="Arial" w:hAnsi="Arial" w:cs="Arial"/>
+          <w:color w:val="333333"/>
+          <w:sz w:val="24"/>
+          <w:szCs w:val="24"/>
+        </w:rPr>
+        <w:t xml:space="preserve"> -1";</w:t>
+      </w:r>
+    </w:p>
+    <w:p>
+      <w:pPr>
+        <w:pStyle w:val="Pr-formataoHTML"/>
+        <w:pBdr>
+          <w:top w:val="single" w:sz="6" w:space="0" w:color="CCCCCC"/>
+          <w:left w:val="single" w:sz="6" w:space="0" w:color="CCCCCC"/>
+          <w:bottom w:val="single" w:sz="6" w:space="0" w:color="CCCCCC"/>
+          <w:right w:val="single" w:sz="6" w:space="0" w:color="CCCCCC"/>
+        </w:pBdr>
+        <w:shd w:val="clear" w:color="auto" w:fill="F5F5F5"/>
+        <w:wordWrap w:val="0"/>
+        <w:spacing w:after="150"/>
+        <w:rPr>
+          <w:rStyle w:val="CdigoHTML"/>
+          <w:rFonts w:ascii="Arial" w:hAnsi="Arial" w:cs="Arial"/>
+          <w:color w:val="333333"/>
+          <w:sz w:val="24"/>
+          <w:szCs w:val="24"/>
+        </w:rPr>
+      </w:pPr>
+      <w:r>
+        <w:rPr>
+          <w:rStyle w:val="CdigoHTML"/>
+          <w:rFonts w:ascii="Arial" w:hAnsi="Arial" w:cs="Arial"/>
+          <w:color w:val="333333"/>
+          <w:sz w:val="24"/>
+          <w:szCs w:val="24"/>
+        </w:rPr>
+        <w:t>?&gt;</w:t>
+      </w:r>
+    </w:p>
+    <w:p>
+      <w:pPr>
+        <w:pStyle w:val="Pr-formataoHTML"/>
+        <w:pBdr>
+          <w:top w:val="single" w:sz="6" w:space="0" w:color="CCCCCC"/>
+          <w:left w:val="single" w:sz="6" w:space="0" w:color="CCCCCC"/>
+          <w:bottom w:val="single" w:sz="6" w:space="0" w:color="CCCCCC"/>
+          <w:right w:val="single" w:sz="6" w:space="0" w:color="CCCCCC"/>
+        </w:pBdr>
+        <w:shd w:val="clear" w:color="auto" w:fill="F5F5F5"/>
+        <w:wordWrap w:val="0"/>
+        <w:spacing w:after="150"/>
+        <w:rPr>
+          <w:rStyle w:val="CdigoHTML"/>
+          <w:rFonts w:ascii="Arial" w:hAnsi="Arial" w:cs="Arial"/>
+          <w:color w:val="333333"/>
+          <w:sz w:val="24"/>
+          <w:szCs w:val="24"/>
+        </w:rPr>
+      </w:pPr>
+      <w:r>
+        <w:rPr>
+          <w:rStyle w:val="CdigoHTML"/>
+          <w:rFonts w:ascii="Arial" w:hAnsi="Arial" w:cs="Arial"/>
+          <w:color w:val="333333"/>
+          <w:sz w:val="24"/>
+          <w:szCs w:val="24"/>
+        </w:rPr>
+        <w:t xml:space="preserve">&gt;&gt;&gt;&gt;&gt;&gt;&gt; </w:t>
+      </w:r>
+      <w:proofErr w:type="spellStart"/>
+      <w:r>
+        <w:rPr>
+          <w:rStyle w:val="CdigoHTML"/>
+          <w:rFonts w:ascii="Arial" w:hAnsi="Arial" w:cs="Arial"/>
+          <w:color w:val="333333"/>
+          <w:sz w:val="24"/>
+          <w:szCs w:val="24"/>
+        </w:rPr>
+        <w:t>master</w:t>
+      </w:r>
+      <w:proofErr w:type="spellEnd"/>
+    </w:p>
+    <w:p>
+      <w:pPr>
+        <w:pStyle w:val="NormalWeb"/>
+        <w:shd w:val="clear" w:color="auto" w:fill="FFFFFF"/>
+        <w:spacing w:before="0" w:beforeAutospacing="0" w:after="150" w:afterAutospacing="0"/>
+        <w:rPr>
+          <w:rFonts w:ascii="Arial" w:hAnsi="Arial" w:cs="Arial"/>
+          <w:color w:val="999999"/>
+        </w:rPr>
+      </w:pPr>
+      <w:r>
+        <w:rPr>
+          <w:rFonts w:ascii="Arial" w:hAnsi="Arial" w:cs="Arial"/>
+          <w:color w:val="999999"/>
+        </w:rPr>
+        <w:t xml:space="preserve">Observem que ele nos mostrou o que temos no arquivo do </w:t>
+      </w:r>
+      <w:proofErr w:type="spellStart"/>
+      <w:r>
+        <w:rPr>
+          <w:rFonts w:ascii="Arial" w:hAnsi="Arial" w:cs="Arial"/>
+          <w:color w:val="999999"/>
+        </w:rPr>
+        <w:t>branch</w:t>
+      </w:r>
+      <w:proofErr w:type="spellEnd"/>
+      <w:r>
+        <w:rPr>
+          <w:rFonts w:ascii="Arial" w:hAnsi="Arial" w:cs="Arial"/>
+          <w:color w:val="999999"/>
+        </w:rPr>
+        <w:t xml:space="preserve"> atual, que ele marca como HEAD, e nos mostra o que temos no </w:t>
+      </w:r>
+      <w:proofErr w:type="spellStart"/>
+      <w:r>
+        <w:rPr>
+          <w:rFonts w:ascii="Arial" w:hAnsi="Arial" w:cs="Arial"/>
+          <w:color w:val="999999"/>
+        </w:rPr>
+        <w:t>branch</w:t>
+      </w:r>
+      <w:proofErr w:type="spellEnd"/>
+      <w:r>
+        <w:rPr>
+          <w:rFonts w:ascii="Arial" w:hAnsi="Arial" w:cs="Arial"/>
+          <w:color w:val="999999"/>
+        </w:rPr>
+        <w:t xml:space="preserve"> </w:t>
+      </w:r>
+      <w:proofErr w:type="spellStart"/>
+      <w:r>
+        <w:rPr>
+          <w:rFonts w:ascii="Arial" w:hAnsi="Arial" w:cs="Arial"/>
+          <w:color w:val="999999"/>
+        </w:rPr>
+        <w:t>master</w:t>
+      </w:r>
+      <w:proofErr w:type="spellEnd"/>
+      <w:r>
+        <w:rPr>
+          <w:rFonts w:ascii="Arial" w:hAnsi="Arial" w:cs="Arial"/>
+          <w:color w:val="999999"/>
+        </w:rPr>
+        <w:t xml:space="preserve">. Agora, chegou a hora de tomarmos uma decisão, porque o </w:t>
+      </w:r>
+      <w:proofErr w:type="spellStart"/>
+      <w:r>
+        <w:rPr>
+          <w:rFonts w:ascii="Arial" w:hAnsi="Arial" w:cs="Arial"/>
+          <w:color w:val="999999"/>
+        </w:rPr>
+        <w:t>Git</w:t>
+      </w:r>
+      <w:proofErr w:type="spellEnd"/>
+      <w:r>
+        <w:rPr>
+          <w:rFonts w:ascii="Arial" w:hAnsi="Arial" w:cs="Arial"/>
+          <w:color w:val="999999"/>
+        </w:rPr>
+        <w:t xml:space="preserve"> não conseguirá tomar esta decisão, sozinho.</w:t>
+      </w:r>
+    </w:p>
+    <w:p>
+      <w:pPr>
+        <w:pStyle w:val="NormalWeb"/>
+        <w:shd w:val="clear" w:color="auto" w:fill="FFFFFF"/>
+        <w:spacing w:before="0" w:beforeAutospacing="0" w:after="150" w:afterAutospacing="0"/>
+        <w:rPr>
+          <w:rFonts w:ascii="Arial" w:hAnsi="Arial" w:cs="Arial"/>
+          <w:color w:val="999999"/>
+        </w:rPr>
+      </w:pPr>
+      <w:r>
+        <w:rPr>
+          <w:rFonts w:ascii="Arial" w:hAnsi="Arial" w:cs="Arial"/>
+          <w:color w:val="999999"/>
+        </w:rPr>
+        <w:t>Antes de resolvermos o conflito, rodaremos o comando </w:t>
+      </w:r>
+      <w:proofErr w:type="spellStart"/>
+      <w:r>
+        <w:rPr>
+          <w:rStyle w:val="Forte"/>
+          <w:rFonts w:ascii="Arial" w:hAnsi="Arial" w:cs="Arial"/>
+          <w:color w:val="999999"/>
+        </w:rPr>
+        <w:t>git</w:t>
+      </w:r>
+      <w:proofErr w:type="spellEnd"/>
+      <w:r>
+        <w:rPr>
+          <w:rStyle w:val="Forte"/>
+          <w:rFonts w:ascii="Arial" w:hAnsi="Arial" w:cs="Arial"/>
+          <w:color w:val="999999"/>
+        </w:rPr>
+        <w:t xml:space="preserve"> status</w:t>
+      </w:r>
+      <w:r>
+        <w:rPr>
+          <w:rFonts w:ascii="Arial" w:hAnsi="Arial" w:cs="Arial"/>
+          <w:color w:val="999999"/>
+        </w:rPr>
+        <w:t xml:space="preserve">, para que consigam ver o que o </w:t>
+      </w:r>
+      <w:proofErr w:type="spellStart"/>
+      <w:r>
+        <w:rPr>
+          <w:rFonts w:ascii="Arial" w:hAnsi="Arial" w:cs="Arial"/>
+          <w:color w:val="999999"/>
+        </w:rPr>
+        <w:t>Git</w:t>
+      </w:r>
+      <w:proofErr w:type="spellEnd"/>
+      <w:r>
+        <w:rPr>
+          <w:rFonts w:ascii="Arial" w:hAnsi="Arial" w:cs="Arial"/>
+          <w:color w:val="999999"/>
+        </w:rPr>
+        <w:t xml:space="preserve"> nos informa.</w:t>
+      </w:r>
+    </w:p>
+    <w:p>
+      <w:pPr>
+        <w:pStyle w:val="Pr-formataoHTML"/>
+        <w:pBdr>
+          <w:top w:val="single" w:sz="6" w:space="0" w:color="CCCCCC"/>
+          <w:left w:val="single" w:sz="6" w:space="0" w:color="CCCCCC"/>
+          <w:bottom w:val="single" w:sz="6" w:space="0" w:color="CCCCCC"/>
+          <w:right w:val="single" w:sz="6" w:space="0" w:color="CCCCCC"/>
+        </w:pBdr>
+        <w:shd w:val="clear" w:color="auto" w:fill="F5F5F5"/>
+        <w:wordWrap w:val="0"/>
+        <w:spacing w:after="150"/>
+        <w:rPr>
+          <w:rStyle w:val="CdigoHTML"/>
+          <w:rFonts w:ascii="Arial" w:hAnsi="Arial" w:cs="Arial"/>
+          <w:color w:val="333333"/>
+          <w:sz w:val="24"/>
+          <w:szCs w:val="24"/>
+        </w:rPr>
+      </w:pPr>
+      <w:proofErr w:type="spellStart"/>
+      <w:r>
+        <w:rPr>
+          <w:rStyle w:val="hljs-keyword"/>
+          <w:rFonts w:ascii="Arial" w:hAnsi="Arial" w:cs="Arial"/>
+          <w:b/>
+          <w:bCs/>
+          <w:color w:val="A71D5D"/>
+          <w:sz w:val="24"/>
+          <w:szCs w:val="24"/>
+        </w:rPr>
+        <w:t>On</w:t>
+      </w:r>
+      <w:proofErr w:type="spellEnd"/>
+      <w:r>
+        <w:rPr>
+          <w:rStyle w:val="CdigoHTML"/>
+          <w:rFonts w:ascii="Arial" w:hAnsi="Arial" w:cs="Arial"/>
+          <w:color w:val="333333"/>
+          <w:sz w:val="24"/>
+          <w:szCs w:val="24"/>
+        </w:rPr>
+        <w:t xml:space="preserve"> </w:t>
+      </w:r>
+      <w:proofErr w:type="spellStart"/>
+      <w:r>
+        <w:rPr>
+          <w:rStyle w:val="CdigoHTML"/>
+          <w:rFonts w:ascii="Arial" w:hAnsi="Arial" w:cs="Arial"/>
+          <w:color w:val="333333"/>
+          <w:sz w:val="24"/>
+          <w:szCs w:val="24"/>
+        </w:rPr>
+        <w:t>branch</w:t>
+      </w:r>
+      <w:proofErr w:type="spellEnd"/>
+      <w:r>
+        <w:rPr>
+          <w:rStyle w:val="CdigoHTML"/>
+          <w:rFonts w:ascii="Arial" w:hAnsi="Arial" w:cs="Arial"/>
+          <w:color w:val="333333"/>
+          <w:sz w:val="24"/>
+          <w:szCs w:val="24"/>
+        </w:rPr>
+        <w:t xml:space="preserve"> </w:t>
+      </w:r>
+      <w:proofErr w:type="spellStart"/>
+      <w:r>
+        <w:rPr>
+          <w:rStyle w:val="CdigoHTML"/>
+          <w:rFonts w:ascii="Arial" w:hAnsi="Arial" w:cs="Arial"/>
+          <w:color w:val="333333"/>
+          <w:sz w:val="24"/>
+          <w:szCs w:val="24"/>
+        </w:rPr>
+        <w:t>novobranch</w:t>
+      </w:r>
+      <w:proofErr w:type="spellEnd"/>
+    </w:p>
+    <w:p>
+      <w:pPr>
+        <w:pStyle w:val="Pr-formataoHTML"/>
+        <w:pBdr>
+          <w:top w:val="single" w:sz="6" w:space="0" w:color="CCCCCC"/>
+          <w:left w:val="single" w:sz="6" w:space="0" w:color="CCCCCC"/>
+          <w:bottom w:val="single" w:sz="6" w:space="0" w:color="CCCCCC"/>
+          <w:right w:val="single" w:sz="6" w:space="0" w:color="CCCCCC"/>
+        </w:pBdr>
+        <w:shd w:val="clear" w:color="auto" w:fill="F5F5F5"/>
+        <w:wordWrap w:val="0"/>
+        <w:spacing w:after="150"/>
+        <w:rPr>
+          <w:rStyle w:val="CdigoHTML"/>
+          <w:rFonts w:ascii="Arial" w:hAnsi="Arial" w:cs="Arial"/>
+          <w:color w:val="333333"/>
+          <w:sz w:val="24"/>
+          <w:szCs w:val="24"/>
+        </w:rPr>
+      </w:pPr>
+      <w:proofErr w:type="spellStart"/>
+      <w:r>
+        <w:rPr>
+          <w:rStyle w:val="CdigoHTML"/>
+          <w:rFonts w:ascii="Arial" w:hAnsi="Arial" w:cs="Arial"/>
+          <w:color w:val="333333"/>
+          <w:sz w:val="24"/>
+          <w:szCs w:val="24"/>
+        </w:rPr>
+        <w:t>Your</w:t>
+      </w:r>
+      <w:proofErr w:type="spellEnd"/>
+      <w:r>
+        <w:rPr>
+          <w:rStyle w:val="CdigoHTML"/>
+          <w:rFonts w:ascii="Arial" w:hAnsi="Arial" w:cs="Arial"/>
+          <w:color w:val="333333"/>
+          <w:sz w:val="24"/>
+          <w:szCs w:val="24"/>
+        </w:rPr>
+        <w:t xml:space="preserve"> </w:t>
+      </w:r>
+      <w:proofErr w:type="spellStart"/>
+      <w:r>
+        <w:rPr>
+          <w:rStyle w:val="CdigoHTML"/>
+          <w:rFonts w:ascii="Arial" w:hAnsi="Arial" w:cs="Arial"/>
+          <w:color w:val="333333"/>
+          <w:sz w:val="24"/>
+          <w:szCs w:val="24"/>
+        </w:rPr>
+        <w:t>branch</w:t>
+      </w:r>
+      <w:proofErr w:type="spellEnd"/>
+      <w:r>
+        <w:rPr>
+          <w:rStyle w:val="CdigoHTML"/>
+          <w:rFonts w:ascii="Arial" w:hAnsi="Arial" w:cs="Arial"/>
+          <w:color w:val="333333"/>
+          <w:sz w:val="24"/>
+          <w:szCs w:val="24"/>
+        </w:rPr>
+        <w:t xml:space="preserve"> </w:t>
+      </w:r>
+      <w:proofErr w:type="spellStart"/>
+      <w:r>
+        <w:rPr>
+          <w:rStyle w:val="hljs-keyword"/>
+          <w:rFonts w:ascii="Arial" w:hAnsi="Arial" w:cs="Arial"/>
+          <w:b/>
+          <w:bCs/>
+          <w:color w:val="A71D5D"/>
+          <w:sz w:val="24"/>
+          <w:szCs w:val="24"/>
+        </w:rPr>
+        <w:t>is</w:t>
+      </w:r>
+      <w:proofErr w:type="spellEnd"/>
+      <w:r>
+        <w:rPr>
+          <w:rStyle w:val="CdigoHTML"/>
+          <w:rFonts w:ascii="Arial" w:hAnsi="Arial" w:cs="Arial"/>
+          <w:color w:val="333333"/>
+          <w:sz w:val="24"/>
+          <w:szCs w:val="24"/>
+        </w:rPr>
+        <w:t xml:space="preserve"> </w:t>
+      </w:r>
+      <w:proofErr w:type="spellStart"/>
+      <w:r>
+        <w:rPr>
+          <w:rStyle w:val="CdigoHTML"/>
+          <w:rFonts w:ascii="Arial" w:hAnsi="Arial" w:cs="Arial"/>
+          <w:color w:val="333333"/>
+          <w:sz w:val="24"/>
+          <w:szCs w:val="24"/>
+        </w:rPr>
+        <w:t>ahead</w:t>
+      </w:r>
+      <w:proofErr w:type="spellEnd"/>
+      <w:r>
+        <w:rPr>
+          <w:rStyle w:val="CdigoHTML"/>
+          <w:rFonts w:ascii="Arial" w:hAnsi="Arial" w:cs="Arial"/>
+          <w:color w:val="333333"/>
+          <w:sz w:val="24"/>
+          <w:szCs w:val="24"/>
+        </w:rPr>
+        <w:t xml:space="preserve"> </w:t>
+      </w:r>
+      <w:proofErr w:type="spellStart"/>
+      <w:r>
+        <w:rPr>
+          <w:rStyle w:val="hljs-keyword"/>
+          <w:rFonts w:ascii="Arial" w:hAnsi="Arial" w:cs="Arial"/>
+          <w:b/>
+          <w:bCs/>
+          <w:color w:val="A71D5D"/>
+          <w:sz w:val="24"/>
+          <w:szCs w:val="24"/>
+        </w:rPr>
+        <w:t>of</w:t>
+      </w:r>
+      <w:proofErr w:type="spellEnd"/>
+      <w:r>
+        <w:rPr>
+          <w:rStyle w:val="CdigoHTML"/>
+          <w:rFonts w:ascii="Arial" w:hAnsi="Arial" w:cs="Arial"/>
+          <w:color w:val="333333"/>
+          <w:sz w:val="24"/>
+          <w:szCs w:val="24"/>
+        </w:rPr>
+        <w:t xml:space="preserve"> </w:t>
+      </w:r>
+      <w:r>
+        <w:rPr>
+          <w:rStyle w:val="hljs-symbol"/>
+          <w:rFonts w:ascii="Arial" w:hAnsi="Arial" w:cs="Arial"/>
+          <w:color w:val="0086B3"/>
+          <w:sz w:val="24"/>
+          <w:szCs w:val="24"/>
+        </w:rPr>
+        <w:t>'</w:t>
+      </w:r>
+      <w:proofErr w:type="spellStart"/>
+      <w:r>
+        <w:rPr>
+          <w:rStyle w:val="hljs-symbol"/>
+          <w:rFonts w:ascii="Arial" w:hAnsi="Arial" w:cs="Arial"/>
+          <w:color w:val="0086B3"/>
+          <w:sz w:val="24"/>
+          <w:szCs w:val="24"/>
+        </w:rPr>
+        <w:t>origin</w:t>
+      </w:r>
+      <w:proofErr w:type="spellEnd"/>
+      <w:r>
+        <w:rPr>
+          <w:rStyle w:val="CdigoHTML"/>
+          <w:rFonts w:ascii="Arial" w:hAnsi="Arial" w:cs="Arial"/>
+          <w:color w:val="333333"/>
+          <w:sz w:val="24"/>
+          <w:szCs w:val="24"/>
+        </w:rPr>
+        <w:t>/</w:t>
+      </w:r>
+      <w:proofErr w:type="spellStart"/>
+      <w:r>
+        <w:rPr>
+          <w:rStyle w:val="CdigoHTML"/>
+          <w:rFonts w:ascii="Arial" w:hAnsi="Arial" w:cs="Arial"/>
+          <w:color w:val="333333"/>
+          <w:sz w:val="24"/>
+          <w:szCs w:val="24"/>
+        </w:rPr>
+        <w:t>novobranch</w:t>
+      </w:r>
+      <w:proofErr w:type="spellEnd"/>
+      <w:r>
+        <w:rPr>
+          <w:rStyle w:val="CdigoHTML"/>
+          <w:rFonts w:ascii="Arial" w:hAnsi="Arial" w:cs="Arial"/>
+          <w:color w:val="333333"/>
+          <w:sz w:val="24"/>
+          <w:szCs w:val="24"/>
+        </w:rPr>
+        <w:t xml:space="preserve">' </w:t>
+      </w:r>
+      <w:proofErr w:type="spellStart"/>
+      <w:r>
+        <w:rPr>
+          <w:rStyle w:val="CdigoHTML"/>
+          <w:rFonts w:ascii="Arial" w:hAnsi="Arial" w:cs="Arial"/>
+          <w:color w:val="333333"/>
+          <w:sz w:val="24"/>
+          <w:szCs w:val="24"/>
+        </w:rPr>
+        <w:t>by</w:t>
+      </w:r>
+      <w:proofErr w:type="spellEnd"/>
+      <w:r>
+        <w:rPr>
+          <w:rStyle w:val="CdigoHTML"/>
+          <w:rFonts w:ascii="Arial" w:hAnsi="Arial" w:cs="Arial"/>
+          <w:color w:val="333333"/>
+          <w:sz w:val="24"/>
+          <w:szCs w:val="24"/>
+        </w:rPr>
+        <w:t xml:space="preserve"> </w:t>
+      </w:r>
+      <w:r>
+        <w:rPr>
+          <w:rStyle w:val="hljs-number"/>
+          <w:rFonts w:ascii="Arial" w:hAnsi="Arial" w:cs="Arial"/>
+          <w:color w:val="880000"/>
+          <w:sz w:val="24"/>
+          <w:szCs w:val="24"/>
+        </w:rPr>
+        <w:t>1</w:t>
+      </w:r>
+      <w:r>
+        <w:rPr>
+          <w:rStyle w:val="CdigoHTML"/>
+          <w:rFonts w:ascii="Arial" w:hAnsi="Arial" w:cs="Arial"/>
+          <w:color w:val="333333"/>
+          <w:sz w:val="24"/>
+          <w:szCs w:val="24"/>
+        </w:rPr>
+        <w:t xml:space="preserve"> </w:t>
+      </w:r>
+      <w:proofErr w:type="spellStart"/>
+      <w:r>
+        <w:rPr>
+          <w:rStyle w:val="CdigoHTML"/>
+          <w:rFonts w:ascii="Arial" w:hAnsi="Arial" w:cs="Arial"/>
+          <w:color w:val="333333"/>
+          <w:sz w:val="24"/>
+          <w:szCs w:val="24"/>
+        </w:rPr>
+        <w:t>commit</w:t>
+      </w:r>
+      <w:proofErr w:type="spellEnd"/>
+      <w:r>
+        <w:rPr>
+          <w:rStyle w:val="CdigoHTML"/>
+          <w:rFonts w:ascii="Arial" w:hAnsi="Arial" w:cs="Arial"/>
+          <w:color w:val="333333"/>
+          <w:sz w:val="24"/>
+          <w:szCs w:val="24"/>
+        </w:rPr>
+        <w:t>.</w:t>
+      </w:r>
+    </w:p>
+    <w:p>
+      <w:pPr>
+        <w:pStyle w:val="Pr-formataoHTML"/>
+        <w:pBdr>
+          <w:top w:val="single" w:sz="6" w:space="0" w:color="CCCCCC"/>
+          <w:left w:val="single" w:sz="6" w:space="0" w:color="CCCCCC"/>
+          <w:bottom w:val="single" w:sz="6" w:space="0" w:color="CCCCCC"/>
+          <w:right w:val="single" w:sz="6" w:space="0" w:color="CCCCCC"/>
+        </w:pBdr>
+        <w:shd w:val="clear" w:color="auto" w:fill="F5F5F5"/>
+        <w:wordWrap w:val="0"/>
+        <w:spacing w:after="150"/>
+        <w:rPr>
+          <w:rStyle w:val="CdigoHTML"/>
+          <w:rFonts w:ascii="Arial" w:hAnsi="Arial" w:cs="Arial"/>
+          <w:color w:val="333333"/>
+          <w:sz w:val="24"/>
+          <w:szCs w:val="24"/>
+        </w:rPr>
+      </w:pPr>
+      <w:r>
+        <w:rPr>
+          <w:rStyle w:val="CdigoHTML"/>
+          <w:rFonts w:ascii="Arial" w:hAnsi="Arial" w:cs="Arial"/>
+          <w:color w:val="333333"/>
+          <w:sz w:val="24"/>
+          <w:szCs w:val="24"/>
+        </w:rPr>
+        <w:t xml:space="preserve">  (</w:t>
+      </w:r>
+      <w:r>
+        <w:rPr>
+          <w:rStyle w:val="hljs-keyword"/>
+          <w:rFonts w:ascii="Arial" w:hAnsi="Arial" w:cs="Arial"/>
+          <w:b/>
+          <w:bCs/>
+          <w:color w:val="A71D5D"/>
+          <w:sz w:val="24"/>
+          <w:szCs w:val="24"/>
+        </w:rPr>
+        <w:t>use</w:t>
+      </w:r>
+      <w:r>
+        <w:rPr>
+          <w:rStyle w:val="CdigoHTML"/>
+          <w:rFonts w:ascii="Arial" w:hAnsi="Arial" w:cs="Arial"/>
+          <w:color w:val="333333"/>
+          <w:sz w:val="24"/>
+          <w:szCs w:val="24"/>
+        </w:rPr>
+        <w:t xml:space="preserve"> </w:t>
+      </w:r>
+      <w:r>
+        <w:rPr>
+          <w:rStyle w:val="hljs-string"/>
+          <w:rFonts w:ascii="Arial" w:hAnsi="Arial" w:cs="Arial"/>
+          <w:color w:val="DF5000"/>
+          <w:sz w:val="24"/>
+          <w:szCs w:val="24"/>
+        </w:rPr>
+        <w:t>"</w:t>
+      </w:r>
+      <w:proofErr w:type="spellStart"/>
+      <w:r>
+        <w:rPr>
+          <w:rStyle w:val="hljs-string"/>
+          <w:rFonts w:ascii="Arial" w:hAnsi="Arial" w:cs="Arial"/>
+          <w:color w:val="DF5000"/>
+          <w:sz w:val="24"/>
+          <w:szCs w:val="24"/>
+        </w:rPr>
+        <w:t>git</w:t>
+      </w:r>
+      <w:proofErr w:type="spellEnd"/>
+      <w:r>
+        <w:rPr>
+          <w:rStyle w:val="hljs-string"/>
+          <w:rFonts w:ascii="Arial" w:hAnsi="Arial" w:cs="Arial"/>
+          <w:color w:val="DF5000"/>
+          <w:sz w:val="24"/>
+          <w:szCs w:val="24"/>
+        </w:rPr>
+        <w:t xml:space="preserve"> </w:t>
+      </w:r>
+      <w:proofErr w:type="spellStart"/>
+      <w:r>
+        <w:rPr>
+          <w:rStyle w:val="hljs-string"/>
+          <w:rFonts w:ascii="Arial" w:hAnsi="Arial" w:cs="Arial"/>
+          <w:color w:val="DF5000"/>
+          <w:sz w:val="24"/>
+          <w:szCs w:val="24"/>
+        </w:rPr>
+        <w:t>push</w:t>
+      </w:r>
+      <w:proofErr w:type="spellEnd"/>
+      <w:r>
+        <w:rPr>
+          <w:rStyle w:val="hljs-string"/>
+          <w:rFonts w:ascii="Arial" w:hAnsi="Arial" w:cs="Arial"/>
+          <w:color w:val="DF5000"/>
+          <w:sz w:val="24"/>
+          <w:szCs w:val="24"/>
+        </w:rPr>
+        <w:t>"</w:t>
+      </w:r>
+      <w:r>
+        <w:rPr>
+          <w:rStyle w:val="CdigoHTML"/>
+          <w:rFonts w:ascii="Arial" w:hAnsi="Arial" w:cs="Arial"/>
+          <w:color w:val="333333"/>
+          <w:sz w:val="24"/>
+          <w:szCs w:val="24"/>
+        </w:rPr>
+        <w:t xml:space="preserve"> </w:t>
+      </w:r>
+      <w:proofErr w:type="spellStart"/>
+      <w:r>
+        <w:rPr>
+          <w:rStyle w:val="hljs-keyword"/>
+          <w:rFonts w:ascii="Arial" w:hAnsi="Arial" w:cs="Arial"/>
+          <w:b/>
+          <w:bCs/>
+          <w:color w:val="A71D5D"/>
+          <w:sz w:val="24"/>
+          <w:szCs w:val="24"/>
+        </w:rPr>
+        <w:t>to</w:t>
+      </w:r>
+      <w:proofErr w:type="spellEnd"/>
+      <w:r>
+        <w:rPr>
+          <w:rStyle w:val="CdigoHTML"/>
+          <w:rFonts w:ascii="Arial" w:hAnsi="Arial" w:cs="Arial"/>
+          <w:color w:val="333333"/>
+          <w:sz w:val="24"/>
+          <w:szCs w:val="24"/>
+        </w:rPr>
+        <w:t xml:space="preserve"> </w:t>
+      </w:r>
+      <w:proofErr w:type="spellStart"/>
+      <w:r>
+        <w:rPr>
+          <w:rStyle w:val="CdigoHTML"/>
+          <w:rFonts w:ascii="Arial" w:hAnsi="Arial" w:cs="Arial"/>
+          <w:color w:val="333333"/>
+          <w:sz w:val="24"/>
+          <w:szCs w:val="24"/>
+        </w:rPr>
+        <w:t>publish</w:t>
+      </w:r>
+      <w:proofErr w:type="spellEnd"/>
+      <w:r>
+        <w:rPr>
+          <w:rStyle w:val="CdigoHTML"/>
+          <w:rFonts w:ascii="Arial" w:hAnsi="Arial" w:cs="Arial"/>
+          <w:color w:val="333333"/>
+          <w:sz w:val="24"/>
+          <w:szCs w:val="24"/>
+        </w:rPr>
+        <w:t xml:space="preserve"> </w:t>
+      </w:r>
+      <w:proofErr w:type="spellStart"/>
+      <w:r>
+        <w:rPr>
+          <w:rStyle w:val="CdigoHTML"/>
+          <w:rFonts w:ascii="Arial" w:hAnsi="Arial" w:cs="Arial"/>
+          <w:color w:val="333333"/>
+          <w:sz w:val="24"/>
+          <w:szCs w:val="24"/>
+        </w:rPr>
+        <w:t>your</w:t>
+      </w:r>
+      <w:proofErr w:type="spellEnd"/>
+      <w:r>
+        <w:rPr>
+          <w:rStyle w:val="CdigoHTML"/>
+          <w:rFonts w:ascii="Arial" w:hAnsi="Arial" w:cs="Arial"/>
+          <w:color w:val="333333"/>
+          <w:sz w:val="24"/>
+          <w:szCs w:val="24"/>
+        </w:rPr>
+        <w:t xml:space="preserve"> local </w:t>
+      </w:r>
+      <w:proofErr w:type="spellStart"/>
+      <w:r>
+        <w:rPr>
+          <w:rStyle w:val="CdigoHTML"/>
+          <w:rFonts w:ascii="Arial" w:hAnsi="Arial" w:cs="Arial"/>
+          <w:color w:val="333333"/>
+          <w:sz w:val="24"/>
+          <w:szCs w:val="24"/>
+        </w:rPr>
+        <w:t>commits</w:t>
+      </w:r>
+      <w:proofErr w:type="spellEnd"/>
+      <w:r>
+        <w:rPr>
+          <w:rStyle w:val="CdigoHTML"/>
+          <w:rFonts w:ascii="Arial" w:hAnsi="Arial" w:cs="Arial"/>
+          <w:color w:val="333333"/>
+          <w:sz w:val="24"/>
+          <w:szCs w:val="24"/>
+        </w:rPr>
+        <w:t>)</w:t>
+      </w:r>
+    </w:p>
+    <w:p>
+      <w:pPr>
+        <w:pStyle w:val="Pr-formataoHTML"/>
+        <w:pBdr>
+          <w:top w:val="single" w:sz="6" w:space="0" w:color="CCCCCC"/>
+          <w:left w:val="single" w:sz="6" w:space="0" w:color="CCCCCC"/>
+          <w:bottom w:val="single" w:sz="6" w:space="0" w:color="CCCCCC"/>
+          <w:right w:val="single" w:sz="6" w:space="0" w:color="CCCCCC"/>
+        </w:pBdr>
+        <w:shd w:val="clear" w:color="auto" w:fill="F5F5F5"/>
+        <w:wordWrap w:val="0"/>
+        <w:spacing w:after="150"/>
+        <w:rPr>
+          <w:rStyle w:val="CdigoHTML"/>
+          <w:rFonts w:ascii="Arial" w:hAnsi="Arial" w:cs="Arial"/>
+          <w:color w:val="333333"/>
+          <w:sz w:val="24"/>
+          <w:szCs w:val="24"/>
+        </w:rPr>
+      </w:pPr>
+    </w:p>
+    <w:p>
+      <w:pPr>
+        <w:pStyle w:val="Pr-formataoHTML"/>
+        <w:pBdr>
+          <w:top w:val="single" w:sz="6" w:space="0" w:color="CCCCCC"/>
+          <w:left w:val="single" w:sz="6" w:space="0" w:color="CCCCCC"/>
+          <w:bottom w:val="single" w:sz="6" w:space="0" w:color="CCCCCC"/>
+          <w:right w:val="single" w:sz="6" w:space="0" w:color="CCCCCC"/>
+        </w:pBdr>
+        <w:shd w:val="clear" w:color="auto" w:fill="F5F5F5"/>
+        <w:wordWrap w:val="0"/>
+        <w:spacing w:after="150"/>
+        <w:rPr>
+          <w:rStyle w:val="CdigoHTML"/>
+          <w:rFonts w:ascii="Arial" w:hAnsi="Arial" w:cs="Arial"/>
+          <w:color w:val="333333"/>
+          <w:sz w:val="24"/>
+          <w:szCs w:val="24"/>
+        </w:rPr>
+      </w:pPr>
+      <w:proofErr w:type="spellStart"/>
+      <w:r>
+        <w:rPr>
+          <w:rStyle w:val="CdigoHTML"/>
+          <w:rFonts w:ascii="Arial" w:hAnsi="Arial" w:cs="Arial"/>
+          <w:color w:val="333333"/>
+          <w:sz w:val="24"/>
+          <w:szCs w:val="24"/>
+        </w:rPr>
+        <w:t>You</w:t>
+      </w:r>
+      <w:proofErr w:type="spellEnd"/>
+      <w:r>
+        <w:rPr>
+          <w:rStyle w:val="CdigoHTML"/>
+          <w:rFonts w:ascii="Arial" w:hAnsi="Arial" w:cs="Arial"/>
+          <w:color w:val="333333"/>
+          <w:sz w:val="24"/>
+          <w:szCs w:val="24"/>
+        </w:rPr>
+        <w:t xml:space="preserve"> </w:t>
+      </w:r>
+      <w:proofErr w:type="spellStart"/>
+      <w:r>
+        <w:rPr>
+          <w:rStyle w:val="CdigoHTML"/>
+          <w:rFonts w:ascii="Arial" w:hAnsi="Arial" w:cs="Arial"/>
+          <w:color w:val="333333"/>
+          <w:sz w:val="24"/>
+          <w:szCs w:val="24"/>
+        </w:rPr>
+        <w:t>have</w:t>
+      </w:r>
+      <w:proofErr w:type="spellEnd"/>
+      <w:r>
+        <w:rPr>
+          <w:rStyle w:val="CdigoHTML"/>
+          <w:rFonts w:ascii="Arial" w:hAnsi="Arial" w:cs="Arial"/>
+          <w:color w:val="333333"/>
+          <w:sz w:val="24"/>
+          <w:szCs w:val="24"/>
+        </w:rPr>
+        <w:t xml:space="preserve"> </w:t>
+      </w:r>
+      <w:proofErr w:type="spellStart"/>
+      <w:r>
+        <w:rPr>
+          <w:rStyle w:val="CdigoHTML"/>
+          <w:rFonts w:ascii="Arial" w:hAnsi="Arial" w:cs="Arial"/>
+          <w:color w:val="333333"/>
+          <w:sz w:val="24"/>
+          <w:szCs w:val="24"/>
+        </w:rPr>
+        <w:t>unmerged</w:t>
+      </w:r>
+      <w:proofErr w:type="spellEnd"/>
+      <w:r>
+        <w:rPr>
+          <w:rStyle w:val="CdigoHTML"/>
+          <w:rFonts w:ascii="Arial" w:hAnsi="Arial" w:cs="Arial"/>
+          <w:color w:val="333333"/>
+          <w:sz w:val="24"/>
+          <w:szCs w:val="24"/>
+        </w:rPr>
+        <w:t xml:space="preserve"> paths.</w:t>
+      </w:r>
+    </w:p>
+    <w:p>
+      <w:pPr>
+        <w:pStyle w:val="Pr-formataoHTML"/>
+        <w:pBdr>
+          <w:top w:val="single" w:sz="6" w:space="0" w:color="CCCCCC"/>
+          <w:left w:val="single" w:sz="6" w:space="0" w:color="CCCCCC"/>
+          <w:bottom w:val="single" w:sz="6" w:space="0" w:color="CCCCCC"/>
+          <w:right w:val="single" w:sz="6" w:space="0" w:color="CCCCCC"/>
+        </w:pBdr>
+        <w:shd w:val="clear" w:color="auto" w:fill="F5F5F5"/>
+        <w:wordWrap w:val="0"/>
+        <w:spacing w:after="150"/>
+        <w:rPr>
+          <w:rStyle w:val="CdigoHTML"/>
+          <w:rFonts w:ascii="Arial" w:hAnsi="Arial" w:cs="Arial"/>
+          <w:color w:val="333333"/>
+          <w:sz w:val="24"/>
+          <w:szCs w:val="24"/>
+        </w:rPr>
+      </w:pPr>
+      <w:r>
+        <w:rPr>
+          <w:rStyle w:val="CdigoHTML"/>
+          <w:rFonts w:ascii="Arial" w:hAnsi="Arial" w:cs="Arial"/>
+          <w:color w:val="333333"/>
+          <w:sz w:val="24"/>
+          <w:szCs w:val="24"/>
+        </w:rPr>
+        <w:t xml:space="preserve">  (</w:t>
+      </w:r>
+      <w:proofErr w:type="spellStart"/>
+      <w:r>
+        <w:rPr>
+          <w:rStyle w:val="CdigoHTML"/>
+          <w:rFonts w:ascii="Arial" w:hAnsi="Arial" w:cs="Arial"/>
+          <w:color w:val="333333"/>
+          <w:sz w:val="24"/>
+          <w:szCs w:val="24"/>
+        </w:rPr>
+        <w:t>fix</w:t>
+      </w:r>
+      <w:proofErr w:type="spellEnd"/>
+      <w:r>
+        <w:rPr>
+          <w:rStyle w:val="CdigoHTML"/>
+          <w:rFonts w:ascii="Arial" w:hAnsi="Arial" w:cs="Arial"/>
+          <w:color w:val="333333"/>
+          <w:sz w:val="24"/>
+          <w:szCs w:val="24"/>
+        </w:rPr>
+        <w:t xml:space="preserve"> </w:t>
+      </w:r>
+      <w:proofErr w:type="spellStart"/>
+      <w:r>
+        <w:rPr>
+          <w:rStyle w:val="CdigoHTML"/>
+          <w:rFonts w:ascii="Arial" w:hAnsi="Arial" w:cs="Arial"/>
+          <w:color w:val="333333"/>
+          <w:sz w:val="24"/>
+          <w:szCs w:val="24"/>
+        </w:rPr>
+        <w:t>conflicts</w:t>
+      </w:r>
+      <w:proofErr w:type="spellEnd"/>
+      <w:r>
+        <w:rPr>
+          <w:rStyle w:val="CdigoHTML"/>
+          <w:rFonts w:ascii="Arial" w:hAnsi="Arial" w:cs="Arial"/>
+          <w:color w:val="333333"/>
+          <w:sz w:val="24"/>
+          <w:szCs w:val="24"/>
+        </w:rPr>
+        <w:t xml:space="preserve"> </w:t>
+      </w:r>
+      <w:proofErr w:type="spellStart"/>
+      <w:r>
+        <w:rPr>
+          <w:rStyle w:val="hljs-keyword"/>
+          <w:rFonts w:ascii="Arial" w:hAnsi="Arial" w:cs="Arial"/>
+          <w:b/>
+          <w:bCs/>
+          <w:color w:val="A71D5D"/>
+          <w:sz w:val="24"/>
+          <w:szCs w:val="24"/>
+        </w:rPr>
+        <w:t>and</w:t>
+      </w:r>
+      <w:proofErr w:type="spellEnd"/>
+      <w:r>
+        <w:rPr>
+          <w:rStyle w:val="CdigoHTML"/>
+          <w:rFonts w:ascii="Arial" w:hAnsi="Arial" w:cs="Arial"/>
+          <w:color w:val="333333"/>
+          <w:sz w:val="24"/>
+          <w:szCs w:val="24"/>
+        </w:rPr>
+        <w:t xml:space="preserve"> </w:t>
+      </w:r>
+      <w:proofErr w:type="spellStart"/>
+      <w:r>
+        <w:rPr>
+          <w:rStyle w:val="CdigoHTML"/>
+          <w:rFonts w:ascii="Arial" w:hAnsi="Arial" w:cs="Arial"/>
+          <w:color w:val="333333"/>
+          <w:sz w:val="24"/>
+          <w:szCs w:val="24"/>
+        </w:rPr>
+        <w:t>run</w:t>
+      </w:r>
+      <w:proofErr w:type="spellEnd"/>
+      <w:r>
+        <w:rPr>
+          <w:rStyle w:val="CdigoHTML"/>
+          <w:rFonts w:ascii="Arial" w:hAnsi="Arial" w:cs="Arial"/>
+          <w:color w:val="333333"/>
+          <w:sz w:val="24"/>
+          <w:szCs w:val="24"/>
+        </w:rPr>
+        <w:t xml:space="preserve"> </w:t>
+      </w:r>
+      <w:r>
+        <w:rPr>
+          <w:rStyle w:val="hljs-string"/>
+          <w:rFonts w:ascii="Arial" w:hAnsi="Arial" w:cs="Arial"/>
+          <w:color w:val="DF5000"/>
+          <w:sz w:val="24"/>
+          <w:szCs w:val="24"/>
+        </w:rPr>
+        <w:t>"</w:t>
+      </w:r>
+      <w:proofErr w:type="spellStart"/>
+      <w:r>
+        <w:rPr>
+          <w:rStyle w:val="hljs-string"/>
+          <w:rFonts w:ascii="Arial" w:hAnsi="Arial" w:cs="Arial"/>
+          <w:color w:val="DF5000"/>
+          <w:sz w:val="24"/>
+          <w:szCs w:val="24"/>
+        </w:rPr>
+        <w:t>git</w:t>
+      </w:r>
+      <w:proofErr w:type="spellEnd"/>
+      <w:r>
+        <w:rPr>
+          <w:rStyle w:val="hljs-string"/>
+          <w:rFonts w:ascii="Arial" w:hAnsi="Arial" w:cs="Arial"/>
+          <w:color w:val="DF5000"/>
+          <w:sz w:val="24"/>
+          <w:szCs w:val="24"/>
+        </w:rPr>
+        <w:t xml:space="preserve"> </w:t>
+      </w:r>
+      <w:proofErr w:type="spellStart"/>
+      <w:r>
+        <w:rPr>
+          <w:rStyle w:val="hljs-string"/>
+          <w:rFonts w:ascii="Arial" w:hAnsi="Arial" w:cs="Arial"/>
+          <w:color w:val="DF5000"/>
+          <w:sz w:val="24"/>
+          <w:szCs w:val="24"/>
+        </w:rPr>
+        <w:t>commit</w:t>
+      </w:r>
+      <w:proofErr w:type="spellEnd"/>
+      <w:r>
+        <w:rPr>
+          <w:rStyle w:val="hljs-string"/>
+          <w:rFonts w:ascii="Arial" w:hAnsi="Arial" w:cs="Arial"/>
+          <w:color w:val="DF5000"/>
+          <w:sz w:val="24"/>
+          <w:szCs w:val="24"/>
+        </w:rPr>
+        <w:t>"</w:t>
+      </w:r>
+      <w:r>
+        <w:rPr>
+          <w:rStyle w:val="CdigoHTML"/>
+          <w:rFonts w:ascii="Arial" w:hAnsi="Arial" w:cs="Arial"/>
+          <w:color w:val="333333"/>
+          <w:sz w:val="24"/>
+          <w:szCs w:val="24"/>
+        </w:rPr>
+        <w:t>)</w:t>
+      </w:r>
+    </w:p>
+    <w:p>
+      <w:pPr>
+        <w:pStyle w:val="Pr-formataoHTML"/>
+        <w:pBdr>
+          <w:top w:val="single" w:sz="6" w:space="0" w:color="CCCCCC"/>
+          <w:left w:val="single" w:sz="6" w:space="0" w:color="CCCCCC"/>
+          <w:bottom w:val="single" w:sz="6" w:space="0" w:color="CCCCCC"/>
+          <w:right w:val="single" w:sz="6" w:space="0" w:color="CCCCCC"/>
+        </w:pBdr>
+        <w:shd w:val="clear" w:color="auto" w:fill="F5F5F5"/>
+        <w:wordWrap w:val="0"/>
+        <w:spacing w:after="150"/>
+        <w:rPr>
+          <w:rStyle w:val="CdigoHTML"/>
+          <w:rFonts w:ascii="Arial" w:hAnsi="Arial" w:cs="Arial"/>
+          <w:color w:val="333333"/>
+          <w:sz w:val="24"/>
+          <w:szCs w:val="24"/>
+        </w:rPr>
+      </w:pPr>
+    </w:p>
+    <w:p>
+      <w:pPr>
+        <w:pStyle w:val="Pr-formataoHTML"/>
+        <w:pBdr>
+          <w:top w:val="single" w:sz="6" w:space="0" w:color="CCCCCC"/>
+          <w:left w:val="single" w:sz="6" w:space="0" w:color="CCCCCC"/>
+          <w:bottom w:val="single" w:sz="6" w:space="0" w:color="CCCCCC"/>
+          <w:right w:val="single" w:sz="6" w:space="0" w:color="CCCCCC"/>
+        </w:pBdr>
+        <w:shd w:val="clear" w:color="auto" w:fill="F5F5F5"/>
+        <w:wordWrap w:val="0"/>
+        <w:spacing w:after="150"/>
+        <w:rPr>
+          <w:rStyle w:val="CdigoHTML"/>
+          <w:rFonts w:ascii="Arial" w:hAnsi="Arial" w:cs="Arial"/>
+          <w:color w:val="333333"/>
+          <w:sz w:val="24"/>
+          <w:szCs w:val="24"/>
+        </w:rPr>
+      </w:pPr>
+      <w:proofErr w:type="spellStart"/>
+      <w:r>
+        <w:rPr>
+          <w:rStyle w:val="CdigoHTML"/>
+          <w:rFonts w:ascii="Arial" w:hAnsi="Arial" w:cs="Arial"/>
+          <w:color w:val="333333"/>
+          <w:sz w:val="24"/>
+          <w:szCs w:val="24"/>
+        </w:rPr>
+        <w:t>Unmerged</w:t>
+      </w:r>
+      <w:proofErr w:type="spellEnd"/>
+      <w:r>
+        <w:rPr>
+          <w:rStyle w:val="CdigoHTML"/>
+          <w:rFonts w:ascii="Arial" w:hAnsi="Arial" w:cs="Arial"/>
+          <w:color w:val="333333"/>
+          <w:sz w:val="24"/>
+          <w:szCs w:val="24"/>
+        </w:rPr>
+        <w:t xml:space="preserve"> paths:</w:t>
+      </w:r>
+    </w:p>
+    <w:p>
+      <w:pPr>
+        <w:pStyle w:val="Pr-formataoHTML"/>
+        <w:pBdr>
+          <w:top w:val="single" w:sz="6" w:space="0" w:color="CCCCCC"/>
+          <w:left w:val="single" w:sz="6" w:space="0" w:color="CCCCCC"/>
+          <w:bottom w:val="single" w:sz="6" w:space="0" w:color="CCCCCC"/>
+          <w:right w:val="single" w:sz="6" w:space="0" w:color="CCCCCC"/>
+        </w:pBdr>
+        <w:shd w:val="clear" w:color="auto" w:fill="F5F5F5"/>
+        <w:wordWrap w:val="0"/>
+        <w:spacing w:after="150"/>
+        <w:rPr>
+          <w:rStyle w:val="CdigoHTML"/>
+          <w:rFonts w:ascii="Arial" w:hAnsi="Arial" w:cs="Arial"/>
+          <w:color w:val="333333"/>
+          <w:sz w:val="24"/>
+          <w:szCs w:val="24"/>
+        </w:rPr>
+      </w:pPr>
+      <w:r>
+        <w:rPr>
+          <w:rStyle w:val="CdigoHTML"/>
+          <w:rFonts w:ascii="Arial" w:hAnsi="Arial" w:cs="Arial"/>
+          <w:color w:val="333333"/>
+          <w:sz w:val="24"/>
+          <w:szCs w:val="24"/>
+        </w:rPr>
+        <w:t xml:space="preserve">  (</w:t>
+      </w:r>
+      <w:r>
+        <w:rPr>
+          <w:rStyle w:val="hljs-keyword"/>
+          <w:rFonts w:ascii="Arial" w:hAnsi="Arial" w:cs="Arial"/>
+          <w:b/>
+          <w:bCs/>
+          <w:color w:val="A71D5D"/>
+          <w:sz w:val="24"/>
+          <w:szCs w:val="24"/>
+        </w:rPr>
+        <w:t>use</w:t>
+      </w:r>
+      <w:r>
+        <w:rPr>
+          <w:rStyle w:val="CdigoHTML"/>
+          <w:rFonts w:ascii="Arial" w:hAnsi="Arial" w:cs="Arial"/>
+          <w:color w:val="333333"/>
+          <w:sz w:val="24"/>
+          <w:szCs w:val="24"/>
+        </w:rPr>
+        <w:t xml:space="preserve"> </w:t>
+      </w:r>
+      <w:r>
+        <w:rPr>
+          <w:rStyle w:val="hljs-string"/>
+          <w:rFonts w:ascii="Arial" w:hAnsi="Arial" w:cs="Arial"/>
+          <w:color w:val="DF5000"/>
+          <w:sz w:val="24"/>
+          <w:szCs w:val="24"/>
+        </w:rPr>
+        <w:t>"</w:t>
+      </w:r>
+      <w:proofErr w:type="spellStart"/>
+      <w:r>
+        <w:rPr>
+          <w:rStyle w:val="hljs-string"/>
+          <w:rFonts w:ascii="Arial" w:hAnsi="Arial" w:cs="Arial"/>
+          <w:color w:val="DF5000"/>
+          <w:sz w:val="24"/>
+          <w:szCs w:val="24"/>
+        </w:rPr>
+        <w:t>git</w:t>
+      </w:r>
+      <w:proofErr w:type="spellEnd"/>
+      <w:r>
+        <w:rPr>
+          <w:rStyle w:val="hljs-string"/>
+          <w:rFonts w:ascii="Arial" w:hAnsi="Arial" w:cs="Arial"/>
+          <w:color w:val="DF5000"/>
+          <w:sz w:val="24"/>
+          <w:szCs w:val="24"/>
+        </w:rPr>
+        <w:t xml:space="preserve"> </w:t>
+      </w:r>
+      <w:proofErr w:type="spellStart"/>
+      <w:r>
+        <w:rPr>
+          <w:rStyle w:val="hljs-string"/>
+          <w:rFonts w:ascii="Arial" w:hAnsi="Arial" w:cs="Arial"/>
+          <w:color w:val="DF5000"/>
+          <w:sz w:val="24"/>
+          <w:szCs w:val="24"/>
+        </w:rPr>
+        <w:t>add</w:t>
+      </w:r>
+      <w:proofErr w:type="spellEnd"/>
+      <w:r>
+        <w:rPr>
+          <w:rStyle w:val="hljs-string"/>
+          <w:rFonts w:ascii="Arial" w:hAnsi="Arial" w:cs="Arial"/>
+          <w:color w:val="DF5000"/>
+          <w:sz w:val="24"/>
+          <w:szCs w:val="24"/>
+        </w:rPr>
+        <w:t xml:space="preserve"> &lt;file&gt;..."</w:t>
+      </w:r>
+      <w:r>
+        <w:rPr>
+          <w:rStyle w:val="CdigoHTML"/>
+          <w:rFonts w:ascii="Arial" w:hAnsi="Arial" w:cs="Arial"/>
+          <w:color w:val="333333"/>
+          <w:sz w:val="24"/>
+          <w:szCs w:val="24"/>
+        </w:rPr>
+        <w:t xml:space="preserve"> </w:t>
+      </w:r>
+      <w:proofErr w:type="spellStart"/>
+      <w:r>
+        <w:rPr>
+          <w:rStyle w:val="hljs-keyword"/>
+          <w:rFonts w:ascii="Arial" w:hAnsi="Arial" w:cs="Arial"/>
+          <w:b/>
+          <w:bCs/>
+          <w:color w:val="A71D5D"/>
+          <w:sz w:val="24"/>
+          <w:szCs w:val="24"/>
+        </w:rPr>
+        <w:t>to</w:t>
+      </w:r>
+      <w:proofErr w:type="spellEnd"/>
+      <w:r>
+        <w:rPr>
+          <w:rStyle w:val="CdigoHTML"/>
+          <w:rFonts w:ascii="Arial" w:hAnsi="Arial" w:cs="Arial"/>
+          <w:color w:val="333333"/>
+          <w:sz w:val="24"/>
+          <w:szCs w:val="24"/>
+        </w:rPr>
+        <w:t xml:space="preserve"> </w:t>
+      </w:r>
+      <w:proofErr w:type="spellStart"/>
+      <w:r>
+        <w:rPr>
+          <w:rStyle w:val="CdigoHTML"/>
+          <w:rFonts w:ascii="Arial" w:hAnsi="Arial" w:cs="Arial"/>
+          <w:color w:val="333333"/>
+          <w:sz w:val="24"/>
+          <w:szCs w:val="24"/>
+        </w:rPr>
+        <w:t>mark</w:t>
+      </w:r>
+      <w:proofErr w:type="spellEnd"/>
+      <w:r>
+        <w:rPr>
+          <w:rStyle w:val="CdigoHTML"/>
+          <w:rFonts w:ascii="Arial" w:hAnsi="Arial" w:cs="Arial"/>
+          <w:color w:val="333333"/>
+          <w:sz w:val="24"/>
+          <w:szCs w:val="24"/>
+        </w:rPr>
+        <w:t xml:space="preserve"> </w:t>
+      </w:r>
+      <w:proofErr w:type="spellStart"/>
+      <w:r>
+        <w:rPr>
+          <w:rStyle w:val="CdigoHTML"/>
+          <w:rFonts w:ascii="Arial" w:hAnsi="Arial" w:cs="Arial"/>
+          <w:color w:val="333333"/>
+          <w:sz w:val="24"/>
+          <w:szCs w:val="24"/>
+        </w:rPr>
+        <w:t>resolution</w:t>
+      </w:r>
+      <w:proofErr w:type="spellEnd"/>
+      <w:r>
+        <w:rPr>
+          <w:rStyle w:val="CdigoHTML"/>
+          <w:rFonts w:ascii="Arial" w:hAnsi="Arial" w:cs="Arial"/>
+          <w:color w:val="333333"/>
+          <w:sz w:val="24"/>
+          <w:szCs w:val="24"/>
+        </w:rPr>
+        <w:t>)</w:t>
+      </w:r>
+    </w:p>
+    <w:p>
+      <w:pPr>
+        <w:pStyle w:val="Pr-formataoHTML"/>
+        <w:pBdr>
+          <w:top w:val="single" w:sz="6" w:space="0" w:color="CCCCCC"/>
+          <w:left w:val="single" w:sz="6" w:space="0" w:color="CCCCCC"/>
+          <w:bottom w:val="single" w:sz="6" w:space="0" w:color="CCCCCC"/>
+          <w:right w:val="single" w:sz="6" w:space="0" w:color="CCCCCC"/>
+        </w:pBdr>
+        <w:shd w:val="clear" w:color="auto" w:fill="F5F5F5"/>
+        <w:wordWrap w:val="0"/>
+        <w:spacing w:after="150"/>
+        <w:rPr>
+          <w:rStyle w:val="CdigoHTML"/>
+          <w:rFonts w:ascii="Arial" w:hAnsi="Arial" w:cs="Arial"/>
+          <w:color w:val="333333"/>
+          <w:sz w:val="24"/>
+          <w:szCs w:val="24"/>
+        </w:rPr>
+      </w:pPr>
+    </w:p>
+    <w:p>
+      <w:pPr>
+        <w:pStyle w:val="Pr-formataoHTML"/>
+        <w:pBdr>
+          <w:top w:val="single" w:sz="6" w:space="0" w:color="CCCCCC"/>
+          <w:left w:val="single" w:sz="6" w:space="0" w:color="CCCCCC"/>
+          <w:bottom w:val="single" w:sz="6" w:space="0" w:color="CCCCCC"/>
+          <w:right w:val="single" w:sz="6" w:space="0" w:color="CCCCCC"/>
+        </w:pBdr>
+        <w:shd w:val="clear" w:color="auto" w:fill="F5F5F5"/>
+        <w:wordWrap w:val="0"/>
+        <w:spacing w:after="150"/>
+        <w:rPr>
+          <w:rStyle w:val="CdigoHTML"/>
+          <w:rFonts w:ascii="Arial" w:hAnsi="Arial" w:cs="Arial"/>
+          <w:color w:val="333333"/>
+          <w:sz w:val="24"/>
+          <w:szCs w:val="24"/>
+        </w:rPr>
+      </w:pPr>
+      <w:r>
+        <w:rPr>
+          <w:rStyle w:val="CdigoHTML"/>
+          <w:rFonts w:ascii="Arial" w:hAnsi="Arial" w:cs="Arial"/>
+          <w:color w:val="333333"/>
+          <w:sz w:val="24"/>
+          <w:szCs w:val="24"/>
+        </w:rPr>
+        <w:t xml:space="preserve">    </w:t>
+      </w:r>
+      <w:proofErr w:type="spellStart"/>
+      <w:r>
+        <w:rPr>
+          <w:rStyle w:val="CdigoHTML"/>
+          <w:rFonts w:ascii="Arial" w:hAnsi="Arial" w:cs="Arial"/>
+          <w:color w:val="333333"/>
+          <w:sz w:val="24"/>
+          <w:szCs w:val="24"/>
+        </w:rPr>
+        <w:t>both</w:t>
+      </w:r>
+      <w:proofErr w:type="spellEnd"/>
+      <w:r>
+        <w:rPr>
+          <w:rStyle w:val="CdigoHTML"/>
+          <w:rFonts w:ascii="Arial" w:hAnsi="Arial" w:cs="Arial"/>
+          <w:color w:val="333333"/>
+          <w:sz w:val="24"/>
+          <w:szCs w:val="24"/>
+        </w:rPr>
+        <w:t xml:space="preserve"> </w:t>
+      </w:r>
+      <w:proofErr w:type="spellStart"/>
+      <w:r>
+        <w:rPr>
+          <w:rStyle w:val="CdigoHTML"/>
+          <w:rFonts w:ascii="Arial" w:hAnsi="Arial" w:cs="Arial"/>
+          <w:color w:val="333333"/>
+          <w:sz w:val="24"/>
+          <w:szCs w:val="24"/>
+        </w:rPr>
+        <w:t>modified</w:t>
+      </w:r>
+      <w:proofErr w:type="spellEnd"/>
+      <w:r>
+        <w:rPr>
+          <w:rStyle w:val="CdigoHTML"/>
+          <w:rFonts w:ascii="Arial" w:hAnsi="Arial" w:cs="Arial"/>
+          <w:color w:val="333333"/>
+          <w:sz w:val="24"/>
+          <w:szCs w:val="24"/>
+        </w:rPr>
+        <w:t>:   arquivo-</w:t>
+      </w:r>
+      <w:proofErr w:type="spellStart"/>
+      <w:r>
+        <w:rPr>
+          <w:rStyle w:val="CdigoHTML"/>
+          <w:rFonts w:ascii="Arial" w:hAnsi="Arial" w:cs="Arial"/>
+          <w:color w:val="333333"/>
+          <w:sz w:val="24"/>
+          <w:szCs w:val="24"/>
+        </w:rPr>
+        <w:t>novobranch.php</w:t>
+      </w:r>
+      <w:proofErr w:type="spellEnd"/>
+    </w:p>
+    <w:p>
+      <w:pPr>
+        <w:pStyle w:val="NormalWeb"/>
+        <w:shd w:val="clear" w:color="auto" w:fill="FFFFFF"/>
+        <w:spacing w:before="0" w:beforeAutospacing="0" w:after="150" w:afterAutospacing="0"/>
+        <w:rPr>
+          <w:rFonts w:ascii="Arial" w:hAnsi="Arial" w:cs="Arial"/>
+          <w:color w:val="999999"/>
+        </w:rPr>
+      </w:pPr>
+      <w:r>
+        <w:rPr>
+          <w:rFonts w:ascii="Arial" w:hAnsi="Arial" w:cs="Arial"/>
+          <w:color w:val="999999"/>
+        </w:rPr>
+        <w:t xml:space="preserve">Notem que o </w:t>
+      </w:r>
+      <w:proofErr w:type="spellStart"/>
+      <w:r>
+        <w:rPr>
+          <w:rFonts w:ascii="Arial" w:hAnsi="Arial" w:cs="Arial"/>
+          <w:color w:val="999999"/>
+        </w:rPr>
+        <w:t>Git</w:t>
+      </w:r>
+      <w:proofErr w:type="spellEnd"/>
+      <w:r>
+        <w:rPr>
+          <w:rFonts w:ascii="Arial" w:hAnsi="Arial" w:cs="Arial"/>
+          <w:color w:val="999999"/>
+        </w:rPr>
+        <w:t xml:space="preserve"> nos mostrou uma terceira categoria, que ainda não tínhamos visto. Seria </w:t>
+      </w:r>
+      <w:proofErr w:type="spellStart"/>
+      <w:r>
+        <w:rPr>
+          <w:rStyle w:val="Forte"/>
+          <w:rFonts w:ascii="Arial" w:hAnsi="Arial" w:cs="Arial"/>
+          <w:color w:val="999999"/>
+        </w:rPr>
+        <w:t>Unmerged</w:t>
+      </w:r>
+      <w:proofErr w:type="spellEnd"/>
+      <w:r>
+        <w:rPr>
+          <w:rStyle w:val="Forte"/>
+          <w:rFonts w:ascii="Arial" w:hAnsi="Arial" w:cs="Arial"/>
+          <w:color w:val="999999"/>
+        </w:rPr>
+        <w:t xml:space="preserve"> paths</w:t>
+      </w:r>
+      <w:r>
+        <w:rPr>
+          <w:rFonts w:ascii="Arial" w:hAnsi="Arial" w:cs="Arial"/>
+          <w:color w:val="999999"/>
+        </w:rPr>
+        <w:t>, com a informação de </w:t>
+      </w:r>
+      <w:proofErr w:type="spellStart"/>
+      <w:r>
+        <w:rPr>
+          <w:rStyle w:val="Forte"/>
+          <w:rFonts w:ascii="Arial" w:hAnsi="Arial" w:cs="Arial"/>
+          <w:color w:val="999999"/>
+        </w:rPr>
+        <w:t>both</w:t>
+      </w:r>
+      <w:proofErr w:type="spellEnd"/>
+      <w:r>
+        <w:rPr>
+          <w:rStyle w:val="Forte"/>
+          <w:rFonts w:ascii="Arial" w:hAnsi="Arial" w:cs="Arial"/>
+          <w:color w:val="999999"/>
+        </w:rPr>
+        <w:t xml:space="preserve"> </w:t>
+      </w:r>
+      <w:proofErr w:type="spellStart"/>
+      <w:r>
+        <w:rPr>
+          <w:rStyle w:val="Forte"/>
+          <w:rFonts w:ascii="Arial" w:hAnsi="Arial" w:cs="Arial"/>
+          <w:color w:val="999999"/>
+        </w:rPr>
+        <w:t>modified</w:t>
+      </w:r>
+      <w:proofErr w:type="spellEnd"/>
+      <w:r>
+        <w:rPr>
+          <w:rFonts w:ascii="Arial" w:hAnsi="Arial" w:cs="Arial"/>
+          <w:color w:val="999999"/>
+        </w:rPr>
+        <w:t xml:space="preserve">. Isso quer dizer que, existem dois arquivos e ambos estão modificados, em </w:t>
+      </w:r>
+      <w:proofErr w:type="spellStart"/>
+      <w:r>
+        <w:rPr>
+          <w:rFonts w:ascii="Arial" w:hAnsi="Arial" w:cs="Arial"/>
+          <w:color w:val="999999"/>
+        </w:rPr>
+        <w:t>branchs</w:t>
+      </w:r>
+      <w:proofErr w:type="spellEnd"/>
+      <w:r>
+        <w:rPr>
+          <w:rFonts w:ascii="Arial" w:hAnsi="Arial" w:cs="Arial"/>
+          <w:color w:val="999999"/>
+        </w:rPr>
+        <w:t xml:space="preserve"> diferentes.</w:t>
+      </w:r>
+    </w:p>
+    <w:p>
+      <w:pPr>
+        <w:pStyle w:val="Ttulo3"/>
+        <w:shd w:val="clear" w:color="auto" w:fill="FFFFFF"/>
+        <w:spacing w:before="300" w:after="150"/>
+        <w:rPr>
+          <w:rFonts w:ascii="Arial" w:hAnsi="Arial" w:cs="Arial"/>
+          <w:color w:val="888888"/>
+          <w:sz w:val="36"/>
+          <w:szCs w:val="36"/>
+        </w:rPr>
+      </w:pPr>
+      <w:r>
+        <w:rPr>
+          <w:rFonts w:ascii="Arial" w:hAnsi="Arial" w:cs="Arial"/>
+          <w:b/>
+          <w:bCs/>
+          <w:color w:val="888888"/>
+          <w:sz w:val="36"/>
+          <w:szCs w:val="36"/>
+        </w:rPr>
+        <w:t>Resolvendo o conflito antes de rodar o merge</w:t>
+      </w:r>
+    </w:p>
+    <w:p>
+      <w:pPr>
+        <w:pStyle w:val="NormalWeb"/>
+        <w:shd w:val="clear" w:color="auto" w:fill="FFFFFF"/>
+        <w:spacing w:before="0" w:beforeAutospacing="0" w:after="150" w:afterAutospacing="0"/>
+        <w:rPr>
+          <w:rFonts w:ascii="Arial" w:hAnsi="Arial" w:cs="Arial"/>
+          <w:color w:val="999999"/>
+        </w:rPr>
+      </w:pPr>
+      <w:r>
+        <w:rPr>
+          <w:rFonts w:ascii="Arial" w:hAnsi="Arial" w:cs="Arial"/>
+          <w:color w:val="999999"/>
+        </w:rPr>
+        <w:t>Observem que, de acordo com o erro acima, temos que resolver o conflito e depois adicionar o arquivo para confirmar a solução do conflito. Em primeiro lugar, solucionaremos e, para fazer isso, basta apagarmos o que não queremos e deixarmos o correto.</w:t>
+      </w:r>
+    </w:p>
+    <w:p>
+      <w:pPr>
+        <w:pStyle w:val="Pr-formataoHTML"/>
+        <w:pBdr>
+          <w:top w:val="single" w:sz="6" w:space="0" w:color="CCCCCC"/>
+          <w:left w:val="single" w:sz="6" w:space="0" w:color="CCCCCC"/>
+          <w:bottom w:val="single" w:sz="6" w:space="0" w:color="CCCCCC"/>
+          <w:right w:val="single" w:sz="6" w:space="0" w:color="CCCCCC"/>
+        </w:pBdr>
+        <w:shd w:val="clear" w:color="auto" w:fill="F5F5F5"/>
+        <w:wordWrap w:val="0"/>
+        <w:spacing w:after="150"/>
+        <w:rPr>
+          <w:rStyle w:val="php"/>
+          <w:rFonts w:ascii="Arial" w:hAnsi="Arial" w:cs="Arial"/>
+          <w:color w:val="333333"/>
+          <w:sz w:val="24"/>
+          <w:szCs w:val="24"/>
+        </w:rPr>
+      </w:pPr>
+      <w:r>
+        <w:rPr>
+          <w:rStyle w:val="hljs-meta"/>
+          <w:rFonts w:ascii="Arial" w:hAnsi="Arial" w:cs="Arial"/>
+          <w:color w:val="969896"/>
+          <w:sz w:val="24"/>
+          <w:szCs w:val="24"/>
+        </w:rPr>
+        <w:t>&lt;?</w:t>
+      </w:r>
+      <w:proofErr w:type="spellStart"/>
+      <w:r>
+        <w:rPr>
+          <w:rStyle w:val="hljs-meta"/>
+          <w:rFonts w:ascii="Arial" w:hAnsi="Arial" w:cs="Arial"/>
+          <w:color w:val="969896"/>
+          <w:sz w:val="24"/>
+          <w:szCs w:val="24"/>
+        </w:rPr>
+        <w:t>php</w:t>
+      </w:r>
+      <w:proofErr w:type="spellEnd"/>
+    </w:p>
+    <w:p>
+      <w:pPr>
+        <w:pStyle w:val="Pr-formataoHTML"/>
+        <w:pBdr>
+          <w:top w:val="single" w:sz="6" w:space="0" w:color="CCCCCC"/>
+          <w:left w:val="single" w:sz="6" w:space="0" w:color="CCCCCC"/>
+          <w:bottom w:val="single" w:sz="6" w:space="0" w:color="CCCCCC"/>
+          <w:right w:val="single" w:sz="6" w:space="0" w:color="CCCCCC"/>
+        </w:pBdr>
+        <w:shd w:val="clear" w:color="auto" w:fill="F5F5F5"/>
+        <w:wordWrap w:val="0"/>
+        <w:spacing w:after="150"/>
+        <w:rPr>
+          <w:rStyle w:val="php"/>
+          <w:rFonts w:ascii="Arial" w:hAnsi="Arial" w:cs="Arial"/>
+          <w:color w:val="333333"/>
+          <w:sz w:val="24"/>
+          <w:szCs w:val="24"/>
+        </w:rPr>
+      </w:pPr>
+      <w:proofErr w:type="spellStart"/>
+      <w:r>
+        <w:rPr>
+          <w:rStyle w:val="hljs-keyword"/>
+          <w:rFonts w:ascii="Arial" w:hAnsi="Arial" w:cs="Arial"/>
+          <w:b/>
+          <w:bCs/>
+          <w:color w:val="A71D5D"/>
+          <w:sz w:val="24"/>
+          <w:szCs w:val="24"/>
+        </w:rPr>
+        <w:t>echo</w:t>
+      </w:r>
+      <w:proofErr w:type="spellEnd"/>
+      <w:r>
+        <w:rPr>
+          <w:rStyle w:val="php"/>
+          <w:rFonts w:ascii="Arial" w:hAnsi="Arial" w:cs="Arial"/>
+          <w:color w:val="333333"/>
+          <w:sz w:val="24"/>
+          <w:szCs w:val="24"/>
+        </w:rPr>
+        <w:t xml:space="preserve"> </w:t>
+      </w:r>
+      <w:r>
+        <w:rPr>
+          <w:rStyle w:val="hljs-string"/>
+          <w:rFonts w:ascii="Arial" w:hAnsi="Arial" w:cs="Arial"/>
+          <w:color w:val="DF5000"/>
+          <w:sz w:val="24"/>
+          <w:szCs w:val="24"/>
+        </w:rPr>
+        <w:t xml:space="preserve">"novo </w:t>
+      </w:r>
+      <w:proofErr w:type="spellStart"/>
+      <w:r>
+        <w:rPr>
+          <w:rStyle w:val="hljs-string"/>
+          <w:rFonts w:ascii="Arial" w:hAnsi="Arial" w:cs="Arial"/>
+          <w:color w:val="DF5000"/>
+          <w:sz w:val="24"/>
+          <w:szCs w:val="24"/>
+        </w:rPr>
+        <w:t>branch</w:t>
+      </w:r>
+      <w:proofErr w:type="spellEnd"/>
+      <w:r>
+        <w:rPr>
+          <w:rStyle w:val="hljs-string"/>
+          <w:rFonts w:ascii="Arial" w:hAnsi="Arial" w:cs="Arial"/>
+          <w:color w:val="DF5000"/>
+          <w:sz w:val="24"/>
+          <w:szCs w:val="24"/>
+        </w:rPr>
+        <w:t xml:space="preserve"> -2"</w:t>
+      </w:r>
+      <w:r>
+        <w:rPr>
+          <w:rStyle w:val="php"/>
+          <w:rFonts w:ascii="Arial" w:hAnsi="Arial" w:cs="Arial"/>
+          <w:color w:val="333333"/>
+          <w:sz w:val="24"/>
+          <w:szCs w:val="24"/>
+        </w:rPr>
+        <w:t>;</w:t>
+      </w:r>
+    </w:p>
+    <w:p>
+      <w:pPr>
+        <w:pStyle w:val="Pr-formataoHTML"/>
+        <w:pBdr>
+          <w:top w:val="single" w:sz="6" w:space="0" w:color="CCCCCC"/>
+          <w:left w:val="single" w:sz="6" w:space="0" w:color="CCCCCC"/>
+          <w:bottom w:val="single" w:sz="6" w:space="0" w:color="CCCCCC"/>
+          <w:right w:val="single" w:sz="6" w:space="0" w:color="CCCCCC"/>
+        </w:pBdr>
+        <w:shd w:val="clear" w:color="auto" w:fill="F5F5F5"/>
+        <w:wordWrap w:val="0"/>
+        <w:spacing w:after="150"/>
+        <w:rPr>
+          <w:rStyle w:val="CdigoHTML"/>
+          <w:rFonts w:ascii="Arial" w:hAnsi="Arial" w:cs="Arial"/>
+          <w:color w:val="333333"/>
+          <w:sz w:val="24"/>
+          <w:szCs w:val="24"/>
+        </w:rPr>
+      </w:pPr>
+      <w:r>
+        <w:rPr>
+          <w:rStyle w:val="hljs-meta"/>
+          <w:rFonts w:ascii="Arial" w:hAnsi="Arial" w:cs="Arial"/>
+          <w:color w:val="969896"/>
+          <w:sz w:val="24"/>
+          <w:szCs w:val="24"/>
+        </w:rPr>
+        <w:t>?&gt;</w:t>
+      </w:r>
+    </w:p>
+    <w:p>
+      <w:pPr>
+        <w:pStyle w:val="NormalWeb"/>
+        <w:shd w:val="clear" w:color="auto" w:fill="FFFFFF"/>
+        <w:spacing w:before="0" w:beforeAutospacing="0" w:after="150" w:afterAutospacing="0"/>
+        <w:rPr>
+          <w:rFonts w:ascii="Arial" w:hAnsi="Arial" w:cs="Arial"/>
+          <w:color w:val="999999"/>
+        </w:rPr>
+      </w:pPr>
+      <w:r>
+        <w:rPr>
+          <w:rFonts w:ascii="Arial" w:hAnsi="Arial" w:cs="Arial"/>
+          <w:color w:val="999999"/>
+        </w:rPr>
+        <w:t>Ficaremos com o conteúdo acima, como sendo o correto. Após, teremos que adicionar o arquivo, para confirmarmos a resolução do conflito, como informamos acima.</w:t>
+      </w:r>
+    </w:p>
+    <w:p>
+      <w:pPr>
+        <w:pStyle w:val="NormalWeb"/>
+        <w:shd w:val="clear" w:color="auto" w:fill="FFFFFF"/>
+        <w:spacing w:before="0" w:beforeAutospacing="0" w:after="150" w:afterAutospacing="0"/>
+        <w:rPr>
+          <w:rFonts w:ascii="Arial" w:hAnsi="Arial" w:cs="Arial"/>
+          <w:color w:val="999999"/>
+        </w:rPr>
+      </w:pPr>
+      <w:r>
+        <w:rPr>
+          <w:rStyle w:val="CdigoHTML"/>
+          <w:rFonts w:ascii="Consolas" w:hAnsi="Consolas"/>
+          <w:color w:val="C7254E"/>
+          <w:sz w:val="22"/>
+          <w:szCs w:val="22"/>
+          <w:shd w:val="clear" w:color="auto" w:fill="F9F2F4"/>
+        </w:rPr>
+        <w:t xml:space="preserve">$ </w:t>
+      </w:r>
+      <w:proofErr w:type="spellStart"/>
+      <w:r>
+        <w:rPr>
+          <w:rStyle w:val="CdigoHTML"/>
+          <w:rFonts w:ascii="Consolas" w:hAnsi="Consolas"/>
+          <w:color w:val="C7254E"/>
+          <w:sz w:val="22"/>
+          <w:szCs w:val="22"/>
+          <w:shd w:val="clear" w:color="auto" w:fill="F9F2F4"/>
+        </w:rPr>
+        <w:t>git</w:t>
+      </w:r>
+      <w:proofErr w:type="spellEnd"/>
+      <w:r>
+        <w:rPr>
+          <w:rStyle w:val="CdigoHTML"/>
+          <w:rFonts w:ascii="Consolas" w:hAnsi="Consolas"/>
+          <w:color w:val="C7254E"/>
+          <w:sz w:val="22"/>
+          <w:szCs w:val="22"/>
+          <w:shd w:val="clear" w:color="auto" w:fill="F9F2F4"/>
+        </w:rPr>
+        <w:t xml:space="preserve"> </w:t>
+      </w:r>
+      <w:proofErr w:type="spellStart"/>
+      <w:r>
+        <w:rPr>
+          <w:rStyle w:val="CdigoHTML"/>
+          <w:rFonts w:ascii="Consolas" w:hAnsi="Consolas"/>
+          <w:color w:val="C7254E"/>
+          <w:sz w:val="22"/>
+          <w:szCs w:val="22"/>
+          <w:shd w:val="clear" w:color="auto" w:fill="F9F2F4"/>
+        </w:rPr>
+        <w:t>add</w:t>
+      </w:r>
+      <w:proofErr w:type="spellEnd"/>
+      <w:r>
+        <w:rPr>
+          <w:rStyle w:val="CdigoHTML"/>
+          <w:rFonts w:ascii="Consolas" w:hAnsi="Consolas"/>
+          <w:color w:val="C7254E"/>
+          <w:sz w:val="22"/>
+          <w:szCs w:val="22"/>
+          <w:shd w:val="clear" w:color="auto" w:fill="F9F2F4"/>
+        </w:rPr>
+        <w:t xml:space="preserve"> arquivo-</w:t>
+      </w:r>
+      <w:proofErr w:type="spellStart"/>
+      <w:r>
+        <w:rPr>
+          <w:rStyle w:val="CdigoHTML"/>
+          <w:rFonts w:ascii="Consolas" w:hAnsi="Consolas"/>
+          <w:color w:val="C7254E"/>
+          <w:sz w:val="22"/>
+          <w:szCs w:val="22"/>
+          <w:shd w:val="clear" w:color="auto" w:fill="F9F2F4"/>
+        </w:rPr>
+        <w:t>novobranch.php</w:t>
+      </w:r>
+      <w:proofErr w:type="spellEnd"/>
+    </w:p>
+    <w:p>
+      <w:pPr>
+        <w:pStyle w:val="NormalWeb"/>
+        <w:shd w:val="clear" w:color="auto" w:fill="FFFFFF"/>
+        <w:spacing w:before="0" w:beforeAutospacing="0" w:after="150" w:afterAutospacing="0"/>
+        <w:rPr>
+          <w:rFonts w:ascii="Arial" w:hAnsi="Arial" w:cs="Arial"/>
+          <w:color w:val="999999"/>
+        </w:rPr>
+      </w:pPr>
+      <w:r>
+        <w:rPr>
+          <w:rFonts w:ascii="Arial" w:hAnsi="Arial" w:cs="Arial"/>
+          <w:color w:val="999999"/>
+        </w:rPr>
+        <w:t>Depois de adicionarem, deem outro </w:t>
+      </w:r>
+      <w:proofErr w:type="spellStart"/>
+      <w:r>
+        <w:rPr>
+          <w:rStyle w:val="Forte"/>
+          <w:rFonts w:ascii="Arial" w:hAnsi="Arial" w:cs="Arial"/>
+          <w:color w:val="999999"/>
+        </w:rPr>
+        <w:t>git</w:t>
+      </w:r>
+      <w:proofErr w:type="spellEnd"/>
+      <w:r>
+        <w:rPr>
+          <w:rStyle w:val="Forte"/>
+          <w:rFonts w:ascii="Arial" w:hAnsi="Arial" w:cs="Arial"/>
+          <w:color w:val="999999"/>
+        </w:rPr>
+        <w:t xml:space="preserve"> status</w:t>
+      </w:r>
+      <w:r>
+        <w:rPr>
+          <w:rFonts w:ascii="Arial" w:hAnsi="Arial" w:cs="Arial"/>
+          <w:color w:val="999999"/>
+        </w:rPr>
+        <w:t>, para verem a mensagem.</w:t>
+      </w:r>
+    </w:p>
+    <w:p>
+      <w:pPr>
+        <w:pStyle w:val="Pr-formataoHTML"/>
+        <w:pBdr>
+          <w:top w:val="single" w:sz="6" w:space="0" w:color="CCCCCC"/>
+          <w:left w:val="single" w:sz="6" w:space="0" w:color="CCCCCC"/>
+          <w:bottom w:val="single" w:sz="6" w:space="0" w:color="CCCCCC"/>
+          <w:right w:val="single" w:sz="6" w:space="0" w:color="CCCCCC"/>
+        </w:pBdr>
+        <w:shd w:val="clear" w:color="auto" w:fill="F5F5F5"/>
+        <w:wordWrap w:val="0"/>
+        <w:spacing w:after="150"/>
+        <w:rPr>
+          <w:rStyle w:val="CdigoHTML"/>
+          <w:rFonts w:ascii="Arial" w:hAnsi="Arial" w:cs="Arial"/>
+          <w:color w:val="333333"/>
+          <w:sz w:val="24"/>
+          <w:szCs w:val="24"/>
+        </w:rPr>
+      </w:pPr>
+      <w:proofErr w:type="spellStart"/>
+      <w:r>
+        <w:rPr>
+          <w:rStyle w:val="hljs-keyword"/>
+          <w:rFonts w:ascii="Arial" w:hAnsi="Arial" w:cs="Arial"/>
+          <w:b/>
+          <w:bCs/>
+          <w:color w:val="A71D5D"/>
+          <w:sz w:val="24"/>
+          <w:szCs w:val="24"/>
+        </w:rPr>
+        <w:t>On</w:t>
+      </w:r>
+      <w:proofErr w:type="spellEnd"/>
+      <w:r>
+        <w:rPr>
+          <w:rStyle w:val="CdigoHTML"/>
+          <w:rFonts w:ascii="Arial" w:hAnsi="Arial" w:cs="Arial"/>
+          <w:color w:val="333333"/>
+          <w:sz w:val="24"/>
+          <w:szCs w:val="24"/>
+        </w:rPr>
+        <w:t xml:space="preserve"> </w:t>
+      </w:r>
+      <w:proofErr w:type="spellStart"/>
+      <w:r>
+        <w:rPr>
+          <w:rStyle w:val="CdigoHTML"/>
+          <w:rFonts w:ascii="Arial" w:hAnsi="Arial" w:cs="Arial"/>
+          <w:color w:val="333333"/>
+          <w:sz w:val="24"/>
+          <w:szCs w:val="24"/>
+        </w:rPr>
+        <w:t>branch</w:t>
+      </w:r>
+      <w:proofErr w:type="spellEnd"/>
+      <w:r>
+        <w:rPr>
+          <w:rStyle w:val="CdigoHTML"/>
+          <w:rFonts w:ascii="Arial" w:hAnsi="Arial" w:cs="Arial"/>
+          <w:color w:val="333333"/>
+          <w:sz w:val="24"/>
+          <w:szCs w:val="24"/>
+        </w:rPr>
+        <w:t xml:space="preserve"> </w:t>
+      </w:r>
+      <w:proofErr w:type="spellStart"/>
+      <w:r>
+        <w:rPr>
+          <w:rStyle w:val="CdigoHTML"/>
+          <w:rFonts w:ascii="Arial" w:hAnsi="Arial" w:cs="Arial"/>
+          <w:color w:val="333333"/>
+          <w:sz w:val="24"/>
+          <w:szCs w:val="24"/>
+        </w:rPr>
+        <w:t>novobranch</w:t>
+      </w:r>
+      <w:proofErr w:type="spellEnd"/>
+    </w:p>
+    <w:p>
+      <w:pPr>
+        <w:pStyle w:val="Pr-formataoHTML"/>
+        <w:pBdr>
+          <w:top w:val="single" w:sz="6" w:space="0" w:color="CCCCCC"/>
+          <w:left w:val="single" w:sz="6" w:space="0" w:color="CCCCCC"/>
+          <w:bottom w:val="single" w:sz="6" w:space="0" w:color="CCCCCC"/>
+          <w:right w:val="single" w:sz="6" w:space="0" w:color="CCCCCC"/>
+        </w:pBdr>
+        <w:shd w:val="clear" w:color="auto" w:fill="F5F5F5"/>
+        <w:wordWrap w:val="0"/>
+        <w:spacing w:after="150"/>
+        <w:rPr>
+          <w:rStyle w:val="CdigoHTML"/>
+          <w:rFonts w:ascii="Arial" w:hAnsi="Arial" w:cs="Arial"/>
+          <w:color w:val="333333"/>
+          <w:sz w:val="24"/>
+          <w:szCs w:val="24"/>
+        </w:rPr>
+      </w:pPr>
+      <w:proofErr w:type="spellStart"/>
+      <w:r>
+        <w:rPr>
+          <w:rStyle w:val="CdigoHTML"/>
+          <w:rFonts w:ascii="Arial" w:hAnsi="Arial" w:cs="Arial"/>
+          <w:color w:val="333333"/>
+          <w:sz w:val="24"/>
+          <w:szCs w:val="24"/>
+        </w:rPr>
+        <w:t>Your</w:t>
+      </w:r>
+      <w:proofErr w:type="spellEnd"/>
+      <w:r>
+        <w:rPr>
+          <w:rStyle w:val="CdigoHTML"/>
+          <w:rFonts w:ascii="Arial" w:hAnsi="Arial" w:cs="Arial"/>
+          <w:color w:val="333333"/>
+          <w:sz w:val="24"/>
+          <w:szCs w:val="24"/>
+        </w:rPr>
+        <w:t xml:space="preserve"> </w:t>
+      </w:r>
+      <w:proofErr w:type="spellStart"/>
+      <w:r>
+        <w:rPr>
+          <w:rStyle w:val="CdigoHTML"/>
+          <w:rFonts w:ascii="Arial" w:hAnsi="Arial" w:cs="Arial"/>
+          <w:color w:val="333333"/>
+          <w:sz w:val="24"/>
+          <w:szCs w:val="24"/>
+        </w:rPr>
+        <w:t>branch</w:t>
+      </w:r>
+      <w:proofErr w:type="spellEnd"/>
+      <w:r>
+        <w:rPr>
+          <w:rStyle w:val="CdigoHTML"/>
+          <w:rFonts w:ascii="Arial" w:hAnsi="Arial" w:cs="Arial"/>
+          <w:color w:val="333333"/>
+          <w:sz w:val="24"/>
+          <w:szCs w:val="24"/>
+        </w:rPr>
+        <w:t xml:space="preserve"> </w:t>
+      </w:r>
+      <w:proofErr w:type="spellStart"/>
+      <w:r>
+        <w:rPr>
+          <w:rStyle w:val="hljs-keyword"/>
+          <w:rFonts w:ascii="Arial" w:hAnsi="Arial" w:cs="Arial"/>
+          <w:b/>
+          <w:bCs/>
+          <w:color w:val="A71D5D"/>
+          <w:sz w:val="24"/>
+          <w:szCs w:val="24"/>
+        </w:rPr>
+        <w:t>is</w:t>
+      </w:r>
+      <w:proofErr w:type="spellEnd"/>
+      <w:r>
+        <w:rPr>
+          <w:rStyle w:val="CdigoHTML"/>
+          <w:rFonts w:ascii="Arial" w:hAnsi="Arial" w:cs="Arial"/>
+          <w:color w:val="333333"/>
+          <w:sz w:val="24"/>
+          <w:szCs w:val="24"/>
+        </w:rPr>
+        <w:t xml:space="preserve"> </w:t>
+      </w:r>
+      <w:proofErr w:type="spellStart"/>
+      <w:r>
+        <w:rPr>
+          <w:rStyle w:val="CdigoHTML"/>
+          <w:rFonts w:ascii="Arial" w:hAnsi="Arial" w:cs="Arial"/>
+          <w:color w:val="333333"/>
+          <w:sz w:val="24"/>
+          <w:szCs w:val="24"/>
+        </w:rPr>
+        <w:t>ahead</w:t>
+      </w:r>
+      <w:proofErr w:type="spellEnd"/>
+      <w:r>
+        <w:rPr>
+          <w:rStyle w:val="CdigoHTML"/>
+          <w:rFonts w:ascii="Arial" w:hAnsi="Arial" w:cs="Arial"/>
+          <w:color w:val="333333"/>
+          <w:sz w:val="24"/>
+          <w:szCs w:val="24"/>
+        </w:rPr>
+        <w:t xml:space="preserve"> </w:t>
+      </w:r>
+      <w:proofErr w:type="spellStart"/>
+      <w:r>
+        <w:rPr>
+          <w:rStyle w:val="hljs-keyword"/>
+          <w:rFonts w:ascii="Arial" w:hAnsi="Arial" w:cs="Arial"/>
+          <w:b/>
+          <w:bCs/>
+          <w:color w:val="A71D5D"/>
+          <w:sz w:val="24"/>
+          <w:szCs w:val="24"/>
+        </w:rPr>
+        <w:t>of</w:t>
+      </w:r>
+      <w:proofErr w:type="spellEnd"/>
+      <w:r>
+        <w:rPr>
+          <w:rStyle w:val="CdigoHTML"/>
+          <w:rFonts w:ascii="Arial" w:hAnsi="Arial" w:cs="Arial"/>
+          <w:color w:val="333333"/>
+          <w:sz w:val="24"/>
+          <w:szCs w:val="24"/>
+        </w:rPr>
+        <w:t xml:space="preserve"> </w:t>
+      </w:r>
+      <w:r>
+        <w:rPr>
+          <w:rStyle w:val="hljs-symbol"/>
+          <w:rFonts w:ascii="Arial" w:hAnsi="Arial" w:cs="Arial"/>
+          <w:color w:val="0086B3"/>
+          <w:sz w:val="24"/>
+          <w:szCs w:val="24"/>
+        </w:rPr>
+        <w:t>'</w:t>
+      </w:r>
+      <w:proofErr w:type="spellStart"/>
+      <w:r>
+        <w:rPr>
+          <w:rStyle w:val="hljs-symbol"/>
+          <w:rFonts w:ascii="Arial" w:hAnsi="Arial" w:cs="Arial"/>
+          <w:color w:val="0086B3"/>
+          <w:sz w:val="24"/>
+          <w:szCs w:val="24"/>
+        </w:rPr>
+        <w:t>origin</w:t>
+      </w:r>
+      <w:proofErr w:type="spellEnd"/>
+      <w:r>
+        <w:rPr>
+          <w:rStyle w:val="CdigoHTML"/>
+          <w:rFonts w:ascii="Arial" w:hAnsi="Arial" w:cs="Arial"/>
+          <w:color w:val="333333"/>
+          <w:sz w:val="24"/>
+          <w:szCs w:val="24"/>
+        </w:rPr>
+        <w:t>/</w:t>
+      </w:r>
+      <w:proofErr w:type="spellStart"/>
+      <w:r>
+        <w:rPr>
+          <w:rStyle w:val="CdigoHTML"/>
+          <w:rFonts w:ascii="Arial" w:hAnsi="Arial" w:cs="Arial"/>
+          <w:color w:val="333333"/>
+          <w:sz w:val="24"/>
+          <w:szCs w:val="24"/>
+        </w:rPr>
+        <w:t>novobranch</w:t>
+      </w:r>
+      <w:proofErr w:type="spellEnd"/>
+      <w:r>
+        <w:rPr>
+          <w:rStyle w:val="CdigoHTML"/>
+          <w:rFonts w:ascii="Arial" w:hAnsi="Arial" w:cs="Arial"/>
+          <w:color w:val="333333"/>
+          <w:sz w:val="24"/>
+          <w:szCs w:val="24"/>
+        </w:rPr>
+        <w:t xml:space="preserve">' </w:t>
+      </w:r>
+      <w:proofErr w:type="spellStart"/>
+      <w:r>
+        <w:rPr>
+          <w:rStyle w:val="CdigoHTML"/>
+          <w:rFonts w:ascii="Arial" w:hAnsi="Arial" w:cs="Arial"/>
+          <w:color w:val="333333"/>
+          <w:sz w:val="24"/>
+          <w:szCs w:val="24"/>
+        </w:rPr>
+        <w:t>by</w:t>
+      </w:r>
+      <w:proofErr w:type="spellEnd"/>
+      <w:r>
+        <w:rPr>
+          <w:rStyle w:val="CdigoHTML"/>
+          <w:rFonts w:ascii="Arial" w:hAnsi="Arial" w:cs="Arial"/>
+          <w:color w:val="333333"/>
+          <w:sz w:val="24"/>
+          <w:szCs w:val="24"/>
+        </w:rPr>
+        <w:t xml:space="preserve"> </w:t>
+      </w:r>
+      <w:r>
+        <w:rPr>
+          <w:rStyle w:val="hljs-number"/>
+          <w:rFonts w:ascii="Arial" w:hAnsi="Arial" w:cs="Arial"/>
+          <w:color w:val="880000"/>
+          <w:sz w:val="24"/>
+          <w:szCs w:val="24"/>
+        </w:rPr>
+        <w:t>1</w:t>
+      </w:r>
+      <w:r>
+        <w:rPr>
+          <w:rStyle w:val="CdigoHTML"/>
+          <w:rFonts w:ascii="Arial" w:hAnsi="Arial" w:cs="Arial"/>
+          <w:color w:val="333333"/>
+          <w:sz w:val="24"/>
+          <w:szCs w:val="24"/>
+        </w:rPr>
+        <w:t xml:space="preserve"> </w:t>
+      </w:r>
+      <w:proofErr w:type="spellStart"/>
+      <w:r>
+        <w:rPr>
+          <w:rStyle w:val="CdigoHTML"/>
+          <w:rFonts w:ascii="Arial" w:hAnsi="Arial" w:cs="Arial"/>
+          <w:color w:val="333333"/>
+          <w:sz w:val="24"/>
+          <w:szCs w:val="24"/>
+        </w:rPr>
+        <w:t>commit</w:t>
+      </w:r>
+      <w:proofErr w:type="spellEnd"/>
+      <w:r>
+        <w:rPr>
+          <w:rStyle w:val="CdigoHTML"/>
+          <w:rFonts w:ascii="Arial" w:hAnsi="Arial" w:cs="Arial"/>
+          <w:color w:val="333333"/>
+          <w:sz w:val="24"/>
+          <w:szCs w:val="24"/>
+        </w:rPr>
+        <w:t>.</w:t>
+      </w:r>
+    </w:p>
+    <w:p>
+      <w:pPr>
+        <w:pStyle w:val="Pr-formataoHTML"/>
+        <w:pBdr>
+          <w:top w:val="single" w:sz="6" w:space="0" w:color="CCCCCC"/>
+          <w:left w:val="single" w:sz="6" w:space="0" w:color="CCCCCC"/>
+          <w:bottom w:val="single" w:sz="6" w:space="0" w:color="CCCCCC"/>
+          <w:right w:val="single" w:sz="6" w:space="0" w:color="CCCCCC"/>
+        </w:pBdr>
+        <w:shd w:val="clear" w:color="auto" w:fill="F5F5F5"/>
+        <w:wordWrap w:val="0"/>
+        <w:spacing w:after="150"/>
+        <w:rPr>
+          <w:rStyle w:val="CdigoHTML"/>
+          <w:rFonts w:ascii="Arial" w:hAnsi="Arial" w:cs="Arial"/>
+          <w:color w:val="333333"/>
+          <w:sz w:val="24"/>
+          <w:szCs w:val="24"/>
+        </w:rPr>
+      </w:pPr>
+      <w:r>
+        <w:rPr>
+          <w:rStyle w:val="CdigoHTML"/>
+          <w:rFonts w:ascii="Arial" w:hAnsi="Arial" w:cs="Arial"/>
+          <w:color w:val="333333"/>
+          <w:sz w:val="24"/>
+          <w:szCs w:val="24"/>
+        </w:rPr>
+        <w:t xml:space="preserve">  (</w:t>
+      </w:r>
+      <w:r>
+        <w:rPr>
+          <w:rStyle w:val="hljs-keyword"/>
+          <w:rFonts w:ascii="Arial" w:hAnsi="Arial" w:cs="Arial"/>
+          <w:b/>
+          <w:bCs/>
+          <w:color w:val="A71D5D"/>
+          <w:sz w:val="24"/>
+          <w:szCs w:val="24"/>
+        </w:rPr>
+        <w:t>use</w:t>
+      </w:r>
+      <w:r>
+        <w:rPr>
+          <w:rStyle w:val="CdigoHTML"/>
+          <w:rFonts w:ascii="Arial" w:hAnsi="Arial" w:cs="Arial"/>
+          <w:color w:val="333333"/>
+          <w:sz w:val="24"/>
+          <w:szCs w:val="24"/>
+        </w:rPr>
+        <w:t xml:space="preserve"> </w:t>
+      </w:r>
+      <w:r>
+        <w:rPr>
+          <w:rStyle w:val="hljs-string"/>
+          <w:rFonts w:ascii="Arial" w:hAnsi="Arial" w:cs="Arial"/>
+          <w:color w:val="DF5000"/>
+          <w:sz w:val="24"/>
+          <w:szCs w:val="24"/>
+        </w:rPr>
+        <w:t>"</w:t>
+      </w:r>
+      <w:proofErr w:type="spellStart"/>
+      <w:r>
+        <w:rPr>
+          <w:rStyle w:val="hljs-string"/>
+          <w:rFonts w:ascii="Arial" w:hAnsi="Arial" w:cs="Arial"/>
+          <w:color w:val="DF5000"/>
+          <w:sz w:val="24"/>
+          <w:szCs w:val="24"/>
+        </w:rPr>
+        <w:t>git</w:t>
+      </w:r>
+      <w:proofErr w:type="spellEnd"/>
+      <w:r>
+        <w:rPr>
+          <w:rStyle w:val="hljs-string"/>
+          <w:rFonts w:ascii="Arial" w:hAnsi="Arial" w:cs="Arial"/>
+          <w:color w:val="DF5000"/>
+          <w:sz w:val="24"/>
+          <w:szCs w:val="24"/>
+        </w:rPr>
+        <w:t xml:space="preserve"> </w:t>
+      </w:r>
+      <w:proofErr w:type="spellStart"/>
+      <w:r>
+        <w:rPr>
+          <w:rStyle w:val="hljs-string"/>
+          <w:rFonts w:ascii="Arial" w:hAnsi="Arial" w:cs="Arial"/>
+          <w:color w:val="DF5000"/>
+          <w:sz w:val="24"/>
+          <w:szCs w:val="24"/>
+        </w:rPr>
+        <w:t>push</w:t>
+      </w:r>
+      <w:proofErr w:type="spellEnd"/>
+      <w:r>
+        <w:rPr>
+          <w:rStyle w:val="hljs-string"/>
+          <w:rFonts w:ascii="Arial" w:hAnsi="Arial" w:cs="Arial"/>
+          <w:color w:val="DF5000"/>
+          <w:sz w:val="24"/>
+          <w:szCs w:val="24"/>
+        </w:rPr>
+        <w:t>"</w:t>
+      </w:r>
+      <w:r>
+        <w:rPr>
+          <w:rStyle w:val="CdigoHTML"/>
+          <w:rFonts w:ascii="Arial" w:hAnsi="Arial" w:cs="Arial"/>
+          <w:color w:val="333333"/>
+          <w:sz w:val="24"/>
+          <w:szCs w:val="24"/>
+        </w:rPr>
+        <w:t xml:space="preserve"> </w:t>
+      </w:r>
+      <w:proofErr w:type="spellStart"/>
+      <w:r>
+        <w:rPr>
+          <w:rStyle w:val="hljs-keyword"/>
+          <w:rFonts w:ascii="Arial" w:hAnsi="Arial" w:cs="Arial"/>
+          <w:b/>
+          <w:bCs/>
+          <w:color w:val="A71D5D"/>
+          <w:sz w:val="24"/>
+          <w:szCs w:val="24"/>
+        </w:rPr>
+        <w:t>to</w:t>
+      </w:r>
+      <w:proofErr w:type="spellEnd"/>
+      <w:r>
+        <w:rPr>
+          <w:rStyle w:val="CdigoHTML"/>
+          <w:rFonts w:ascii="Arial" w:hAnsi="Arial" w:cs="Arial"/>
+          <w:color w:val="333333"/>
+          <w:sz w:val="24"/>
+          <w:szCs w:val="24"/>
+        </w:rPr>
+        <w:t xml:space="preserve"> </w:t>
+      </w:r>
+      <w:proofErr w:type="spellStart"/>
+      <w:r>
+        <w:rPr>
+          <w:rStyle w:val="CdigoHTML"/>
+          <w:rFonts w:ascii="Arial" w:hAnsi="Arial" w:cs="Arial"/>
+          <w:color w:val="333333"/>
+          <w:sz w:val="24"/>
+          <w:szCs w:val="24"/>
+        </w:rPr>
+        <w:t>publish</w:t>
+      </w:r>
+      <w:proofErr w:type="spellEnd"/>
+      <w:r>
+        <w:rPr>
+          <w:rStyle w:val="CdigoHTML"/>
+          <w:rFonts w:ascii="Arial" w:hAnsi="Arial" w:cs="Arial"/>
+          <w:color w:val="333333"/>
+          <w:sz w:val="24"/>
+          <w:szCs w:val="24"/>
+        </w:rPr>
+        <w:t xml:space="preserve"> </w:t>
+      </w:r>
+      <w:proofErr w:type="spellStart"/>
+      <w:r>
+        <w:rPr>
+          <w:rStyle w:val="CdigoHTML"/>
+          <w:rFonts w:ascii="Arial" w:hAnsi="Arial" w:cs="Arial"/>
+          <w:color w:val="333333"/>
+          <w:sz w:val="24"/>
+          <w:szCs w:val="24"/>
+        </w:rPr>
+        <w:t>your</w:t>
+      </w:r>
+      <w:proofErr w:type="spellEnd"/>
+      <w:r>
+        <w:rPr>
+          <w:rStyle w:val="CdigoHTML"/>
+          <w:rFonts w:ascii="Arial" w:hAnsi="Arial" w:cs="Arial"/>
+          <w:color w:val="333333"/>
+          <w:sz w:val="24"/>
+          <w:szCs w:val="24"/>
+        </w:rPr>
+        <w:t xml:space="preserve"> local </w:t>
+      </w:r>
+      <w:proofErr w:type="spellStart"/>
+      <w:r>
+        <w:rPr>
+          <w:rStyle w:val="CdigoHTML"/>
+          <w:rFonts w:ascii="Arial" w:hAnsi="Arial" w:cs="Arial"/>
+          <w:color w:val="333333"/>
+          <w:sz w:val="24"/>
+          <w:szCs w:val="24"/>
+        </w:rPr>
+        <w:t>commits</w:t>
+      </w:r>
+      <w:proofErr w:type="spellEnd"/>
+      <w:r>
+        <w:rPr>
+          <w:rStyle w:val="CdigoHTML"/>
+          <w:rFonts w:ascii="Arial" w:hAnsi="Arial" w:cs="Arial"/>
+          <w:color w:val="333333"/>
+          <w:sz w:val="24"/>
+          <w:szCs w:val="24"/>
+        </w:rPr>
+        <w:t>)</w:t>
+      </w:r>
+    </w:p>
+    <w:p>
+      <w:pPr>
+        <w:pStyle w:val="Pr-formataoHTML"/>
+        <w:pBdr>
+          <w:top w:val="single" w:sz="6" w:space="0" w:color="CCCCCC"/>
+          <w:left w:val="single" w:sz="6" w:space="0" w:color="CCCCCC"/>
+          <w:bottom w:val="single" w:sz="6" w:space="0" w:color="CCCCCC"/>
+          <w:right w:val="single" w:sz="6" w:space="0" w:color="CCCCCC"/>
+        </w:pBdr>
+        <w:shd w:val="clear" w:color="auto" w:fill="F5F5F5"/>
+        <w:wordWrap w:val="0"/>
+        <w:spacing w:after="150"/>
+        <w:rPr>
+          <w:rStyle w:val="CdigoHTML"/>
+          <w:rFonts w:ascii="Arial" w:hAnsi="Arial" w:cs="Arial"/>
+          <w:color w:val="333333"/>
+          <w:sz w:val="24"/>
+          <w:szCs w:val="24"/>
+        </w:rPr>
+      </w:pPr>
+      <w:proofErr w:type="spellStart"/>
+      <w:r>
+        <w:rPr>
+          <w:rStyle w:val="hljs-keyword"/>
+          <w:rFonts w:ascii="Arial" w:hAnsi="Arial" w:cs="Arial"/>
+          <w:b/>
+          <w:bCs/>
+          <w:color w:val="A71D5D"/>
+          <w:sz w:val="24"/>
+          <w:szCs w:val="24"/>
+        </w:rPr>
+        <w:t>All</w:t>
+      </w:r>
+      <w:proofErr w:type="spellEnd"/>
+      <w:r>
+        <w:rPr>
+          <w:rStyle w:val="CdigoHTML"/>
+          <w:rFonts w:ascii="Arial" w:hAnsi="Arial" w:cs="Arial"/>
+          <w:color w:val="333333"/>
+          <w:sz w:val="24"/>
+          <w:szCs w:val="24"/>
+        </w:rPr>
+        <w:t xml:space="preserve"> </w:t>
+      </w:r>
+      <w:proofErr w:type="spellStart"/>
+      <w:r>
+        <w:rPr>
+          <w:rStyle w:val="CdigoHTML"/>
+          <w:rFonts w:ascii="Arial" w:hAnsi="Arial" w:cs="Arial"/>
+          <w:color w:val="333333"/>
+          <w:sz w:val="24"/>
+          <w:szCs w:val="24"/>
+        </w:rPr>
+        <w:t>conflicts</w:t>
+      </w:r>
+      <w:proofErr w:type="spellEnd"/>
+      <w:r>
+        <w:rPr>
+          <w:rStyle w:val="CdigoHTML"/>
+          <w:rFonts w:ascii="Arial" w:hAnsi="Arial" w:cs="Arial"/>
+          <w:color w:val="333333"/>
+          <w:sz w:val="24"/>
+          <w:szCs w:val="24"/>
+        </w:rPr>
+        <w:t xml:space="preserve"> </w:t>
+      </w:r>
+      <w:proofErr w:type="spellStart"/>
+      <w:r>
+        <w:rPr>
+          <w:rStyle w:val="CdigoHTML"/>
+          <w:rFonts w:ascii="Arial" w:hAnsi="Arial" w:cs="Arial"/>
+          <w:color w:val="333333"/>
+          <w:sz w:val="24"/>
+          <w:szCs w:val="24"/>
+        </w:rPr>
+        <w:t>fixed</w:t>
+      </w:r>
+      <w:proofErr w:type="spellEnd"/>
+      <w:r>
+        <w:rPr>
+          <w:rStyle w:val="CdigoHTML"/>
+          <w:rFonts w:ascii="Arial" w:hAnsi="Arial" w:cs="Arial"/>
+          <w:color w:val="333333"/>
+          <w:sz w:val="24"/>
+          <w:szCs w:val="24"/>
+        </w:rPr>
+        <w:t xml:space="preserve"> </w:t>
+      </w:r>
+      <w:proofErr w:type="spellStart"/>
+      <w:r>
+        <w:rPr>
+          <w:rStyle w:val="CdigoHTML"/>
+          <w:rFonts w:ascii="Arial" w:hAnsi="Arial" w:cs="Arial"/>
+          <w:color w:val="333333"/>
+          <w:sz w:val="24"/>
+          <w:szCs w:val="24"/>
+        </w:rPr>
+        <w:t>but</w:t>
+      </w:r>
+      <w:proofErr w:type="spellEnd"/>
+      <w:r>
+        <w:rPr>
+          <w:rStyle w:val="CdigoHTML"/>
+          <w:rFonts w:ascii="Arial" w:hAnsi="Arial" w:cs="Arial"/>
+          <w:color w:val="333333"/>
+          <w:sz w:val="24"/>
+          <w:szCs w:val="24"/>
+        </w:rPr>
+        <w:t xml:space="preserve"> </w:t>
+      </w:r>
+      <w:proofErr w:type="spellStart"/>
+      <w:r>
+        <w:rPr>
+          <w:rStyle w:val="CdigoHTML"/>
+          <w:rFonts w:ascii="Arial" w:hAnsi="Arial" w:cs="Arial"/>
+          <w:color w:val="333333"/>
+          <w:sz w:val="24"/>
+          <w:szCs w:val="24"/>
+        </w:rPr>
+        <w:t>you</w:t>
+      </w:r>
+      <w:proofErr w:type="spellEnd"/>
+      <w:r>
+        <w:rPr>
+          <w:rStyle w:val="CdigoHTML"/>
+          <w:rFonts w:ascii="Arial" w:hAnsi="Arial" w:cs="Arial"/>
+          <w:color w:val="333333"/>
+          <w:sz w:val="24"/>
+          <w:szCs w:val="24"/>
+        </w:rPr>
+        <w:t xml:space="preserve"> are still </w:t>
+      </w:r>
+      <w:proofErr w:type="spellStart"/>
+      <w:r>
+        <w:rPr>
+          <w:rStyle w:val="CdigoHTML"/>
+          <w:rFonts w:ascii="Arial" w:hAnsi="Arial" w:cs="Arial"/>
+          <w:color w:val="333333"/>
+          <w:sz w:val="24"/>
+          <w:szCs w:val="24"/>
+        </w:rPr>
+        <w:t>merging</w:t>
+      </w:r>
+      <w:proofErr w:type="spellEnd"/>
+      <w:r>
+        <w:rPr>
+          <w:rStyle w:val="CdigoHTML"/>
+          <w:rFonts w:ascii="Arial" w:hAnsi="Arial" w:cs="Arial"/>
+          <w:color w:val="333333"/>
+          <w:sz w:val="24"/>
+          <w:szCs w:val="24"/>
+        </w:rPr>
+        <w:t>.</w:t>
+      </w:r>
+    </w:p>
+    <w:p>
+      <w:pPr>
+        <w:pStyle w:val="Pr-formataoHTML"/>
+        <w:pBdr>
+          <w:top w:val="single" w:sz="6" w:space="0" w:color="CCCCCC"/>
+          <w:left w:val="single" w:sz="6" w:space="0" w:color="CCCCCC"/>
+          <w:bottom w:val="single" w:sz="6" w:space="0" w:color="CCCCCC"/>
+          <w:right w:val="single" w:sz="6" w:space="0" w:color="CCCCCC"/>
+        </w:pBdr>
+        <w:shd w:val="clear" w:color="auto" w:fill="F5F5F5"/>
+        <w:wordWrap w:val="0"/>
+        <w:spacing w:after="150"/>
+        <w:rPr>
+          <w:rStyle w:val="CdigoHTML"/>
+          <w:rFonts w:ascii="Arial" w:hAnsi="Arial" w:cs="Arial"/>
+          <w:color w:val="333333"/>
+          <w:sz w:val="24"/>
+          <w:szCs w:val="24"/>
+        </w:rPr>
+      </w:pPr>
+      <w:r>
+        <w:rPr>
+          <w:rStyle w:val="CdigoHTML"/>
+          <w:rFonts w:ascii="Arial" w:hAnsi="Arial" w:cs="Arial"/>
+          <w:color w:val="333333"/>
+          <w:sz w:val="24"/>
+          <w:szCs w:val="24"/>
+        </w:rPr>
+        <w:t xml:space="preserve">  (</w:t>
+      </w:r>
+      <w:r>
+        <w:rPr>
+          <w:rStyle w:val="hljs-keyword"/>
+          <w:rFonts w:ascii="Arial" w:hAnsi="Arial" w:cs="Arial"/>
+          <w:b/>
+          <w:bCs/>
+          <w:color w:val="A71D5D"/>
+          <w:sz w:val="24"/>
+          <w:szCs w:val="24"/>
+        </w:rPr>
+        <w:t>use</w:t>
+      </w:r>
+      <w:r>
+        <w:rPr>
+          <w:rStyle w:val="CdigoHTML"/>
+          <w:rFonts w:ascii="Arial" w:hAnsi="Arial" w:cs="Arial"/>
+          <w:color w:val="333333"/>
+          <w:sz w:val="24"/>
+          <w:szCs w:val="24"/>
+        </w:rPr>
+        <w:t xml:space="preserve"> </w:t>
+      </w:r>
+      <w:r>
+        <w:rPr>
+          <w:rStyle w:val="hljs-string"/>
+          <w:rFonts w:ascii="Arial" w:hAnsi="Arial" w:cs="Arial"/>
+          <w:color w:val="DF5000"/>
+          <w:sz w:val="24"/>
+          <w:szCs w:val="24"/>
+        </w:rPr>
+        <w:t>"</w:t>
+      </w:r>
+      <w:proofErr w:type="spellStart"/>
+      <w:r>
+        <w:rPr>
+          <w:rStyle w:val="hljs-string"/>
+          <w:rFonts w:ascii="Arial" w:hAnsi="Arial" w:cs="Arial"/>
+          <w:color w:val="DF5000"/>
+          <w:sz w:val="24"/>
+          <w:szCs w:val="24"/>
+        </w:rPr>
+        <w:t>git</w:t>
+      </w:r>
+      <w:proofErr w:type="spellEnd"/>
+      <w:r>
+        <w:rPr>
+          <w:rStyle w:val="hljs-string"/>
+          <w:rFonts w:ascii="Arial" w:hAnsi="Arial" w:cs="Arial"/>
+          <w:color w:val="DF5000"/>
+          <w:sz w:val="24"/>
+          <w:szCs w:val="24"/>
+        </w:rPr>
+        <w:t xml:space="preserve"> </w:t>
+      </w:r>
+      <w:proofErr w:type="spellStart"/>
+      <w:r>
+        <w:rPr>
+          <w:rStyle w:val="hljs-string"/>
+          <w:rFonts w:ascii="Arial" w:hAnsi="Arial" w:cs="Arial"/>
+          <w:color w:val="DF5000"/>
+          <w:sz w:val="24"/>
+          <w:szCs w:val="24"/>
+        </w:rPr>
+        <w:t>commit</w:t>
+      </w:r>
+      <w:proofErr w:type="spellEnd"/>
+      <w:r>
+        <w:rPr>
+          <w:rStyle w:val="hljs-string"/>
+          <w:rFonts w:ascii="Arial" w:hAnsi="Arial" w:cs="Arial"/>
+          <w:color w:val="DF5000"/>
+          <w:sz w:val="24"/>
+          <w:szCs w:val="24"/>
+        </w:rPr>
+        <w:t>"</w:t>
+      </w:r>
+      <w:r>
+        <w:rPr>
+          <w:rStyle w:val="CdigoHTML"/>
+          <w:rFonts w:ascii="Arial" w:hAnsi="Arial" w:cs="Arial"/>
+          <w:color w:val="333333"/>
+          <w:sz w:val="24"/>
+          <w:szCs w:val="24"/>
+        </w:rPr>
+        <w:t xml:space="preserve"> </w:t>
+      </w:r>
+      <w:proofErr w:type="spellStart"/>
+      <w:r>
+        <w:rPr>
+          <w:rStyle w:val="hljs-keyword"/>
+          <w:rFonts w:ascii="Arial" w:hAnsi="Arial" w:cs="Arial"/>
+          <w:b/>
+          <w:bCs/>
+          <w:color w:val="A71D5D"/>
+          <w:sz w:val="24"/>
+          <w:szCs w:val="24"/>
+        </w:rPr>
+        <w:t>to</w:t>
+      </w:r>
+      <w:proofErr w:type="spellEnd"/>
+      <w:r>
+        <w:rPr>
+          <w:rStyle w:val="CdigoHTML"/>
+          <w:rFonts w:ascii="Arial" w:hAnsi="Arial" w:cs="Arial"/>
+          <w:color w:val="333333"/>
+          <w:sz w:val="24"/>
+          <w:szCs w:val="24"/>
+        </w:rPr>
+        <w:t xml:space="preserve"> </w:t>
+      </w:r>
+      <w:proofErr w:type="spellStart"/>
+      <w:r>
+        <w:rPr>
+          <w:rStyle w:val="CdigoHTML"/>
+          <w:rFonts w:ascii="Arial" w:hAnsi="Arial" w:cs="Arial"/>
+          <w:color w:val="333333"/>
+          <w:sz w:val="24"/>
+          <w:szCs w:val="24"/>
+        </w:rPr>
+        <w:t>conclude</w:t>
+      </w:r>
+      <w:proofErr w:type="spellEnd"/>
+      <w:r>
+        <w:rPr>
+          <w:rStyle w:val="CdigoHTML"/>
+          <w:rFonts w:ascii="Arial" w:hAnsi="Arial" w:cs="Arial"/>
+          <w:color w:val="333333"/>
+          <w:sz w:val="24"/>
+          <w:szCs w:val="24"/>
+        </w:rPr>
+        <w:t xml:space="preserve"> merge)</w:t>
+      </w:r>
+    </w:p>
+    <w:p>
+      <w:pPr>
+        <w:pStyle w:val="NormalWeb"/>
+        <w:shd w:val="clear" w:color="auto" w:fill="FFFFFF"/>
+        <w:spacing w:before="0" w:beforeAutospacing="0" w:after="150" w:afterAutospacing="0"/>
+        <w:rPr>
+          <w:rFonts w:ascii="Arial" w:hAnsi="Arial" w:cs="Arial"/>
+          <w:color w:val="999999"/>
+        </w:rPr>
+      </w:pPr>
+      <w:r>
+        <w:rPr>
+          <w:rFonts w:ascii="Arial" w:hAnsi="Arial" w:cs="Arial"/>
+          <w:color w:val="999999"/>
+        </w:rPr>
+        <w:t xml:space="preserve">Temos a mensagem de que todos os conflitos foram resolvidos, mas que precisamos rodar o </w:t>
+      </w:r>
+      <w:proofErr w:type="spellStart"/>
+      <w:r>
+        <w:rPr>
+          <w:rFonts w:ascii="Arial" w:hAnsi="Arial" w:cs="Arial"/>
+          <w:color w:val="999999"/>
+        </w:rPr>
+        <w:t>commit</w:t>
+      </w:r>
+      <w:proofErr w:type="spellEnd"/>
+      <w:r>
+        <w:rPr>
+          <w:rFonts w:ascii="Arial" w:hAnsi="Arial" w:cs="Arial"/>
+          <w:color w:val="999999"/>
+        </w:rPr>
+        <w:t>, para que a ação de merge seja concluída.</w:t>
+      </w:r>
+    </w:p>
+    <w:p>
+      <w:pPr>
+        <w:pStyle w:val="NormalWeb"/>
+        <w:shd w:val="clear" w:color="auto" w:fill="FFFFFF"/>
+        <w:spacing w:before="0" w:beforeAutospacing="0" w:after="150" w:afterAutospacing="0"/>
+        <w:rPr>
+          <w:rFonts w:ascii="Arial" w:hAnsi="Arial" w:cs="Arial"/>
+          <w:color w:val="999999"/>
+        </w:rPr>
+      </w:pPr>
+      <w:r>
+        <w:rPr>
+          <w:rStyle w:val="CdigoHTML"/>
+          <w:rFonts w:ascii="Consolas" w:hAnsi="Consolas"/>
+          <w:color w:val="C7254E"/>
+          <w:sz w:val="22"/>
+          <w:szCs w:val="22"/>
+          <w:shd w:val="clear" w:color="auto" w:fill="F9F2F4"/>
+        </w:rPr>
+        <w:t xml:space="preserve">$ </w:t>
+      </w:r>
+      <w:proofErr w:type="spellStart"/>
+      <w:r>
+        <w:rPr>
+          <w:rStyle w:val="CdigoHTML"/>
+          <w:rFonts w:ascii="Consolas" w:hAnsi="Consolas"/>
+          <w:color w:val="C7254E"/>
+          <w:sz w:val="22"/>
+          <w:szCs w:val="22"/>
+          <w:shd w:val="clear" w:color="auto" w:fill="F9F2F4"/>
+        </w:rPr>
+        <w:t>git</w:t>
+      </w:r>
+      <w:proofErr w:type="spellEnd"/>
+      <w:r>
+        <w:rPr>
+          <w:rStyle w:val="CdigoHTML"/>
+          <w:rFonts w:ascii="Consolas" w:hAnsi="Consolas"/>
+          <w:color w:val="C7254E"/>
+          <w:sz w:val="22"/>
+          <w:szCs w:val="22"/>
+          <w:shd w:val="clear" w:color="auto" w:fill="F9F2F4"/>
+        </w:rPr>
+        <w:t xml:space="preserve"> </w:t>
+      </w:r>
+      <w:proofErr w:type="spellStart"/>
+      <w:r>
+        <w:rPr>
+          <w:rStyle w:val="CdigoHTML"/>
+          <w:rFonts w:ascii="Consolas" w:hAnsi="Consolas"/>
+          <w:color w:val="C7254E"/>
+          <w:sz w:val="22"/>
+          <w:szCs w:val="22"/>
+          <w:shd w:val="clear" w:color="auto" w:fill="F9F2F4"/>
+        </w:rPr>
+        <w:t>commit</w:t>
+      </w:r>
+      <w:proofErr w:type="spellEnd"/>
+      <w:r>
+        <w:rPr>
+          <w:rStyle w:val="CdigoHTML"/>
+          <w:rFonts w:ascii="Consolas" w:hAnsi="Consolas"/>
+          <w:color w:val="C7254E"/>
+          <w:sz w:val="22"/>
+          <w:szCs w:val="22"/>
+          <w:shd w:val="clear" w:color="auto" w:fill="F9F2F4"/>
+        </w:rPr>
+        <w:t xml:space="preserve"> -m "Resolvendo conflito"</w:t>
+      </w:r>
+    </w:p>
+    <w:p>
+      <w:pPr>
+        <w:pStyle w:val="NormalWeb"/>
+        <w:shd w:val="clear" w:color="auto" w:fill="FFFFFF"/>
+        <w:spacing w:before="0" w:beforeAutospacing="0" w:after="150" w:afterAutospacing="0"/>
+        <w:rPr>
+          <w:rFonts w:ascii="Arial" w:hAnsi="Arial" w:cs="Arial"/>
+          <w:color w:val="999999"/>
+        </w:rPr>
+      </w:pPr>
+      <w:r>
+        <w:rPr>
+          <w:rFonts w:ascii="Arial" w:hAnsi="Arial" w:cs="Arial"/>
+          <w:color w:val="999999"/>
+        </w:rPr>
+        <w:t xml:space="preserve">Temos a nossa ação completa e sem conflito algum. Isso gera um </w:t>
+      </w:r>
+      <w:proofErr w:type="spellStart"/>
+      <w:r>
+        <w:rPr>
+          <w:rFonts w:ascii="Arial" w:hAnsi="Arial" w:cs="Arial"/>
+          <w:color w:val="999999"/>
+        </w:rPr>
+        <w:t>commit</w:t>
+      </w:r>
+      <w:proofErr w:type="spellEnd"/>
+      <w:r>
+        <w:rPr>
+          <w:rFonts w:ascii="Arial" w:hAnsi="Arial" w:cs="Arial"/>
+          <w:color w:val="999999"/>
+        </w:rPr>
+        <w:t xml:space="preserve"> a mais em nosso log, para informar que está tudo correto e sem conflitos.</w:t>
+      </w:r>
+    </w:p>
+    <w:p>
+      <w:pPr>
+        <w:pStyle w:val="NormalWeb"/>
+        <w:shd w:val="clear" w:color="auto" w:fill="FFFFFF"/>
+        <w:spacing w:before="0" w:beforeAutospacing="0" w:after="150" w:afterAutospacing="0"/>
+        <w:rPr>
+          <w:rFonts w:ascii="Arial" w:hAnsi="Arial" w:cs="Arial"/>
+          <w:color w:val="999999"/>
+        </w:rPr>
+      </w:pPr>
+      <w:r>
+        <w:rPr>
+          <w:rFonts w:ascii="Arial" w:hAnsi="Arial" w:cs="Arial"/>
+          <w:color w:val="999999"/>
+        </w:rPr>
+        <w:t xml:space="preserve">Esta situação não é muito comum, quando se trabalha sozinho em um projeto, mas quando se trabalha com vários </w:t>
+      </w:r>
+      <w:proofErr w:type="spellStart"/>
+      <w:r>
+        <w:rPr>
+          <w:rFonts w:ascii="Arial" w:hAnsi="Arial" w:cs="Arial"/>
+          <w:color w:val="999999"/>
+        </w:rPr>
+        <w:t>branchs</w:t>
+      </w:r>
+      <w:proofErr w:type="spellEnd"/>
+      <w:r>
+        <w:rPr>
+          <w:rFonts w:ascii="Arial" w:hAnsi="Arial" w:cs="Arial"/>
+          <w:color w:val="999999"/>
+        </w:rPr>
+        <w:t xml:space="preserve"> e em equipe, pode ser que vocês se deparem com esta situação. Nosso objetivo, com este módulo, foi ensinar a lidar com esta situação. Quando se trabalha em equipe, provavelmente, vocês podem ter que decidir o conflito, juntamente com outro desenvolvedor, que alterou o mesmo arquivo que você.</w:t>
+      </w:r>
+    </w:p>
+    <w:p>
+      <w:pPr>
+        <w:pStyle w:val="NormalWeb"/>
+        <w:shd w:val="clear" w:color="auto" w:fill="FFFFFF"/>
+        <w:spacing w:before="0" w:beforeAutospacing="0" w:after="150" w:afterAutospacing="0"/>
+        <w:rPr>
+          <w:rFonts w:ascii="Arial" w:hAnsi="Arial" w:cs="Arial"/>
+          <w:color w:val="999999"/>
+        </w:rPr>
+      </w:pPr>
+      <w:r>
+        <w:rPr>
+          <w:rFonts w:ascii="Arial" w:hAnsi="Arial" w:cs="Arial"/>
+          <w:color w:val="999999"/>
+        </w:rPr>
+        <w:t xml:space="preserve">Simulem mais um conflito como este, no projeto, para que resolvam sozinhos e pratiquem esta resolução de conflitos do </w:t>
+      </w:r>
+      <w:proofErr w:type="spellStart"/>
+      <w:r>
+        <w:rPr>
+          <w:rFonts w:ascii="Arial" w:hAnsi="Arial" w:cs="Arial"/>
+          <w:color w:val="999999"/>
+        </w:rPr>
+        <w:t>Git</w:t>
+      </w:r>
+      <w:proofErr w:type="spellEnd"/>
+      <w:r>
+        <w:rPr>
+          <w:rFonts w:ascii="Arial" w:hAnsi="Arial" w:cs="Arial"/>
+          <w:color w:val="999999"/>
+        </w:rPr>
+        <w:t>.</w:t>
       </w:r>
     </w:p>
     <w:p>
@@ -16998,6 +21770,29 @@
       <w:lang w:eastAsia="pt-BR"/>
     </w:rPr>
   </w:style>
+  <w:style w:type="paragraph" w:styleId="Ttulo3">
+    <w:name w:val="heading 3"/>
+    <w:basedOn w:val="Normal"/>
+    <w:next w:val="Normal"/>
+    <w:link w:val="Ttulo3Char"/>
+    <w:uiPriority w:val="9"/>
+    <w:semiHidden/>
+    <w:unhideWhenUsed/>
+    <w:qFormat/>
+    <w:rsid w:val="002D4438"/>
+    <w:pPr>
+      <w:keepNext/>
+      <w:keepLines/>
+      <w:spacing w:before="40" w:after="0"/>
+      <w:outlineLvl w:val="2"/>
+    </w:pPr>
+    <w:rPr>
+      <w:rFonts w:asciiTheme="majorHAnsi" w:eastAsiaTheme="majorEastAsia" w:hAnsiTheme="majorHAnsi" w:cstheme="majorBidi"/>
+      <w:color w:val="1F4D78" w:themeColor="accent1" w:themeShade="7F"/>
+      <w:sz w:val="24"/>
+      <w:szCs w:val="24"/>
+    </w:rPr>
+  </w:style>
   <w:style w:type="character" w:default="1" w:styleId="Fontepargpadro">
     <w:name w:val="Default Paragraph Font"/>
     <w:uiPriority w:val="1"/>
@@ -17216,6 +22011,35 @@
     <w:name w:val="hljs-_"/>
     <w:basedOn w:val="Fontepargpadro"/>
     <w:rsid w:val="00201E2B"/>
+  </w:style>
+  <w:style w:type="character" w:customStyle="1" w:styleId="Ttulo3Char">
+    <w:name w:val="Título 3 Char"/>
+    <w:basedOn w:val="Fontepargpadro"/>
+    <w:link w:val="Ttulo3"/>
+    <w:uiPriority w:val="9"/>
+    <w:semiHidden/>
+    <w:rsid w:val="002D4438"/>
+    <w:rPr>
+      <w:rFonts w:asciiTheme="majorHAnsi" w:eastAsiaTheme="majorEastAsia" w:hAnsiTheme="majorHAnsi" w:cstheme="majorBidi"/>
+      <w:color w:val="1F4D78" w:themeColor="accent1" w:themeShade="7F"/>
+      <w:sz w:val="24"/>
+      <w:szCs w:val="24"/>
+    </w:rPr>
+  </w:style>
+  <w:style w:type="character" w:customStyle="1" w:styleId="php">
+    <w:name w:val="php"/>
+    <w:basedOn w:val="Fontepargpadro"/>
+    <w:rsid w:val="002D4438"/>
+  </w:style>
+  <w:style w:type="character" w:customStyle="1" w:styleId="hljs-section">
+    <w:name w:val="hljs-section"/>
+    <w:basedOn w:val="Fontepargpadro"/>
+    <w:rsid w:val="002D4438"/>
+  </w:style>
+  <w:style w:type="character" w:customStyle="1" w:styleId="hljs-symbol">
+    <w:name w:val="hljs-symbol"/>
+    <w:basedOn w:val="Fontepargpadro"/>
+    <w:rsid w:val="002D4438"/>
   </w:style>
 </w:styles>
 </file>

</xml_diff>